<commit_message>
Speaker Driver Interface Report done!
</commit_message>
<xml_diff>
--- a/assignments/per_1_speaker_driver/CPE_233_W19_PER01_Gomez_Rocha.docx
+++ b/assignments/per_1_speaker_driver/CPE_233_W19_PER01_Gomez_Rocha.docx
@@ -225,12 +225,7 @@
         <w:t>found below.</w:t>
       </w:r>
       <w:r>
-        <w:t xml:space="preserve"> We wo</w:t>
-      </w:r>
-      <w:bookmarkStart w:id="0" w:name="_GoBack"/>
-      <w:bookmarkEnd w:id="0"/>
-      <w:r>
-        <w:t>uld like to make note of the large MUX seen in the design. The large size of the MUX accounts for the 35 notes currently programmed in the module.</w:t>
+        <w:t xml:space="preserve"> We would like to make note of the large MUX seen in the design. The large size of the MUX accounts for the 35 notes currently programmed in the module.</w:t>
       </w:r>
     </w:p>
     <w:p>
@@ -437,10 +432,16 @@
             <w:pPr>
               <w:pStyle w:val="ListParagraph"/>
               <w:ind w:left="0"/>
+            </w:pPr>
+            <w:r>
               <w:rPr>
                 <w:b/>
               </w:rPr>
-            </w:pPr>
+              <w:t xml:space="preserve">Input Voltage: </w:t>
+            </w:r>
+            <w:r>
+              <w:t>3.3 V</w:t>
+            </w:r>
           </w:p>
         </w:tc>
       </w:tr>
@@ -590,6 +591,17 @@
       </w:r>
       <w:r>
         <w:t>.</w:t>
+      </w:r>
+      <w:r>
+        <w:t xml:space="preserve"> The </w:t>
+      </w:r>
+      <w:r>
+        <w:t>c</w:t>
+      </w:r>
+      <w:bookmarkStart w:id="0" w:name="_GoBack"/>
+      <w:bookmarkEnd w:id="0"/>
+      <w:r>
+        <w:t>ircuit diagram is found below:</w:t>
       </w:r>
     </w:p>
     <w:p>
@@ -9783,7 +9795,7 @@
                                 <w:sz w:val="27"/>
                                 <w:szCs w:val="27"/>
                               </w:rPr>
-                              <w:t>//////////////////////////////////////////////////////////////////////////////////</w:t>
+                              <w:t>//////////////////////////////////////////////////////////////////</w:t>
                             </w:r>
                           </w:p>
                           <w:p>
@@ -9899,7 +9911,7 @@
                                 <w:sz w:val="27"/>
                                 <w:szCs w:val="27"/>
                               </w:rPr>
-                              <w:t xml:space="preserve">// Description: </w:t>
+                              <w:t>// Description:</w:t>
                             </w:r>
                           </w:p>
                           <w:p>
@@ -9907,10 +9919,9 @@
                               <w:spacing w:after="0" w:line="240" w:lineRule="auto"/>
                               <w:rPr>
                                 <w:rFonts w:ascii="Courier New" w:eastAsia="Times New Roman" w:hAnsi="Courier New" w:cs="Courier New"/>
-                                <w:color w:val="000000"/>
-                                <w:sz w:val="27"/>
-                                <w:szCs w:val="27"/>
-                                <w:shd w:val="clear" w:color="auto" w:fill="FFFFFF"/>
+                                <w:color w:val="006A00"/>
+                                <w:sz w:val="27"/>
+                                <w:szCs w:val="27"/>
                               </w:rPr>
                             </w:pPr>
                             <w:r>
@@ -9920,9 +9931,8 @@
                                 <w:sz w:val="27"/>
                                 <w:szCs w:val="27"/>
                               </w:rPr>
-                              <w:t>/</w:t>
-                            </w:r>
-                            <w:proofErr w:type="gramStart"/>
+                              <w:t>//</w:t>
+                            </w:r>
                             <w:r>
                               <w:rPr>
                                 <w:rFonts w:ascii="Courier New" w:eastAsia="Times New Roman" w:hAnsi="Courier New" w:cs="Courier New"/>
@@ -9930,9 +9940,8 @@
                                 <w:sz w:val="27"/>
                                 <w:szCs w:val="27"/>
                               </w:rPr>
-                              <w:t>/  Interface</w:t>
-                            </w:r>
-                            <w:proofErr w:type="gramEnd"/>
+                              <w:tab/>
+                            </w:r>
                             <w:r>
                               <w:rPr>
                                 <w:rFonts w:ascii="Courier New" w:eastAsia="Times New Roman" w:hAnsi="Courier New" w:cs="Courier New"/>
@@ -9940,7 +9949,7 @@
                                 <w:sz w:val="27"/>
                                 <w:szCs w:val="27"/>
                               </w:rPr>
-                              <w:t xml:space="preserve"> for a Speaker Driver. Provides 8-bit input via switches on the Basys3 board</w:t>
+                              <w:t xml:space="preserve">Interface for a Speaker Driver. Provides 8-bit input via </w:t>
                             </w:r>
                           </w:p>
                           <w:p>
@@ -9961,9 +9970,8 @@
                                 <w:sz w:val="27"/>
                                 <w:szCs w:val="27"/>
                               </w:rPr>
-                              <w:t>/</w:t>
-                            </w:r>
-                            <w:proofErr w:type="gramStart"/>
+                              <w:t>//</w:t>
+                            </w:r>
                             <w:r>
                               <w:rPr>
                                 <w:rFonts w:ascii="Courier New" w:eastAsia="Times New Roman" w:hAnsi="Courier New" w:cs="Courier New"/>
@@ -9971,9 +9979,8 @@
                                 <w:sz w:val="27"/>
                                 <w:szCs w:val="27"/>
                               </w:rPr>
-                              <w:t>/  Outputs</w:t>
-                            </w:r>
-                            <w:proofErr w:type="gramEnd"/>
+                              <w:tab/>
+                            </w:r>
                             <w:r>
                               <w:rPr>
                                 <w:rFonts w:ascii="Courier New" w:eastAsia="Times New Roman" w:hAnsi="Courier New" w:cs="Courier New"/>
@@ -9981,7 +9988,7 @@
                                 <w:sz w:val="27"/>
                                 <w:szCs w:val="27"/>
                               </w:rPr>
-                              <w:t xml:space="preserve"> a 50% duty cycle square wave of variable frequency, according do desired Note &amp; Octave</w:t>
+                              <w:t>switches on the Basys3 board</w:t>
                             </w:r>
                           </w:p>
                           <w:p>
@@ -9989,10 +9996,9 @@
                               <w:spacing w:after="0" w:line="240" w:lineRule="auto"/>
                               <w:rPr>
                                 <w:rFonts w:ascii="Courier New" w:eastAsia="Times New Roman" w:hAnsi="Courier New" w:cs="Courier New"/>
-                                <w:color w:val="000000"/>
-                                <w:sz w:val="27"/>
-                                <w:szCs w:val="27"/>
-                                <w:shd w:val="clear" w:color="auto" w:fill="FFFFFF"/>
+                                <w:color w:val="006A00"/>
+                                <w:sz w:val="27"/>
+                                <w:szCs w:val="27"/>
                               </w:rPr>
                             </w:pPr>
                             <w:r>
@@ -10002,7 +10008,103 @@
                                 <w:sz w:val="27"/>
                                 <w:szCs w:val="27"/>
                               </w:rPr>
-                              <w:t>// Dependencies: clock_div.sv</w:t>
+                              <w:t>//</w:t>
+                            </w:r>
+                            <w:r>
+                              <w:rPr>
+                                <w:rFonts w:ascii="Courier New" w:eastAsia="Times New Roman" w:hAnsi="Courier New" w:cs="Courier New"/>
+                                <w:color w:val="006A00"/>
+                                <w:sz w:val="27"/>
+                                <w:szCs w:val="27"/>
+                              </w:rPr>
+                              <w:tab/>
+                            </w:r>
+                            <w:r>
+                              <w:rPr>
+                                <w:rFonts w:ascii="Courier New" w:eastAsia="Times New Roman" w:hAnsi="Courier New" w:cs="Courier New"/>
+                                <w:color w:val="006A00"/>
+                                <w:sz w:val="27"/>
+                                <w:szCs w:val="27"/>
+                              </w:rPr>
+                              <w:t xml:space="preserve">Outputs a 50% duty cycle square wave of variable frequency, </w:t>
+                            </w:r>
+                          </w:p>
+                          <w:p>
+                            <w:pPr>
+                              <w:spacing w:after="0" w:line="240" w:lineRule="auto"/>
+                              <w:rPr>
+                                <w:rFonts w:ascii="Courier New" w:eastAsia="Times New Roman" w:hAnsi="Courier New" w:cs="Courier New"/>
+                                <w:color w:val="000000"/>
+                                <w:sz w:val="27"/>
+                                <w:szCs w:val="27"/>
+                                <w:shd w:val="clear" w:color="auto" w:fill="FFFFFF"/>
+                              </w:rPr>
+                            </w:pPr>
+                            <w:r>
+                              <w:rPr>
+                                <w:rFonts w:ascii="Courier New" w:eastAsia="Times New Roman" w:hAnsi="Courier New" w:cs="Courier New"/>
+                                <w:color w:val="006A00"/>
+                                <w:sz w:val="27"/>
+                                <w:szCs w:val="27"/>
+                              </w:rPr>
+                              <w:t>//</w:t>
+                            </w:r>
+                            <w:r>
+                              <w:rPr>
+                                <w:rFonts w:ascii="Courier New" w:eastAsia="Times New Roman" w:hAnsi="Courier New" w:cs="Courier New"/>
+                                <w:color w:val="006A00"/>
+                                <w:sz w:val="27"/>
+                                <w:szCs w:val="27"/>
+                              </w:rPr>
+                              <w:tab/>
+                            </w:r>
+                            <w:r>
+                              <w:rPr>
+                                <w:rFonts w:ascii="Courier New" w:eastAsia="Times New Roman" w:hAnsi="Courier New" w:cs="Courier New"/>
+                                <w:color w:val="006A00"/>
+                                <w:sz w:val="27"/>
+                                <w:szCs w:val="27"/>
+                              </w:rPr>
+                              <w:t>according do desired Note &amp; Octave</w:t>
+                            </w:r>
+                          </w:p>
+                          <w:p>
+                            <w:pPr>
+                              <w:spacing w:after="0" w:line="240" w:lineRule="auto"/>
+                              <w:rPr>
+                                <w:rFonts w:ascii="Courier New" w:eastAsia="Times New Roman" w:hAnsi="Courier New" w:cs="Courier New"/>
+                                <w:color w:val="000000"/>
+                                <w:sz w:val="27"/>
+                                <w:szCs w:val="27"/>
+                                <w:shd w:val="clear" w:color="auto" w:fill="FFFFFF"/>
+                              </w:rPr>
+                            </w:pPr>
+                            <w:r>
+                              <w:rPr>
+                                <w:rFonts w:ascii="Courier New" w:eastAsia="Times New Roman" w:hAnsi="Courier New" w:cs="Courier New"/>
+                                <w:color w:val="006A00"/>
+                                <w:sz w:val="27"/>
+                                <w:szCs w:val="27"/>
+                              </w:rPr>
+                              <w:t>//</w:t>
+                            </w:r>
+                            <w:r>
+                              <w:rPr>
+                                <w:rFonts w:ascii="Courier New" w:eastAsia="Times New Roman" w:hAnsi="Courier New" w:cs="Courier New"/>
+                                <w:color w:val="006A00"/>
+                                <w:sz w:val="27"/>
+                                <w:szCs w:val="27"/>
+                              </w:rPr>
+                              <w:tab/>
+                            </w:r>
+                            <w:r>
+                              <w:rPr>
+                                <w:rFonts w:ascii="Courier New" w:eastAsia="Times New Roman" w:hAnsi="Courier New" w:cs="Courier New"/>
+                                <w:color w:val="006A00"/>
+                                <w:sz w:val="27"/>
+                                <w:szCs w:val="27"/>
+                              </w:rPr>
+                              <w:t>Dependencies: clock_div.sv</w:t>
                             </w:r>
                           </w:p>
                           <w:p>
@@ -11345,7 +11447,7 @@
                           <w:sz w:val="27"/>
                           <w:szCs w:val="27"/>
                         </w:rPr>
-                        <w:t>//////////////////////////////////////////////////////////////////////////////////</w:t>
+                        <w:t>//////////////////////////////////////////////////////////////////</w:t>
                       </w:r>
                     </w:p>
                     <w:p>
@@ -11461,7 +11563,7 @@
                           <w:sz w:val="27"/>
                           <w:szCs w:val="27"/>
                         </w:rPr>
-                        <w:t xml:space="preserve">// Description: </w:t>
+                        <w:t>// Description:</w:t>
                       </w:r>
                     </w:p>
                     <w:p>
@@ -11469,10 +11571,9 @@
                         <w:spacing w:after="0" w:line="240" w:lineRule="auto"/>
                         <w:rPr>
                           <w:rFonts w:ascii="Courier New" w:eastAsia="Times New Roman" w:hAnsi="Courier New" w:cs="Courier New"/>
-                          <w:color w:val="000000"/>
-                          <w:sz w:val="27"/>
-                          <w:szCs w:val="27"/>
-                          <w:shd w:val="clear" w:color="auto" w:fill="FFFFFF"/>
+                          <w:color w:val="006A00"/>
+                          <w:sz w:val="27"/>
+                          <w:szCs w:val="27"/>
                         </w:rPr>
                       </w:pPr>
                       <w:r>
@@ -11482,9 +11583,8 @@
                           <w:sz w:val="27"/>
                           <w:szCs w:val="27"/>
                         </w:rPr>
-                        <w:t>/</w:t>
-                      </w:r>
-                      <w:proofErr w:type="gramStart"/>
+                        <w:t>//</w:t>
+                      </w:r>
                       <w:r>
                         <w:rPr>
                           <w:rFonts w:ascii="Courier New" w:eastAsia="Times New Roman" w:hAnsi="Courier New" w:cs="Courier New"/>
@@ -11492,9 +11592,8 @@
                           <w:sz w:val="27"/>
                           <w:szCs w:val="27"/>
                         </w:rPr>
-                        <w:t>/  Interface</w:t>
-                      </w:r>
-                      <w:proofErr w:type="gramEnd"/>
+                        <w:tab/>
+                      </w:r>
                       <w:r>
                         <w:rPr>
                           <w:rFonts w:ascii="Courier New" w:eastAsia="Times New Roman" w:hAnsi="Courier New" w:cs="Courier New"/>
@@ -11502,7 +11601,7 @@
                           <w:sz w:val="27"/>
                           <w:szCs w:val="27"/>
                         </w:rPr>
-                        <w:t xml:space="preserve"> for a Speaker Driver. Provides 8-bit input via switches on the Basys3 board</w:t>
+                        <w:t xml:space="preserve">Interface for a Speaker Driver. Provides 8-bit input via </w:t>
                       </w:r>
                     </w:p>
                     <w:p>
@@ -11523,9 +11622,8 @@
                           <w:sz w:val="27"/>
                           <w:szCs w:val="27"/>
                         </w:rPr>
-                        <w:t>/</w:t>
-                      </w:r>
-                      <w:proofErr w:type="gramStart"/>
+                        <w:t>//</w:t>
+                      </w:r>
                       <w:r>
                         <w:rPr>
                           <w:rFonts w:ascii="Courier New" w:eastAsia="Times New Roman" w:hAnsi="Courier New" w:cs="Courier New"/>
@@ -11533,9 +11631,8 @@
                           <w:sz w:val="27"/>
                           <w:szCs w:val="27"/>
                         </w:rPr>
-                        <w:t>/  Outputs</w:t>
-                      </w:r>
-                      <w:proofErr w:type="gramEnd"/>
+                        <w:tab/>
+                      </w:r>
                       <w:r>
                         <w:rPr>
                           <w:rFonts w:ascii="Courier New" w:eastAsia="Times New Roman" w:hAnsi="Courier New" w:cs="Courier New"/>
@@ -11543,7 +11640,7 @@
                           <w:sz w:val="27"/>
                           <w:szCs w:val="27"/>
                         </w:rPr>
-                        <w:t xml:space="preserve"> a 50% duty cycle square wave of variable frequency, according do desired Note &amp; Octave</w:t>
+                        <w:t>switches on the Basys3 board</w:t>
                       </w:r>
                     </w:p>
                     <w:p>
@@ -11551,10 +11648,9 @@
                         <w:spacing w:after="0" w:line="240" w:lineRule="auto"/>
                         <w:rPr>
                           <w:rFonts w:ascii="Courier New" w:eastAsia="Times New Roman" w:hAnsi="Courier New" w:cs="Courier New"/>
-                          <w:color w:val="000000"/>
-                          <w:sz w:val="27"/>
-                          <w:szCs w:val="27"/>
-                          <w:shd w:val="clear" w:color="auto" w:fill="FFFFFF"/>
+                          <w:color w:val="006A00"/>
+                          <w:sz w:val="27"/>
+                          <w:szCs w:val="27"/>
                         </w:rPr>
                       </w:pPr>
                       <w:r>
@@ -11564,7 +11660,103 @@
                           <w:sz w:val="27"/>
                           <w:szCs w:val="27"/>
                         </w:rPr>
-                        <w:t>// Dependencies: clock_div.sv</w:t>
+                        <w:t>//</w:t>
+                      </w:r>
+                      <w:r>
+                        <w:rPr>
+                          <w:rFonts w:ascii="Courier New" w:eastAsia="Times New Roman" w:hAnsi="Courier New" w:cs="Courier New"/>
+                          <w:color w:val="006A00"/>
+                          <w:sz w:val="27"/>
+                          <w:szCs w:val="27"/>
+                        </w:rPr>
+                        <w:tab/>
+                      </w:r>
+                      <w:r>
+                        <w:rPr>
+                          <w:rFonts w:ascii="Courier New" w:eastAsia="Times New Roman" w:hAnsi="Courier New" w:cs="Courier New"/>
+                          <w:color w:val="006A00"/>
+                          <w:sz w:val="27"/>
+                          <w:szCs w:val="27"/>
+                        </w:rPr>
+                        <w:t xml:space="preserve">Outputs a 50% duty cycle square wave of variable frequency, </w:t>
+                      </w:r>
+                    </w:p>
+                    <w:p>
+                      <w:pPr>
+                        <w:spacing w:after="0" w:line="240" w:lineRule="auto"/>
+                        <w:rPr>
+                          <w:rFonts w:ascii="Courier New" w:eastAsia="Times New Roman" w:hAnsi="Courier New" w:cs="Courier New"/>
+                          <w:color w:val="000000"/>
+                          <w:sz w:val="27"/>
+                          <w:szCs w:val="27"/>
+                          <w:shd w:val="clear" w:color="auto" w:fill="FFFFFF"/>
+                        </w:rPr>
+                      </w:pPr>
+                      <w:r>
+                        <w:rPr>
+                          <w:rFonts w:ascii="Courier New" w:eastAsia="Times New Roman" w:hAnsi="Courier New" w:cs="Courier New"/>
+                          <w:color w:val="006A00"/>
+                          <w:sz w:val="27"/>
+                          <w:szCs w:val="27"/>
+                        </w:rPr>
+                        <w:t>//</w:t>
+                      </w:r>
+                      <w:r>
+                        <w:rPr>
+                          <w:rFonts w:ascii="Courier New" w:eastAsia="Times New Roman" w:hAnsi="Courier New" w:cs="Courier New"/>
+                          <w:color w:val="006A00"/>
+                          <w:sz w:val="27"/>
+                          <w:szCs w:val="27"/>
+                        </w:rPr>
+                        <w:tab/>
+                      </w:r>
+                      <w:r>
+                        <w:rPr>
+                          <w:rFonts w:ascii="Courier New" w:eastAsia="Times New Roman" w:hAnsi="Courier New" w:cs="Courier New"/>
+                          <w:color w:val="006A00"/>
+                          <w:sz w:val="27"/>
+                          <w:szCs w:val="27"/>
+                        </w:rPr>
+                        <w:t>according do desired Note &amp; Octave</w:t>
+                      </w:r>
+                    </w:p>
+                    <w:p>
+                      <w:pPr>
+                        <w:spacing w:after="0" w:line="240" w:lineRule="auto"/>
+                        <w:rPr>
+                          <w:rFonts w:ascii="Courier New" w:eastAsia="Times New Roman" w:hAnsi="Courier New" w:cs="Courier New"/>
+                          <w:color w:val="000000"/>
+                          <w:sz w:val="27"/>
+                          <w:szCs w:val="27"/>
+                          <w:shd w:val="clear" w:color="auto" w:fill="FFFFFF"/>
+                        </w:rPr>
+                      </w:pPr>
+                      <w:r>
+                        <w:rPr>
+                          <w:rFonts w:ascii="Courier New" w:eastAsia="Times New Roman" w:hAnsi="Courier New" w:cs="Courier New"/>
+                          <w:color w:val="006A00"/>
+                          <w:sz w:val="27"/>
+                          <w:szCs w:val="27"/>
+                        </w:rPr>
+                        <w:t>//</w:t>
+                      </w:r>
+                      <w:r>
+                        <w:rPr>
+                          <w:rFonts w:ascii="Courier New" w:eastAsia="Times New Roman" w:hAnsi="Courier New" w:cs="Courier New"/>
+                          <w:color w:val="006A00"/>
+                          <w:sz w:val="27"/>
+                          <w:szCs w:val="27"/>
+                        </w:rPr>
+                        <w:tab/>
+                      </w:r>
+                      <w:r>
+                        <w:rPr>
+                          <w:rFonts w:ascii="Courier New" w:eastAsia="Times New Roman" w:hAnsi="Courier New" w:cs="Courier New"/>
+                          <w:color w:val="006A00"/>
+                          <w:sz w:val="27"/>
+                          <w:szCs w:val="27"/>
+                        </w:rPr>
+                        <w:t>Dependencies: clock_div.sv</w:t>
                       </w:r>
                     </w:p>
                     <w:p>
@@ -13468,7 +13660,29 @@
                                 <w:szCs w:val="27"/>
                                 <w:shd w:val="clear" w:color="auto" w:fill="FFFFFF"/>
                               </w:rPr>
-                              <w:t xml:space="preserve">                maxcount &lt;= </w:t>
+                              <w:t xml:space="preserve">                </w:t>
+                            </w:r>
+                            <w:proofErr w:type="spellStart"/>
+                            <w:r>
+                              <w:rPr>
+                                <w:rFonts w:ascii="Courier New" w:eastAsia="Times New Roman" w:hAnsi="Courier New" w:cs="Courier New"/>
+                                <w:color w:val="000000"/>
+                                <w:sz w:val="27"/>
+                                <w:szCs w:val="27"/>
+                                <w:shd w:val="clear" w:color="auto" w:fill="FFFFFF"/>
+                              </w:rPr>
+                              <w:t>maxcount</w:t>
+                            </w:r>
+                            <w:proofErr w:type="spellEnd"/>
+                            <w:r>
+                              <w:rPr>
+                                <w:rFonts w:ascii="Courier New" w:eastAsia="Times New Roman" w:hAnsi="Courier New" w:cs="Courier New"/>
+                                <w:color w:val="000000"/>
+                                <w:sz w:val="27"/>
+                                <w:szCs w:val="27"/>
+                                <w:shd w:val="clear" w:color="auto" w:fill="FFFFFF"/>
+                              </w:rPr>
+                              <w:t xml:space="preserve"> &lt;= </w:t>
                             </w:r>
                             <w:proofErr w:type="spellStart"/>
                             <w:r>
@@ -13734,7 +13948,29 @@
                                 <w:szCs w:val="27"/>
                                 <w:shd w:val="clear" w:color="auto" w:fill="FFFFFF"/>
                               </w:rPr>
-                              <w:t xml:space="preserve">                maxcount &lt;= </w:t>
+                              <w:t xml:space="preserve">                </w:t>
+                            </w:r>
+                            <w:proofErr w:type="spellStart"/>
+                            <w:r>
+                              <w:rPr>
+                                <w:rFonts w:ascii="Courier New" w:eastAsia="Times New Roman" w:hAnsi="Courier New" w:cs="Courier New"/>
+                                <w:color w:val="000000"/>
+                                <w:sz w:val="27"/>
+                                <w:szCs w:val="27"/>
+                                <w:shd w:val="clear" w:color="auto" w:fill="FFFFFF"/>
+                              </w:rPr>
+                              <w:t>maxcount</w:t>
+                            </w:r>
+                            <w:proofErr w:type="spellEnd"/>
+                            <w:r>
+                              <w:rPr>
+                                <w:rFonts w:ascii="Courier New" w:eastAsia="Times New Roman" w:hAnsi="Courier New" w:cs="Courier New"/>
+                                <w:color w:val="000000"/>
+                                <w:sz w:val="27"/>
+                                <w:szCs w:val="27"/>
+                                <w:shd w:val="clear" w:color="auto" w:fill="FFFFFF"/>
+                              </w:rPr>
+                              <w:t xml:space="preserve"> &lt;= </w:t>
                             </w:r>
                             <w:proofErr w:type="spellStart"/>
                             <w:r>
@@ -14122,7 +14358,29 @@
                                 <w:szCs w:val="27"/>
                                 <w:shd w:val="clear" w:color="auto" w:fill="FFFFFF"/>
                               </w:rPr>
-                              <w:t xml:space="preserve">                maxcount &lt;= </w:t>
+                              <w:t xml:space="preserve">                </w:t>
+                            </w:r>
+                            <w:proofErr w:type="spellStart"/>
+                            <w:r>
+                              <w:rPr>
+                                <w:rFonts w:ascii="Courier New" w:eastAsia="Times New Roman" w:hAnsi="Courier New" w:cs="Courier New"/>
+                                <w:color w:val="000000"/>
+                                <w:sz w:val="27"/>
+                                <w:szCs w:val="27"/>
+                                <w:shd w:val="clear" w:color="auto" w:fill="FFFFFF"/>
+                              </w:rPr>
+                              <w:t>maxcount</w:t>
+                            </w:r>
+                            <w:proofErr w:type="spellEnd"/>
+                            <w:r>
+                              <w:rPr>
+                                <w:rFonts w:ascii="Courier New" w:eastAsia="Times New Roman" w:hAnsi="Courier New" w:cs="Courier New"/>
+                                <w:color w:val="000000"/>
+                                <w:sz w:val="27"/>
+                                <w:szCs w:val="27"/>
+                                <w:shd w:val="clear" w:color="auto" w:fill="FFFFFF"/>
+                              </w:rPr>
+                              <w:t xml:space="preserve"> &lt;= </w:t>
                             </w:r>
                             <w:proofErr w:type="spellStart"/>
                             <w:r>
@@ -14408,7 +14666,29 @@
                                 <w:szCs w:val="27"/>
                                 <w:shd w:val="clear" w:color="auto" w:fill="FFFFFF"/>
                               </w:rPr>
-                              <w:t xml:space="preserve">                maxcount &lt;= </w:t>
+                              <w:t xml:space="preserve">                </w:t>
+                            </w:r>
+                            <w:proofErr w:type="spellStart"/>
+                            <w:r>
+                              <w:rPr>
+                                <w:rFonts w:ascii="Courier New" w:eastAsia="Times New Roman" w:hAnsi="Courier New" w:cs="Courier New"/>
+                                <w:color w:val="000000"/>
+                                <w:sz w:val="27"/>
+                                <w:szCs w:val="27"/>
+                                <w:shd w:val="clear" w:color="auto" w:fill="FFFFFF"/>
+                              </w:rPr>
+                              <w:t>maxcount</w:t>
+                            </w:r>
+                            <w:proofErr w:type="spellEnd"/>
+                            <w:r>
+                              <w:rPr>
+                                <w:rFonts w:ascii="Courier New" w:eastAsia="Times New Roman" w:hAnsi="Courier New" w:cs="Courier New"/>
+                                <w:color w:val="000000"/>
+                                <w:sz w:val="27"/>
+                                <w:szCs w:val="27"/>
+                                <w:shd w:val="clear" w:color="auto" w:fill="FFFFFF"/>
+                              </w:rPr>
+                              <w:t xml:space="preserve"> &lt;= </w:t>
                             </w:r>
                             <w:proofErr w:type="spellStart"/>
                             <w:r>
@@ -14674,7 +14954,29 @@
                                 <w:szCs w:val="27"/>
                                 <w:shd w:val="clear" w:color="auto" w:fill="FFFFFF"/>
                               </w:rPr>
-                              <w:t xml:space="preserve">                maxcount &lt;= </w:t>
+                              <w:t xml:space="preserve">                </w:t>
+                            </w:r>
+                            <w:proofErr w:type="spellStart"/>
+                            <w:r>
+                              <w:rPr>
+                                <w:rFonts w:ascii="Courier New" w:eastAsia="Times New Roman" w:hAnsi="Courier New" w:cs="Courier New"/>
+                                <w:color w:val="000000"/>
+                                <w:sz w:val="27"/>
+                                <w:szCs w:val="27"/>
+                                <w:shd w:val="clear" w:color="auto" w:fill="FFFFFF"/>
+                              </w:rPr>
+                              <w:t>maxcount</w:t>
+                            </w:r>
+                            <w:proofErr w:type="spellEnd"/>
+                            <w:r>
+                              <w:rPr>
+                                <w:rFonts w:ascii="Courier New" w:eastAsia="Times New Roman" w:hAnsi="Courier New" w:cs="Courier New"/>
+                                <w:color w:val="000000"/>
+                                <w:sz w:val="27"/>
+                                <w:szCs w:val="27"/>
+                                <w:shd w:val="clear" w:color="auto" w:fill="FFFFFF"/>
+                              </w:rPr>
+                              <w:t xml:space="preserve"> &lt;= </w:t>
                             </w:r>
                             <w:proofErr w:type="spellStart"/>
                             <w:r>
@@ -15405,7 +15707,29 @@
                           <w:szCs w:val="27"/>
                           <w:shd w:val="clear" w:color="auto" w:fill="FFFFFF"/>
                         </w:rPr>
-                        <w:t xml:space="preserve">                maxcount &lt;= </w:t>
+                        <w:t xml:space="preserve">                </w:t>
+                      </w:r>
+                      <w:proofErr w:type="spellStart"/>
+                      <w:r>
+                        <w:rPr>
+                          <w:rFonts w:ascii="Courier New" w:eastAsia="Times New Roman" w:hAnsi="Courier New" w:cs="Courier New"/>
+                          <w:color w:val="000000"/>
+                          <w:sz w:val="27"/>
+                          <w:szCs w:val="27"/>
+                          <w:shd w:val="clear" w:color="auto" w:fill="FFFFFF"/>
+                        </w:rPr>
+                        <w:t>maxcount</w:t>
+                      </w:r>
+                      <w:proofErr w:type="spellEnd"/>
+                      <w:r>
+                        <w:rPr>
+                          <w:rFonts w:ascii="Courier New" w:eastAsia="Times New Roman" w:hAnsi="Courier New" w:cs="Courier New"/>
+                          <w:color w:val="000000"/>
+                          <w:sz w:val="27"/>
+                          <w:szCs w:val="27"/>
+                          <w:shd w:val="clear" w:color="auto" w:fill="FFFFFF"/>
+                        </w:rPr>
+                        <w:t xml:space="preserve"> &lt;= </w:t>
                       </w:r>
                       <w:proofErr w:type="spellStart"/>
                       <w:r>
@@ -15671,7 +15995,29 @@
                           <w:szCs w:val="27"/>
                           <w:shd w:val="clear" w:color="auto" w:fill="FFFFFF"/>
                         </w:rPr>
-                        <w:t xml:space="preserve">                maxcount &lt;= </w:t>
+                        <w:t xml:space="preserve">                </w:t>
+                      </w:r>
+                      <w:proofErr w:type="spellStart"/>
+                      <w:r>
+                        <w:rPr>
+                          <w:rFonts w:ascii="Courier New" w:eastAsia="Times New Roman" w:hAnsi="Courier New" w:cs="Courier New"/>
+                          <w:color w:val="000000"/>
+                          <w:sz w:val="27"/>
+                          <w:szCs w:val="27"/>
+                          <w:shd w:val="clear" w:color="auto" w:fill="FFFFFF"/>
+                        </w:rPr>
+                        <w:t>maxcount</w:t>
+                      </w:r>
+                      <w:proofErr w:type="spellEnd"/>
+                      <w:r>
+                        <w:rPr>
+                          <w:rFonts w:ascii="Courier New" w:eastAsia="Times New Roman" w:hAnsi="Courier New" w:cs="Courier New"/>
+                          <w:color w:val="000000"/>
+                          <w:sz w:val="27"/>
+                          <w:szCs w:val="27"/>
+                          <w:shd w:val="clear" w:color="auto" w:fill="FFFFFF"/>
+                        </w:rPr>
+                        <w:t xml:space="preserve"> &lt;= </w:t>
                       </w:r>
                       <w:proofErr w:type="spellStart"/>
                       <w:r>
@@ -16059,7 +16405,29 @@
                           <w:szCs w:val="27"/>
                           <w:shd w:val="clear" w:color="auto" w:fill="FFFFFF"/>
                         </w:rPr>
-                        <w:t xml:space="preserve">                maxcount &lt;= </w:t>
+                        <w:t xml:space="preserve">                </w:t>
+                      </w:r>
+                      <w:proofErr w:type="spellStart"/>
+                      <w:r>
+                        <w:rPr>
+                          <w:rFonts w:ascii="Courier New" w:eastAsia="Times New Roman" w:hAnsi="Courier New" w:cs="Courier New"/>
+                          <w:color w:val="000000"/>
+                          <w:sz w:val="27"/>
+                          <w:szCs w:val="27"/>
+                          <w:shd w:val="clear" w:color="auto" w:fill="FFFFFF"/>
+                        </w:rPr>
+                        <w:t>maxcount</w:t>
+                      </w:r>
+                      <w:proofErr w:type="spellEnd"/>
+                      <w:r>
+                        <w:rPr>
+                          <w:rFonts w:ascii="Courier New" w:eastAsia="Times New Roman" w:hAnsi="Courier New" w:cs="Courier New"/>
+                          <w:color w:val="000000"/>
+                          <w:sz w:val="27"/>
+                          <w:szCs w:val="27"/>
+                          <w:shd w:val="clear" w:color="auto" w:fill="FFFFFF"/>
+                        </w:rPr>
+                        <w:t xml:space="preserve"> &lt;= </w:t>
                       </w:r>
                       <w:proofErr w:type="spellStart"/>
                       <w:r>
@@ -16345,7 +16713,29 @@
                           <w:szCs w:val="27"/>
                           <w:shd w:val="clear" w:color="auto" w:fill="FFFFFF"/>
                         </w:rPr>
-                        <w:t xml:space="preserve">                maxcount &lt;= </w:t>
+                        <w:t xml:space="preserve">                </w:t>
+                      </w:r>
+                      <w:proofErr w:type="spellStart"/>
+                      <w:r>
+                        <w:rPr>
+                          <w:rFonts w:ascii="Courier New" w:eastAsia="Times New Roman" w:hAnsi="Courier New" w:cs="Courier New"/>
+                          <w:color w:val="000000"/>
+                          <w:sz w:val="27"/>
+                          <w:szCs w:val="27"/>
+                          <w:shd w:val="clear" w:color="auto" w:fill="FFFFFF"/>
+                        </w:rPr>
+                        <w:t>maxcount</w:t>
+                      </w:r>
+                      <w:proofErr w:type="spellEnd"/>
+                      <w:r>
+                        <w:rPr>
+                          <w:rFonts w:ascii="Courier New" w:eastAsia="Times New Roman" w:hAnsi="Courier New" w:cs="Courier New"/>
+                          <w:color w:val="000000"/>
+                          <w:sz w:val="27"/>
+                          <w:szCs w:val="27"/>
+                          <w:shd w:val="clear" w:color="auto" w:fill="FFFFFF"/>
+                        </w:rPr>
+                        <w:t xml:space="preserve"> &lt;= </w:t>
                       </w:r>
                       <w:proofErr w:type="spellStart"/>
                       <w:r>
@@ -16611,7 +17001,29 @@
                           <w:szCs w:val="27"/>
                           <w:shd w:val="clear" w:color="auto" w:fill="FFFFFF"/>
                         </w:rPr>
-                        <w:t xml:space="preserve">                maxcount &lt;= </w:t>
+                        <w:t xml:space="preserve">                </w:t>
+                      </w:r>
+                      <w:proofErr w:type="spellStart"/>
+                      <w:r>
+                        <w:rPr>
+                          <w:rFonts w:ascii="Courier New" w:eastAsia="Times New Roman" w:hAnsi="Courier New" w:cs="Courier New"/>
+                          <w:color w:val="000000"/>
+                          <w:sz w:val="27"/>
+                          <w:szCs w:val="27"/>
+                          <w:shd w:val="clear" w:color="auto" w:fill="FFFFFF"/>
+                        </w:rPr>
+                        <w:t>maxcount</w:t>
+                      </w:r>
+                      <w:proofErr w:type="spellEnd"/>
+                      <w:r>
+                        <w:rPr>
+                          <w:rFonts w:ascii="Courier New" w:eastAsia="Times New Roman" w:hAnsi="Courier New" w:cs="Courier New"/>
+                          <w:color w:val="000000"/>
+                          <w:sz w:val="27"/>
+                          <w:szCs w:val="27"/>
+                          <w:shd w:val="clear" w:color="auto" w:fill="FFFFFF"/>
+                        </w:rPr>
+                        <w:t xml:space="preserve"> &lt;= </w:t>
                       </w:r>
                       <w:proofErr w:type="spellStart"/>
                       <w:r>
@@ -17096,7 +17508,29 @@
                                 <w:szCs w:val="27"/>
                                 <w:shd w:val="clear" w:color="auto" w:fill="FFFFFF"/>
                               </w:rPr>
-                              <w:t xml:space="preserve">                maxcount &lt;= </w:t>
+                              <w:t xml:space="preserve">                </w:t>
+                            </w:r>
+                            <w:proofErr w:type="spellStart"/>
+                            <w:r>
+                              <w:rPr>
+                                <w:rFonts w:ascii="Courier New" w:eastAsia="Times New Roman" w:hAnsi="Courier New" w:cs="Courier New"/>
+                                <w:color w:val="000000"/>
+                                <w:sz w:val="27"/>
+                                <w:szCs w:val="27"/>
+                                <w:shd w:val="clear" w:color="auto" w:fill="FFFFFF"/>
+                              </w:rPr>
+                              <w:t>maxcount</w:t>
+                            </w:r>
+                            <w:proofErr w:type="spellEnd"/>
+                            <w:r>
+                              <w:rPr>
+                                <w:rFonts w:ascii="Courier New" w:eastAsia="Times New Roman" w:hAnsi="Courier New" w:cs="Courier New"/>
+                                <w:color w:val="000000"/>
+                                <w:sz w:val="27"/>
+                                <w:szCs w:val="27"/>
+                                <w:shd w:val="clear" w:color="auto" w:fill="FFFFFF"/>
+                              </w:rPr>
+                              <w:t xml:space="preserve"> &lt;= </w:t>
                             </w:r>
                             <w:proofErr w:type="spellStart"/>
                             <w:r>
@@ -17400,7 +17834,29 @@
                                 <w:szCs w:val="27"/>
                                 <w:shd w:val="clear" w:color="auto" w:fill="FFFFFF"/>
                               </w:rPr>
-                              <w:t xml:space="preserve">                maxcount &lt;= </w:t>
+                              <w:t xml:space="preserve">                </w:t>
+                            </w:r>
+                            <w:proofErr w:type="spellStart"/>
+                            <w:r>
+                              <w:rPr>
+                                <w:rFonts w:ascii="Courier New" w:eastAsia="Times New Roman" w:hAnsi="Courier New" w:cs="Courier New"/>
+                                <w:color w:val="000000"/>
+                                <w:sz w:val="27"/>
+                                <w:szCs w:val="27"/>
+                                <w:shd w:val="clear" w:color="auto" w:fill="FFFFFF"/>
+                              </w:rPr>
+                              <w:t>maxcount</w:t>
+                            </w:r>
+                            <w:proofErr w:type="spellEnd"/>
+                            <w:r>
+                              <w:rPr>
+                                <w:rFonts w:ascii="Courier New" w:eastAsia="Times New Roman" w:hAnsi="Courier New" w:cs="Courier New"/>
+                                <w:color w:val="000000"/>
+                                <w:sz w:val="27"/>
+                                <w:szCs w:val="27"/>
+                                <w:shd w:val="clear" w:color="auto" w:fill="FFFFFF"/>
+                              </w:rPr>
+                              <w:t xml:space="preserve"> &lt;= </w:t>
                             </w:r>
                             <w:proofErr w:type="spellStart"/>
                             <w:r>
@@ -17845,7 +18301,29 @@
                                 <w:szCs w:val="27"/>
                                 <w:shd w:val="clear" w:color="auto" w:fill="FFFFFF"/>
                               </w:rPr>
-                              <w:t xml:space="preserve">                maxcount &lt;= </w:t>
+                              <w:t xml:space="preserve">                </w:t>
+                            </w:r>
+                            <w:proofErr w:type="spellStart"/>
+                            <w:r>
+                              <w:rPr>
+                                <w:rFonts w:ascii="Courier New" w:eastAsia="Times New Roman" w:hAnsi="Courier New" w:cs="Courier New"/>
+                                <w:color w:val="000000"/>
+                                <w:sz w:val="27"/>
+                                <w:szCs w:val="27"/>
+                                <w:shd w:val="clear" w:color="auto" w:fill="FFFFFF"/>
+                              </w:rPr>
+                              <w:t>maxcount</w:t>
+                            </w:r>
+                            <w:proofErr w:type="spellEnd"/>
+                            <w:r>
+                              <w:rPr>
+                                <w:rFonts w:ascii="Courier New" w:eastAsia="Times New Roman" w:hAnsi="Courier New" w:cs="Courier New"/>
+                                <w:color w:val="000000"/>
+                                <w:sz w:val="27"/>
+                                <w:szCs w:val="27"/>
+                                <w:shd w:val="clear" w:color="auto" w:fill="FFFFFF"/>
+                              </w:rPr>
+                              <w:t xml:space="preserve"> &lt;= </w:t>
                             </w:r>
                             <w:proofErr w:type="spellStart"/>
                             <w:r>
@@ -18169,7 +18647,29 @@
                                 <w:szCs w:val="27"/>
                                 <w:shd w:val="clear" w:color="auto" w:fill="FFFFFF"/>
                               </w:rPr>
-                              <w:t xml:space="preserve">                maxcount &lt;= </w:t>
+                              <w:t xml:space="preserve">                </w:t>
+                            </w:r>
+                            <w:proofErr w:type="spellStart"/>
+                            <w:r>
+                              <w:rPr>
+                                <w:rFonts w:ascii="Courier New" w:eastAsia="Times New Roman" w:hAnsi="Courier New" w:cs="Courier New"/>
+                                <w:color w:val="000000"/>
+                                <w:sz w:val="27"/>
+                                <w:szCs w:val="27"/>
+                                <w:shd w:val="clear" w:color="auto" w:fill="FFFFFF"/>
+                              </w:rPr>
+                              <w:t>maxcount</w:t>
+                            </w:r>
+                            <w:proofErr w:type="spellEnd"/>
+                            <w:r>
+                              <w:rPr>
+                                <w:rFonts w:ascii="Courier New" w:eastAsia="Times New Roman" w:hAnsi="Courier New" w:cs="Courier New"/>
+                                <w:color w:val="000000"/>
+                                <w:sz w:val="27"/>
+                                <w:szCs w:val="27"/>
+                                <w:shd w:val="clear" w:color="auto" w:fill="FFFFFF"/>
+                              </w:rPr>
+                              <w:t xml:space="preserve"> &lt;= </w:t>
                             </w:r>
                             <w:proofErr w:type="spellStart"/>
                             <w:r>
@@ -18473,7 +18973,29 @@
                                 <w:szCs w:val="27"/>
                                 <w:shd w:val="clear" w:color="auto" w:fill="FFFFFF"/>
                               </w:rPr>
-                              <w:t xml:space="preserve">                maxcount &lt;= </w:t>
+                              <w:t xml:space="preserve">                </w:t>
+                            </w:r>
+                            <w:proofErr w:type="spellStart"/>
+                            <w:r>
+                              <w:rPr>
+                                <w:rFonts w:ascii="Courier New" w:eastAsia="Times New Roman" w:hAnsi="Courier New" w:cs="Courier New"/>
+                                <w:color w:val="000000"/>
+                                <w:sz w:val="27"/>
+                                <w:szCs w:val="27"/>
+                                <w:shd w:val="clear" w:color="auto" w:fill="FFFFFF"/>
+                              </w:rPr>
+                              <w:t>maxcount</w:t>
+                            </w:r>
+                            <w:proofErr w:type="spellEnd"/>
+                            <w:r>
+                              <w:rPr>
+                                <w:rFonts w:ascii="Courier New" w:eastAsia="Times New Roman" w:hAnsi="Courier New" w:cs="Courier New"/>
+                                <w:color w:val="000000"/>
+                                <w:sz w:val="27"/>
+                                <w:szCs w:val="27"/>
+                                <w:shd w:val="clear" w:color="auto" w:fill="FFFFFF"/>
+                              </w:rPr>
+                              <w:t xml:space="preserve"> &lt;= </w:t>
                             </w:r>
                             <w:proofErr w:type="spellStart"/>
                             <w:r>
@@ -18957,7 +19479,29 @@
                           <w:szCs w:val="27"/>
                           <w:shd w:val="clear" w:color="auto" w:fill="FFFFFF"/>
                         </w:rPr>
-                        <w:t xml:space="preserve">                maxcount &lt;= </w:t>
+                        <w:t xml:space="preserve">                </w:t>
+                      </w:r>
+                      <w:proofErr w:type="spellStart"/>
+                      <w:r>
+                        <w:rPr>
+                          <w:rFonts w:ascii="Courier New" w:eastAsia="Times New Roman" w:hAnsi="Courier New" w:cs="Courier New"/>
+                          <w:color w:val="000000"/>
+                          <w:sz w:val="27"/>
+                          <w:szCs w:val="27"/>
+                          <w:shd w:val="clear" w:color="auto" w:fill="FFFFFF"/>
+                        </w:rPr>
+                        <w:t>maxcount</w:t>
+                      </w:r>
+                      <w:proofErr w:type="spellEnd"/>
+                      <w:r>
+                        <w:rPr>
+                          <w:rFonts w:ascii="Courier New" w:eastAsia="Times New Roman" w:hAnsi="Courier New" w:cs="Courier New"/>
+                          <w:color w:val="000000"/>
+                          <w:sz w:val="27"/>
+                          <w:szCs w:val="27"/>
+                          <w:shd w:val="clear" w:color="auto" w:fill="FFFFFF"/>
+                        </w:rPr>
+                        <w:t xml:space="preserve"> &lt;= </w:t>
                       </w:r>
                       <w:proofErr w:type="spellStart"/>
                       <w:r>
@@ -19261,7 +19805,29 @@
                           <w:szCs w:val="27"/>
                           <w:shd w:val="clear" w:color="auto" w:fill="FFFFFF"/>
                         </w:rPr>
-                        <w:t xml:space="preserve">                maxcount &lt;= </w:t>
+                        <w:t xml:space="preserve">                </w:t>
+                      </w:r>
+                      <w:proofErr w:type="spellStart"/>
+                      <w:r>
+                        <w:rPr>
+                          <w:rFonts w:ascii="Courier New" w:eastAsia="Times New Roman" w:hAnsi="Courier New" w:cs="Courier New"/>
+                          <w:color w:val="000000"/>
+                          <w:sz w:val="27"/>
+                          <w:szCs w:val="27"/>
+                          <w:shd w:val="clear" w:color="auto" w:fill="FFFFFF"/>
+                        </w:rPr>
+                        <w:t>maxcount</w:t>
+                      </w:r>
+                      <w:proofErr w:type="spellEnd"/>
+                      <w:r>
+                        <w:rPr>
+                          <w:rFonts w:ascii="Courier New" w:eastAsia="Times New Roman" w:hAnsi="Courier New" w:cs="Courier New"/>
+                          <w:color w:val="000000"/>
+                          <w:sz w:val="27"/>
+                          <w:szCs w:val="27"/>
+                          <w:shd w:val="clear" w:color="auto" w:fill="FFFFFF"/>
+                        </w:rPr>
+                        <w:t xml:space="preserve"> &lt;= </w:t>
                       </w:r>
                       <w:proofErr w:type="spellStart"/>
                       <w:r>
@@ -19706,7 +20272,29 @@
                           <w:szCs w:val="27"/>
                           <w:shd w:val="clear" w:color="auto" w:fill="FFFFFF"/>
                         </w:rPr>
-                        <w:t xml:space="preserve">                maxcount &lt;= </w:t>
+                        <w:t xml:space="preserve">                </w:t>
+                      </w:r>
+                      <w:proofErr w:type="spellStart"/>
+                      <w:r>
+                        <w:rPr>
+                          <w:rFonts w:ascii="Courier New" w:eastAsia="Times New Roman" w:hAnsi="Courier New" w:cs="Courier New"/>
+                          <w:color w:val="000000"/>
+                          <w:sz w:val="27"/>
+                          <w:szCs w:val="27"/>
+                          <w:shd w:val="clear" w:color="auto" w:fill="FFFFFF"/>
+                        </w:rPr>
+                        <w:t>maxcount</w:t>
+                      </w:r>
+                      <w:proofErr w:type="spellEnd"/>
+                      <w:r>
+                        <w:rPr>
+                          <w:rFonts w:ascii="Courier New" w:eastAsia="Times New Roman" w:hAnsi="Courier New" w:cs="Courier New"/>
+                          <w:color w:val="000000"/>
+                          <w:sz w:val="27"/>
+                          <w:szCs w:val="27"/>
+                          <w:shd w:val="clear" w:color="auto" w:fill="FFFFFF"/>
+                        </w:rPr>
+                        <w:t xml:space="preserve"> &lt;= </w:t>
                       </w:r>
                       <w:proofErr w:type="spellStart"/>
                       <w:r>
@@ -20030,7 +20618,29 @@
                           <w:szCs w:val="27"/>
                           <w:shd w:val="clear" w:color="auto" w:fill="FFFFFF"/>
                         </w:rPr>
-                        <w:t xml:space="preserve">                maxcount &lt;= </w:t>
+                        <w:t xml:space="preserve">                </w:t>
+                      </w:r>
+                      <w:proofErr w:type="spellStart"/>
+                      <w:r>
+                        <w:rPr>
+                          <w:rFonts w:ascii="Courier New" w:eastAsia="Times New Roman" w:hAnsi="Courier New" w:cs="Courier New"/>
+                          <w:color w:val="000000"/>
+                          <w:sz w:val="27"/>
+                          <w:szCs w:val="27"/>
+                          <w:shd w:val="clear" w:color="auto" w:fill="FFFFFF"/>
+                        </w:rPr>
+                        <w:t>maxcount</w:t>
+                      </w:r>
+                      <w:proofErr w:type="spellEnd"/>
+                      <w:r>
+                        <w:rPr>
+                          <w:rFonts w:ascii="Courier New" w:eastAsia="Times New Roman" w:hAnsi="Courier New" w:cs="Courier New"/>
+                          <w:color w:val="000000"/>
+                          <w:sz w:val="27"/>
+                          <w:szCs w:val="27"/>
+                          <w:shd w:val="clear" w:color="auto" w:fill="FFFFFF"/>
+                        </w:rPr>
+                        <w:t xml:space="preserve"> &lt;= </w:t>
                       </w:r>
                       <w:proofErr w:type="spellStart"/>
                       <w:r>
@@ -20334,7 +20944,29 @@
                           <w:szCs w:val="27"/>
                           <w:shd w:val="clear" w:color="auto" w:fill="FFFFFF"/>
                         </w:rPr>
-                        <w:t xml:space="preserve">                maxcount &lt;= </w:t>
+                        <w:t xml:space="preserve">                </w:t>
+                      </w:r>
+                      <w:proofErr w:type="spellStart"/>
+                      <w:r>
+                        <w:rPr>
+                          <w:rFonts w:ascii="Courier New" w:eastAsia="Times New Roman" w:hAnsi="Courier New" w:cs="Courier New"/>
+                          <w:color w:val="000000"/>
+                          <w:sz w:val="27"/>
+                          <w:szCs w:val="27"/>
+                          <w:shd w:val="clear" w:color="auto" w:fill="FFFFFF"/>
+                        </w:rPr>
+                        <w:t>maxcount</w:t>
+                      </w:r>
+                      <w:proofErr w:type="spellEnd"/>
+                      <w:r>
+                        <w:rPr>
+                          <w:rFonts w:ascii="Courier New" w:eastAsia="Times New Roman" w:hAnsi="Courier New" w:cs="Courier New"/>
+                          <w:color w:val="000000"/>
+                          <w:sz w:val="27"/>
+                          <w:szCs w:val="27"/>
+                          <w:shd w:val="clear" w:color="auto" w:fill="FFFFFF"/>
+                        </w:rPr>
+                        <w:t xml:space="preserve"> &lt;= </w:t>
                       </w:r>
                       <w:proofErr w:type="spellStart"/>
                       <w:r>
@@ -20860,7 +21492,29 @@
                                 <w:szCs w:val="27"/>
                                 <w:shd w:val="clear" w:color="auto" w:fill="FFFFFF"/>
                               </w:rPr>
-                              <w:t xml:space="preserve">                maxcount &lt;= </w:t>
+                              <w:t xml:space="preserve">                </w:t>
+                            </w:r>
+                            <w:proofErr w:type="spellStart"/>
+                            <w:r>
+                              <w:rPr>
+                                <w:rFonts w:ascii="Courier New" w:eastAsia="Times New Roman" w:hAnsi="Courier New" w:cs="Courier New"/>
+                                <w:color w:val="000000"/>
+                                <w:sz w:val="27"/>
+                                <w:szCs w:val="27"/>
+                                <w:shd w:val="clear" w:color="auto" w:fill="FFFFFF"/>
+                              </w:rPr>
+                              <w:t>maxcount</w:t>
+                            </w:r>
+                            <w:proofErr w:type="spellEnd"/>
+                            <w:r>
+                              <w:rPr>
+                                <w:rFonts w:ascii="Courier New" w:eastAsia="Times New Roman" w:hAnsi="Courier New" w:cs="Courier New"/>
+                                <w:color w:val="000000"/>
+                                <w:sz w:val="27"/>
+                                <w:szCs w:val="27"/>
+                                <w:shd w:val="clear" w:color="auto" w:fill="FFFFFF"/>
+                              </w:rPr>
+                              <w:t xml:space="preserve"> &lt;= </w:t>
                             </w:r>
                             <w:proofErr w:type="spellStart"/>
                             <w:r>
@@ -21164,7 +21818,29 @@
                                 <w:szCs w:val="27"/>
                                 <w:shd w:val="clear" w:color="auto" w:fill="FFFFFF"/>
                               </w:rPr>
-                              <w:t xml:space="preserve">                maxcount &lt;= </w:t>
+                              <w:t xml:space="preserve">                </w:t>
+                            </w:r>
+                            <w:proofErr w:type="spellStart"/>
+                            <w:r>
+                              <w:rPr>
+                                <w:rFonts w:ascii="Courier New" w:eastAsia="Times New Roman" w:hAnsi="Courier New" w:cs="Courier New"/>
+                                <w:color w:val="000000"/>
+                                <w:sz w:val="27"/>
+                                <w:szCs w:val="27"/>
+                                <w:shd w:val="clear" w:color="auto" w:fill="FFFFFF"/>
+                              </w:rPr>
+                              <w:t>maxcount</w:t>
+                            </w:r>
+                            <w:proofErr w:type="spellEnd"/>
+                            <w:r>
+                              <w:rPr>
+                                <w:rFonts w:ascii="Courier New" w:eastAsia="Times New Roman" w:hAnsi="Courier New" w:cs="Courier New"/>
+                                <w:color w:val="000000"/>
+                                <w:sz w:val="27"/>
+                                <w:szCs w:val="27"/>
+                                <w:shd w:val="clear" w:color="auto" w:fill="FFFFFF"/>
+                              </w:rPr>
+                              <w:t xml:space="preserve"> &lt;= </w:t>
                             </w:r>
                             <w:proofErr w:type="spellStart"/>
                             <w:r>
@@ -21609,7 +22285,29 @@
                                 <w:szCs w:val="27"/>
                                 <w:shd w:val="clear" w:color="auto" w:fill="FFFFFF"/>
                               </w:rPr>
-                              <w:t xml:space="preserve">                maxcount &lt;= </w:t>
+                              <w:t xml:space="preserve">                </w:t>
+                            </w:r>
+                            <w:proofErr w:type="spellStart"/>
+                            <w:r>
+                              <w:rPr>
+                                <w:rFonts w:ascii="Courier New" w:eastAsia="Times New Roman" w:hAnsi="Courier New" w:cs="Courier New"/>
+                                <w:color w:val="000000"/>
+                                <w:sz w:val="27"/>
+                                <w:szCs w:val="27"/>
+                                <w:shd w:val="clear" w:color="auto" w:fill="FFFFFF"/>
+                              </w:rPr>
+                              <w:t>maxcount</w:t>
+                            </w:r>
+                            <w:proofErr w:type="spellEnd"/>
+                            <w:r>
+                              <w:rPr>
+                                <w:rFonts w:ascii="Courier New" w:eastAsia="Times New Roman" w:hAnsi="Courier New" w:cs="Courier New"/>
+                                <w:color w:val="000000"/>
+                                <w:sz w:val="27"/>
+                                <w:szCs w:val="27"/>
+                                <w:shd w:val="clear" w:color="auto" w:fill="FFFFFF"/>
+                              </w:rPr>
+                              <w:t xml:space="preserve"> &lt;= </w:t>
                             </w:r>
                             <w:proofErr w:type="spellStart"/>
                             <w:r>
@@ -21933,7 +22631,29 @@
                                 <w:szCs w:val="27"/>
                                 <w:shd w:val="clear" w:color="auto" w:fill="FFFFFF"/>
                               </w:rPr>
-                              <w:t xml:space="preserve">                maxcount &lt;= </w:t>
+                              <w:t xml:space="preserve">                </w:t>
+                            </w:r>
+                            <w:proofErr w:type="spellStart"/>
+                            <w:r>
+                              <w:rPr>
+                                <w:rFonts w:ascii="Courier New" w:eastAsia="Times New Roman" w:hAnsi="Courier New" w:cs="Courier New"/>
+                                <w:color w:val="000000"/>
+                                <w:sz w:val="27"/>
+                                <w:szCs w:val="27"/>
+                                <w:shd w:val="clear" w:color="auto" w:fill="FFFFFF"/>
+                              </w:rPr>
+                              <w:t>maxcount</w:t>
+                            </w:r>
+                            <w:proofErr w:type="spellEnd"/>
+                            <w:r>
+                              <w:rPr>
+                                <w:rFonts w:ascii="Courier New" w:eastAsia="Times New Roman" w:hAnsi="Courier New" w:cs="Courier New"/>
+                                <w:color w:val="000000"/>
+                                <w:sz w:val="27"/>
+                                <w:szCs w:val="27"/>
+                                <w:shd w:val="clear" w:color="auto" w:fill="FFFFFF"/>
+                              </w:rPr>
+                              <w:t xml:space="preserve"> &lt;= </w:t>
                             </w:r>
                             <w:proofErr w:type="spellStart"/>
                             <w:r>
@@ -22237,7 +22957,29 @@
                                 <w:szCs w:val="27"/>
                                 <w:shd w:val="clear" w:color="auto" w:fill="FFFFFF"/>
                               </w:rPr>
-                              <w:t xml:space="preserve">                maxcount &lt;= </w:t>
+                              <w:t xml:space="preserve">                </w:t>
+                            </w:r>
+                            <w:proofErr w:type="spellStart"/>
+                            <w:r>
+                              <w:rPr>
+                                <w:rFonts w:ascii="Courier New" w:eastAsia="Times New Roman" w:hAnsi="Courier New" w:cs="Courier New"/>
+                                <w:color w:val="000000"/>
+                                <w:sz w:val="27"/>
+                                <w:szCs w:val="27"/>
+                                <w:shd w:val="clear" w:color="auto" w:fill="FFFFFF"/>
+                              </w:rPr>
+                              <w:t>maxcount</w:t>
+                            </w:r>
+                            <w:proofErr w:type="spellEnd"/>
+                            <w:r>
+                              <w:rPr>
+                                <w:rFonts w:ascii="Courier New" w:eastAsia="Times New Roman" w:hAnsi="Courier New" w:cs="Courier New"/>
+                                <w:color w:val="000000"/>
+                                <w:sz w:val="27"/>
+                                <w:szCs w:val="27"/>
+                                <w:shd w:val="clear" w:color="auto" w:fill="FFFFFF"/>
+                              </w:rPr>
+                              <w:t xml:space="preserve"> &lt;= </w:t>
                             </w:r>
                             <w:proofErr w:type="spellStart"/>
                             <w:r>
@@ -22930,7 +23672,29 @@
                           <w:szCs w:val="27"/>
                           <w:shd w:val="clear" w:color="auto" w:fill="FFFFFF"/>
                         </w:rPr>
-                        <w:t xml:space="preserve">                maxcount &lt;= </w:t>
+                        <w:t xml:space="preserve">                </w:t>
+                      </w:r>
+                      <w:proofErr w:type="spellStart"/>
+                      <w:r>
+                        <w:rPr>
+                          <w:rFonts w:ascii="Courier New" w:eastAsia="Times New Roman" w:hAnsi="Courier New" w:cs="Courier New"/>
+                          <w:color w:val="000000"/>
+                          <w:sz w:val="27"/>
+                          <w:szCs w:val="27"/>
+                          <w:shd w:val="clear" w:color="auto" w:fill="FFFFFF"/>
+                        </w:rPr>
+                        <w:t>maxcount</w:t>
+                      </w:r>
+                      <w:proofErr w:type="spellEnd"/>
+                      <w:r>
+                        <w:rPr>
+                          <w:rFonts w:ascii="Courier New" w:eastAsia="Times New Roman" w:hAnsi="Courier New" w:cs="Courier New"/>
+                          <w:color w:val="000000"/>
+                          <w:sz w:val="27"/>
+                          <w:szCs w:val="27"/>
+                          <w:shd w:val="clear" w:color="auto" w:fill="FFFFFF"/>
+                        </w:rPr>
+                        <w:t xml:space="preserve"> &lt;= </w:t>
                       </w:r>
                       <w:proofErr w:type="spellStart"/>
                       <w:r>
@@ -23234,7 +23998,29 @@
                           <w:szCs w:val="27"/>
                           <w:shd w:val="clear" w:color="auto" w:fill="FFFFFF"/>
                         </w:rPr>
-                        <w:t xml:space="preserve">                maxcount &lt;= </w:t>
+                        <w:t xml:space="preserve">                </w:t>
+                      </w:r>
+                      <w:proofErr w:type="spellStart"/>
+                      <w:r>
+                        <w:rPr>
+                          <w:rFonts w:ascii="Courier New" w:eastAsia="Times New Roman" w:hAnsi="Courier New" w:cs="Courier New"/>
+                          <w:color w:val="000000"/>
+                          <w:sz w:val="27"/>
+                          <w:szCs w:val="27"/>
+                          <w:shd w:val="clear" w:color="auto" w:fill="FFFFFF"/>
+                        </w:rPr>
+                        <w:t>maxcount</w:t>
+                      </w:r>
+                      <w:proofErr w:type="spellEnd"/>
+                      <w:r>
+                        <w:rPr>
+                          <w:rFonts w:ascii="Courier New" w:eastAsia="Times New Roman" w:hAnsi="Courier New" w:cs="Courier New"/>
+                          <w:color w:val="000000"/>
+                          <w:sz w:val="27"/>
+                          <w:szCs w:val="27"/>
+                          <w:shd w:val="clear" w:color="auto" w:fill="FFFFFF"/>
+                        </w:rPr>
+                        <w:t xml:space="preserve"> &lt;= </w:t>
                       </w:r>
                       <w:proofErr w:type="spellStart"/>
                       <w:r>
@@ -23679,7 +24465,29 @@
                           <w:szCs w:val="27"/>
                           <w:shd w:val="clear" w:color="auto" w:fill="FFFFFF"/>
                         </w:rPr>
-                        <w:t xml:space="preserve">                maxcount &lt;= </w:t>
+                        <w:t xml:space="preserve">                </w:t>
+                      </w:r>
+                      <w:proofErr w:type="spellStart"/>
+                      <w:r>
+                        <w:rPr>
+                          <w:rFonts w:ascii="Courier New" w:eastAsia="Times New Roman" w:hAnsi="Courier New" w:cs="Courier New"/>
+                          <w:color w:val="000000"/>
+                          <w:sz w:val="27"/>
+                          <w:szCs w:val="27"/>
+                          <w:shd w:val="clear" w:color="auto" w:fill="FFFFFF"/>
+                        </w:rPr>
+                        <w:t>maxcount</w:t>
+                      </w:r>
+                      <w:proofErr w:type="spellEnd"/>
+                      <w:r>
+                        <w:rPr>
+                          <w:rFonts w:ascii="Courier New" w:eastAsia="Times New Roman" w:hAnsi="Courier New" w:cs="Courier New"/>
+                          <w:color w:val="000000"/>
+                          <w:sz w:val="27"/>
+                          <w:szCs w:val="27"/>
+                          <w:shd w:val="clear" w:color="auto" w:fill="FFFFFF"/>
+                        </w:rPr>
+                        <w:t xml:space="preserve"> &lt;= </w:t>
                       </w:r>
                       <w:proofErr w:type="spellStart"/>
                       <w:r>
@@ -24003,7 +24811,29 @@
                           <w:szCs w:val="27"/>
                           <w:shd w:val="clear" w:color="auto" w:fill="FFFFFF"/>
                         </w:rPr>
-                        <w:t xml:space="preserve">                maxcount &lt;= </w:t>
+                        <w:t xml:space="preserve">                </w:t>
+                      </w:r>
+                      <w:proofErr w:type="spellStart"/>
+                      <w:r>
+                        <w:rPr>
+                          <w:rFonts w:ascii="Courier New" w:eastAsia="Times New Roman" w:hAnsi="Courier New" w:cs="Courier New"/>
+                          <w:color w:val="000000"/>
+                          <w:sz w:val="27"/>
+                          <w:szCs w:val="27"/>
+                          <w:shd w:val="clear" w:color="auto" w:fill="FFFFFF"/>
+                        </w:rPr>
+                        <w:t>maxcount</w:t>
+                      </w:r>
+                      <w:proofErr w:type="spellEnd"/>
+                      <w:r>
+                        <w:rPr>
+                          <w:rFonts w:ascii="Courier New" w:eastAsia="Times New Roman" w:hAnsi="Courier New" w:cs="Courier New"/>
+                          <w:color w:val="000000"/>
+                          <w:sz w:val="27"/>
+                          <w:szCs w:val="27"/>
+                          <w:shd w:val="clear" w:color="auto" w:fill="FFFFFF"/>
+                        </w:rPr>
+                        <w:t xml:space="preserve"> &lt;= </w:t>
                       </w:r>
                       <w:proofErr w:type="spellStart"/>
                       <w:r>
@@ -24307,7 +25137,29 @@
                           <w:szCs w:val="27"/>
                           <w:shd w:val="clear" w:color="auto" w:fill="FFFFFF"/>
                         </w:rPr>
-                        <w:t xml:space="preserve">                maxcount &lt;= </w:t>
+                        <w:t xml:space="preserve">                </w:t>
+                      </w:r>
+                      <w:proofErr w:type="spellStart"/>
+                      <w:r>
+                        <w:rPr>
+                          <w:rFonts w:ascii="Courier New" w:eastAsia="Times New Roman" w:hAnsi="Courier New" w:cs="Courier New"/>
+                          <w:color w:val="000000"/>
+                          <w:sz w:val="27"/>
+                          <w:szCs w:val="27"/>
+                          <w:shd w:val="clear" w:color="auto" w:fill="FFFFFF"/>
+                        </w:rPr>
+                        <w:t>maxcount</w:t>
+                      </w:r>
+                      <w:proofErr w:type="spellEnd"/>
+                      <w:r>
+                        <w:rPr>
+                          <w:rFonts w:ascii="Courier New" w:eastAsia="Times New Roman" w:hAnsi="Courier New" w:cs="Courier New"/>
+                          <w:color w:val="000000"/>
+                          <w:sz w:val="27"/>
+                          <w:szCs w:val="27"/>
+                          <w:shd w:val="clear" w:color="auto" w:fill="FFFFFF"/>
+                        </w:rPr>
+                        <w:t xml:space="preserve"> &lt;= </w:t>
                       </w:r>
                       <w:proofErr w:type="spellStart"/>
                       <w:r>
@@ -27428,7 +28280,13 @@
       </w:pPr>
       <w:r>
         <w:lastRenderedPageBreak/>
-        <w:t>RAT Assembly Example Code</w:t>
+        <w:t xml:space="preserve">RAT Assembly Example </w:t>
+      </w:r>
+      <w:r>
+        <w:t xml:space="preserve">Use </w:t>
+      </w:r>
+      <w:r>
+        <w:t>Code</w:t>
       </w:r>
     </w:p>
     <w:p>
@@ -27445,16 +28303,16 @@
         <mc:AlternateContent>
           <mc:Choice Requires="wps">
             <w:drawing>
-              <wp:anchor distT="45720" distB="45720" distL="114300" distR="114300" simplePos="0" relativeHeight="251673600" behindDoc="0" locked="0" layoutInCell="1" allowOverlap="1" wp14:anchorId="4D08CF56" wp14:editId="66070044">
+              <wp:anchor distT="45720" distB="45720" distL="114300" distR="114300" simplePos="0" relativeHeight="251673600" behindDoc="0" locked="0" layoutInCell="1" allowOverlap="1" wp14:anchorId="4D08CF56" wp14:editId="52F74825">
                 <wp:simplePos x="0" y="0"/>
-                <wp:positionH relativeFrom="margin">
-                  <wp:posOffset>0</wp:posOffset>
+                <wp:positionH relativeFrom="page">
+                  <wp:align>right</wp:align>
                 </wp:positionH>
                 <wp:positionV relativeFrom="paragraph">
-                  <wp:posOffset>330835</wp:posOffset>
+                  <wp:posOffset>326390</wp:posOffset>
                 </wp:positionV>
-                <wp:extent cx="6839585" cy="7044690"/>
-                <wp:effectExtent l="0" t="0" r="18415" b="22860"/>
+                <wp:extent cx="7293610" cy="6591935"/>
+                <wp:effectExtent l="0" t="0" r="21590" b="18415"/>
                 <wp:wrapSquare wrapText="bothSides"/>
                 <wp:docPr id="15" name="Text Box 2"/>
                 <wp:cNvGraphicFramePr>
@@ -27469,7 +28327,7 @@
                       <wps:spPr bwMode="auto">
                         <a:xfrm>
                           <a:off x="0" y="0"/>
-                          <a:ext cx="6839585" cy="7044856"/>
+                          <a:ext cx="7293610" cy="6591935"/>
                         </a:xfrm>
                         <a:prstGeom prst="rect">
                           <a:avLst/>
@@ -27490,11 +28348,1711 @@
                         <w:txbxContent>
                           <w:p>
                             <w:pPr>
+                              <w:spacing w:after="0" w:line="240" w:lineRule="auto"/>
+                              <w:rPr>
+                                <w:rFonts w:ascii="Courier New" w:eastAsia="Times New Roman" w:hAnsi="Courier New" w:cs="Courier New"/>
+                                <w:color w:val="000000"/>
+                                <w:sz w:val="27"/>
+                                <w:szCs w:val="27"/>
+                                <w:shd w:val="clear" w:color="auto" w:fill="FFFFFF"/>
+                              </w:rPr>
+                            </w:pPr>
+                            <w:r>
+                              <w:rPr>
+                                <w:rFonts w:ascii="Courier New" w:eastAsia="Times New Roman" w:hAnsi="Courier New" w:cs="Courier New"/>
+                                <w:color w:val="006A00"/>
+                                <w:sz w:val="27"/>
+                                <w:szCs w:val="27"/>
+                              </w:rPr>
+                              <w:t>;-----------------------------------------------------------------</w:t>
+                            </w:r>
+                          </w:p>
+                          <w:p>
+                            <w:pPr>
+                              <w:spacing w:after="0" w:line="240" w:lineRule="auto"/>
+                              <w:rPr>
+                                <w:rFonts w:ascii="Courier New" w:eastAsia="Times New Roman" w:hAnsi="Courier New" w:cs="Courier New"/>
+                                <w:color w:val="000000"/>
+                                <w:sz w:val="27"/>
+                                <w:szCs w:val="27"/>
+                                <w:shd w:val="clear" w:color="auto" w:fill="FFFFFF"/>
+                              </w:rPr>
+                            </w:pPr>
+                            <w:r>
+                              <w:rPr>
+                                <w:rFonts w:ascii="Courier New" w:eastAsia="Times New Roman" w:hAnsi="Courier New" w:cs="Courier New"/>
+                                <w:color w:val="006A00"/>
+                                <w:sz w:val="27"/>
+                                <w:szCs w:val="27"/>
+                              </w:rPr>
+                              <w:t xml:space="preserve">; </w:t>
+                            </w:r>
+                            <w:proofErr w:type="spellStart"/>
+                            <w:r>
+                              <w:rPr>
+                                <w:rFonts w:ascii="Courier New" w:eastAsia="Times New Roman" w:hAnsi="Courier New" w:cs="Courier New"/>
+                                <w:color w:val="006A00"/>
+                                <w:sz w:val="27"/>
+                                <w:szCs w:val="27"/>
+                              </w:rPr>
+                              <w:t>Peripheral_one</w:t>
+                            </w:r>
+                            <w:proofErr w:type="spellEnd"/>
+                          </w:p>
+                          <w:p>
+                            <w:pPr>
+                              <w:spacing w:after="0" w:line="240" w:lineRule="auto"/>
+                              <w:rPr>
+                                <w:rFonts w:ascii="Courier New" w:eastAsia="Times New Roman" w:hAnsi="Courier New" w:cs="Courier New"/>
+                                <w:color w:val="000000"/>
+                                <w:sz w:val="27"/>
+                                <w:szCs w:val="27"/>
+                                <w:shd w:val="clear" w:color="auto" w:fill="FFFFFF"/>
+                              </w:rPr>
+                            </w:pPr>
+                            <w:r>
+                              <w:rPr>
+                                <w:rFonts w:ascii="Courier New" w:eastAsia="Times New Roman" w:hAnsi="Courier New" w:cs="Courier New"/>
+                                <w:color w:val="006A00"/>
+                                <w:sz w:val="27"/>
+                                <w:szCs w:val="27"/>
+                              </w:rPr>
+                              <w:t xml:space="preserve">; by Luis Gomez, Jared </w:t>
+                            </w:r>
+                            <w:proofErr w:type="spellStart"/>
+                            <w:r>
+                              <w:rPr>
+                                <w:rFonts w:ascii="Courier New" w:eastAsia="Times New Roman" w:hAnsi="Courier New" w:cs="Courier New"/>
+                                <w:color w:val="006A00"/>
+                                <w:sz w:val="27"/>
+                                <w:szCs w:val="27"/>
+                              </w:rPr>
+                              <w:t>Roscha</w:t>
+                            </w:r>
+                            <w:proofErr w:type="spellEnd"/>
+                          </w:p>
+                          <w:p>
+                            <w:pPr>
+                              <w:spacing w:after="0" w:line="240" w:lineRule="auto"/>
+                              <w:rPr>
+                                <w:rFonts w:ascii="Courier New" w:eastAsia="Times New Roman" w:hAnsi="Courier New" w:cs="Courier New"/>
+                                <w:color w:val="000000"/>
+                                <w:sz w:val="27"/>
+                                <w:szCs w:val="27"/>
+                                <w:shd w:val="clear" w:color="auto" w:fill="FFFFFF"/>
+                              </w:rPr>
+                            </w:pPr>
+                            <w:r>
+                              <w:rPr>
+                                <w:rFonts w:ascii="Courier New" w:eastAsia="Times New Roman" w:hAnsi="Courier New" w:cs="Courier New"/>
+                                <w:color w:val="006A00"/>
+                                <w:sz w:val="27"/>
+                                <w:szCs w:val="27"/>
+                              </w:rPr>
+                              <w:t xml:space="preserve">; </w:t>
+                            </w:r>
+                            <w:proofErr w:type="gramStart"/>
+                            <w:r>
+                              <w:rPr>
+                                <w:rFonts w:ascii="Courier New" w:eastAsia="Times New Roman" w:hAnsi="Courier New" w:cs="Courier New"/>
+                                <w:color w:val="006A00"/>
+                                <w:sz w:val="27"/>
+                                <w:szCs w:val="27"/>
+                              </w:rPr>
+                              <w:t>date :</w:t>
+                            </w:r>
+                            <w:proofErr w:type="gramEnd"/>
+                            <w:r>
+                              <w:rPr>
+                                <w:rFonts w:ascii="Courier New" w:eastAsia="Times New Roman" w:hAnsi="Courier New" w:cs="Courier New"/>
+                                <w:color w:val="006A00"/>
+                                <w:sz w:val="27"/>
+                                <w:szCs w:val="27"/>
+                              </w:rPr>
+                              <w:t xml:space="preserve"> 1/28/19</w:t>
+                            </w:r>
+                          </w:p>
+                          <w:p>
+                            <w:pPr>
+                              <w:spacing w:after="0" w:line="240" w:lineRule="auto"/>
+                              <w:rPr>
+                                <w:rFonts w:ascii="Courier New" w:eastAsia="Times New Roman" w:hAnsi="Courier New" w:cs="Courier New"/>
+                                <w:color w:val="000000"/>
+                                <w:sz w:val="27"/>
+                                <w:szCs w:val="27"/>
+                                <w:shd w:val="clear" w:color="auto" w:fill="FFFFFF"/>
+                              </w:rPr>
+                            </w:pPr>
+                            <w:r>
+                              <w:rPr>
+                                <w:rFonts w:ascii="Courier New" w:eastAsia="Times New Roman" w:hAnsi="Courier New" w:cs="Courier New"/>
+                                <w:color w:val="006A00"/>
+                                <w:sz w:val="27"/>
+                                <w:szCs w:val="27"/>
+                              </w:rPr>
+                              <w:t>;</w:t>
+                            </w:r>
+                          </w:p>
+                          <w:p>
+                            <w:pPr>
+                              <w:spacing w:after="0" w:line="240" w:lineRule="auto"/>
+                              <w:rPr>
+                                <w:rFonts w:ascii="Courier New" w:eastAsia="Times New Roman" w:hAnsi="Courier New" w:cs="Courier New"/>
+                                <w:color w:val="000000"/>
+                                <w:sz w:val="27"/>
+                                <w:szCs w:val="27"/>
+                                <w:shd w:val="clear" w:color="auto" w:fill="FFFFFF"/>
+                              </w:rPr>
+                            </w:pPr>
+                            <w:r>
+                              <w:rPr>
+                                <w:rFonts w:ascii="Courier New" w:eastAsia="Times New Roman" w:hAnsi="Courier New" w:cs="Courier New"/>
+                                <w:color w:val="006A00"/>
+                                <w:sz w:val="27"/>
+                                <w:szCs w:val="27"/>
+                              </w:rPr>
+                              <w:t>;</w:t>
+                            </w:r>
+                            <w:r>
+                              <w:rPr>
+                                <w:rFonts w:ascii="Courier New" w:eastAsia="Times New Roman" w:hAnsi="Courier New" w:cs="Courier New"/>
+                                <w:color w:val="006A00"/>
+                                <w:sz w:val="27"/>
+                                <w:szCs w:val="27"/>
+                              </w:rPr>
+                              <w:t xml:space="preserve"> </w:t>
+                            </w:r>
+                            <w:r>
+                              <w:rPr>
+                                <w:rFonts w:ascii="Courier New" w:eastAsia="Times New Roman" w:hAnsi="Courier New" w:cs="Courier New"/>
+                                <w:color w:val="006A00"/>
+                                <w:sz w:val="27"/>
+                                <w:szCs w:val="27"/>
+                              </w:rPr>
+                              <w:t>Drunken Sailor:</w:t>
+                            </w:r>
+                            <w:r>
+                              <w:rPr>
+                                <w:rFonts w:ascii="Courier New" w:eastAsia="Times New Roman" w:hAnsi="Courier New" w:cs="Courier New"/>
+                                <w:color w:val="006A00"/>
+                                <w:sz w:val="27"/>
+                                <w:szCs w:val="27"/>
+                              </w:rPr>
+                              <w:t xml:space="preserve"> </w:t>
+                            </w:r>
+                            <w:proofErr w:type="gramStart"/>
+                            <w:r>
+                              <w:rPr>
+                                <w:rFonts w:ascii="Courier New" w:eastAsia="Times New Roman" w:hAnsi="Courier New" w:cs="Courier New"/>
+                                <w:color w:val="006A00"/>
+                                <w:sz w:val="27"/>
+                                <w:szCs w:val="27"/>
+                              </w:rPr>
+                              <w:t xml:space="preserve">A,   </w:t>
+                            </w:r>
+                            <w:proofErr w:type="gramEnd"/>
+                            <w:r>
+                              <w:rPr>
+                                <w:rFonts w:ascii="Courier New" w:eastAsia="Times New Roman" w:hAnsi="Courier New" w:cs="Courier New"/>
+                                <w:color w:val="006A00"/>
+                                <w:sz w:val="27"/>
+                                <w:szCs w:val="27"/>
+                              </w:rPr>
+                              <w:t xml:space="preserve"> A,    A,   A,    A,    A,   A,   D,   F,  A</w:t>
+                            </w:r>
+                          </w:p>
+                          <w:p>
+                            <w:pPr>
+                              <w:spacing w:after="0" w:line="240" w:lineRule="auto"/>
+                              <w:rPr>
+                                <w:rFonts w:ascii="Courier New" w:eastAsia="Times New Roman" w:hAnsi="Courier New" w:cs="Courier New"/>
+                                <w:color w:val="000000"/>
+                                <w:sz w:val="27"/>
+                                <w:szCs w:val="27"/>
+                                <w:shd w:val="clear" w:color="auto" w:fill="FFFFFF"/>
+                              </w:rPr>
+                            </w:pPr>
+                            <w:r>
+                              <w:rPr>
+                                <w:rFonts w:ascii="Courier New" w:eastAsia="Times New Roman" w:hAnsi="Courier New" w:cs="Courier New"/>
+                                <w:color w:val="006A00"/>
+                                <w:sz w:val="27"/>
+                                <w:szCs w:val="27"/>
+                              </w:rPr>
+                              <w:t>;</w:t>
+                            </w:r>
+                            <w:r>
+                              <w:rPr>
+                                <w:rFonts w:ascii="Courier New" w:eastAsia="Times New Roman" w:hAnsi="Courier New" w:cs="Courier New"/>
+                                <w:color w:val="006A00"/>
+                                <w:sz w:val="27"/>
+                                <w:szCs w:val="27"/>
+                              </w:rPr>
+                              <w:tab/>
+                            </w:r>
+                            <w:proofErr w:type="gramStart"/>
+                            <w:r>
+                              <w:rPr>
+                                <w:rFonts w:ascii="Courier New" w:eastAsia="Times New Roman" w:hAnsi="Courier New" w:cs="Courier New"/>
+                                <w:color w:val="006A00"/>
+                                <w:sz w:val="27"/>
+                                <w:szCs w:val="27"/>
+                              </w:rPr>
+                              <w:tab/>
+                            </w:r>
+                            <w:r>
+                              <w:rPr>
+                                <w:rFonts w:ascii="Courier New" w:eastAsia="Times New Roman" w:hAnsi="Courier New" w:cs="Courier New"/>
+                                <w:color w:val="006A00"/>
+                                <w:sz w:val="27"/>
+                                <w:szCs w:val="27"/>
+                              </w:rPr>
+                              <w:t xml:space="preserve">  </w:t>
+                            </w:r>
+                            <w:r>
+                              <w:rPr>
+                                <w:rFonts w:ascii="Courier New" w:eastAsia="Times New Roman" w:hAnsi="Courier New" w:cs="Courier New"/>
+                                <w:color w:val="006A00"/>
+                                <w:sz w:val="27"/>
+                                <w:szCs w:val="27"/>
+                              </w:rPr>
+                              <w:t>Beats</w:t>
+                            </w:r>
+                            <w:proofErr w:type="gramEnd"/>
+                            <w:r>
+                              <w:rPr>
+                                <w:rFonts w:ascii="Courier New" w:eastAsia="Times New Roman" w:hAnsi="Courier New" w:cs="Courier New"/>
+                                <w:color w:val="006A00"/>
+                                <w:sz w:val="27"/>
+                                <w:szCs w:val="27"/>
+                              </w:rPr>
+                              <w:t>:</w:t>
+                            </w:r>
+                            <w:r>
+                              <w:rPr>
+                                <w:rFonts w:ascii="Courier New" w:eastAsia="Times New Roman" w:hAnsi="Courier New" w:cs="Courier New"/>
+                                <w:color w:val="006A00"/>
+                                <w:sz w:val="27"/>
+                                <w:szCs w:val="27"/>
+                              </w:rPr>
+                              <w:tab/>
+                              <w:t>.25, .125, .125, .25, .125, .125, .25, .25, .25. 25</w:t>
+                            </w:r>
+                          </w:p>
+                          <w:p>
+                            <w:pPr>
+                              <w:spacing w:after="0" w:line="240" w:lineRule="auto"/>
+                              <w:rPr>
+                                <w:rFonts w:ascii="Courier New" w:eastAsia="Times New Roman" w:hAnsi="Courier New" w:cs="Courier New"/>
+                                <w:color w:val="000000"/>
+                                <w:sz w:val="27"/>
+                                <w:szCs w:val="27"/>
+                                <w:shd w:val="clear" w:color="auto" w:fill="FFFFFF"/>
+                              </w:rPr>
+                            </w:pPr>
+                            <w:r>
+                              <w:rPr>
+                                <w:rFonts w:ascii="Courier New" w:eastAsia="Times New Roman" w:hAnsi="Courier New" w:cs="Courier New"/>
+                                <w:color w:val="006A00"/>
+                                <w:sz w:val="27"/>
+                                <w:szCs w:val="27"/>
+                              </w:rPr>
+                              <w:t>;</w:t>
+                            </w:r>
+                            <w:r>
+                              <w:rPr>
+                                <w:rFonts w:ascii="Courier New" w:eastAsia="Times New Roman" w:hAnsi="Courier New" w:cs="Courier New"/>
+                                <w:color w:val="006A00"/>
+                                <w:sz w:val="27"/>
+                                <w:szCs w:val="27"/>
+                              </w:rPr>
+                              <w:tab/>
+                              <w:t>"What shall we do with the Drunken Sailor..."</w:t>
+                            </w:r>
+                          </w:p>
+                          <w:p>
+                            <w:pPr>
+                              <w:spacing w:after="0" w:line="240" w:lineRule="auto"/>
+                              <w:rPr>
+                                <w:rFonts w:ascii="Courier New" w:eastAsia="Times New Roman" w:hAnsi="Courier New" w:cs="Courier New"/>
+                                <w:color w:val="000000"/>
+                                <w:sz w:val="27"/>
+                                <w:szCs w:val="27"/>
+                                <w:shd w:val="clear" w:color="auto" w:fill="FFFFFF"/>
+                              </w:rPr>
+                            </w:pPr>
+                            <w:r>
+                              <w:rPr>
+                                <w:rFonts w:ascii="Courier New" w:eastAsia="Times New Roman" w:hAnsi="Courier New" w:cs="Courier New"/>
+                                <w:color w:val="006A00"/>
+                                <w:sz w:val="27"/>
+                                <w:szCs w:val="27"/>
+                              </w:rPr>
+                              <w:t>;-----------------------------------------------------------------</w:t>
+                            </w:r>
+                          </w:p>
+                          <w:p>
+                            <w:pPr>
+                              <w:spacing w:after="0" w:line="240" w:lineRule="auto"/>
+                              <w:rPr>
+                                <w:rFonts w:ascii="Courier New" w:eastAsia="Times New Roman" w:hAnsi="Courier New" w:cs="Courier New"/>
+                                <w:color w:val="000000"/>
+                                <w:sz w:val="27"/>
+                                <w:szCs w:val="27"/>
+                                <w:shd w:val="clear" w:color="auto" w:fill="FFFFFF"/>
+                              </w:rPr>
+                            </w:pPr>
+                            <w:proofErr w:type="gramStart"/>
+                            <w:r>
+                              <w:rPr>
+                                <w:rFonts w:ascii="Courier New" w:eastAsia="Times New Roman" w:hAnsi="Courier New" w:cs="Courier New"/>
+                                <w:color w:val="1C00CF"/>
+                                <w:sz w:val="27"/>
+                                <w:szCs w:val="27"/>
+                              </w:rPr>
+                              <w:t>.EQU</w:t>
+                            </w:r>
+                            <w:proofErr w:type="gramEnd"/>
+                            <w:r>
+                              <w:rPr>
+                                <w:rFonts w:ascii="Courier New" w:eastAsia="Times New Roman" w:hAnsi="Courier New" w:cs="Courier New"/>
+                                <w:color w:val="000000"/>
+                                <w:sz w:val="27"/>
+                                <w:szCs w:val="27"/>
+                                <w:shd w:val="clear" w:color="auto" w:fill="FFFFFF"/>
+                              </w:rPr>
+                              <w:t xml:space="preserve"> SPEAKER_OUT = </w:t>
+                            </w:r>
+                            <w:r>
+                              <w:rPr>
+                                <w:rFonts w:ascii="Courier New" w:eastAsia="Times New Roman" w:hAnsi="Courier New" w:cs="Courier New"/>
+                                <w:color w:val="1C00CF"/>
+                                <w:sz w:val="27"/>
+                                <w:szCs w:val="27"/>
+                              </w:rPr>
+                              <w:t>0x03</w:t>
+                            </w:r>
+                            <w:r>
+                              <w:rPr>
+                                <w:rFonts w:ascii="Courier New" w:eastAsia="Times New Roman" w:hAnsi="Courier New" w:cs="Courier New"/>
+                                <w:color w:val="000000"/>
+                                <w:sz w:val="27"/>
+                                <w:szCs w:val="27"/>
+                                <w:shd w:val="clear" w:color="auto" w:fill="FFFFFF"/>
+                              </w:rPr>
+                              <w:tab/>
+                            </w:r>
+                            <w:r>
+                              <w:rPr>
+                                <w:rFonts w:ascii="Courier New" w:eastAsia="Times New Roman" w:hAnsi="Courier New" w:cs="Courier New"/>
+                                <w:color w:val="000000"/>
+                                <w:sz w:val="27"/>
+                                <w:szCs w:val="27"/>
+                                <w:shd w:val="clear" w:color="auto" w:fill="FFFFFF"/>
+                              </w:rPr>
+                              <w:tab/>
+                            </w:r>
+                            <w:r>
+                              <w:rPr>
+                                <w:rFonts w:ascii="Courier New" w:eastAsia="Times New Roman" w:hAnsi="Courier New" w:cs="Courier New"/>
+                                <w:color w:val="006A00"/>
+                                <w:sz w:val="27"/>
+                                <w:szCs w:val="27"/>
+                              </w:rPr>
+                              <w:t xml:space="preserve">; speaker port on </w:t>
+                            </w:r>
+                            <w:proofErr w:type="spellStart"/>
+                            <w:r>
+                              <w:rPr>
+                                <w:rFonts w:ascii="Courier New" w:eastAsia="Times New Roman" w:hAnsi="Courier New" w:cs="Courier New"/>
+                                <w:color w:val="006A00"/>
+                                <w:sz w:val="27"/>
+                                <w:szCs w:val="27"/>
+                              </w:rPr>
+                              <w:t>fpga</w:t>
+                            </w:r>
+                            <w:proofErr w:type="spellEnd"/>
+                          </w:p>
+                          <w:p>
+                            <w:pPr>
+                              <w:spacing w:after="0" w:line="240" w:lineRule="auto"/>
+                              <w:rPr>
+                                <w:rFonts w:ascii="Courier New" w:eastAsia="Times New Roman" w:hAnsi="Courier New" w:cs="Courier New"/>
+                                <w:color w:val="000000"/>
+                                <w:sz w:val="27"/>
+                                <w:szCs w:val="27"/>
+                                <w:shd w:val="clear" w:color="auto" w:fill="FFFFFF"/>
+                              </w:rPr>
+                            </w:pPr>
+                            <w:proofErr w:type="gramStart"/>
+                            <w:r>
+                              <w:rPr>
+                                <w:rFonts w:ascii="Courier New" w:eastAsia="Times New Roman" w:hAnsi="Courier New" w:cs="Courier New"/>
+                                <w:color w:val="1C00CF"/>
+                                <w:sz w:val="27"/>
+                                <w:szCs w:val="27"/>
+                              </w:rPr>
+                              <w:t>.CSEG</w:t>
+                            </w:r>
+                            <w:proofErr w:type="gramEnd"/>
+                          </w:p>
+                          <w:p>
+                            <w:pPr>
+                              <w:spacing w:after="0" w:line="240" w:lineRule="auto"/>
+                              <w:rPr>
+                                <w:rFonts w:ascii="Courier New" w:eastAsia="Times New Roman" w:hAnsi="Courier New" w:cs="Courier New"/>
+                                <w:color w:val="000000"/>
+                                <w:sz w:val="27"/>
+                                <w:szCs w:val="27"/>
+                                <w:shd w:val="clear" w:color="auto" w:fill="FFFFFF"/>
+                              </w:rPr>
+                            </w:pPr>
+                            <w:r>
+                              <w:rPr>
+                                <w:rFonts w:ascii="Courier New" w:eastAsia="Times New Roman" w:hAnsi="Courier New" w:cs="Courier New"/>
+                                <w:color w:val="1C00CF"/>
+                                <w:sz w:val="27"/>
+                                <w:szCs w:val="27"/>
+                              </w:rPr>
+                              <w:t>.ORG</w:t>
+                            </w:r>
+                            <w:r>
+                              <w:rPr>
+                                <w:rFonts w:ascii="Courier New" w:eastAsia="Times New Roman" w:hAnsi="Courier New" w:cs="Courier New"/>
+                                <w:color w:val="000000"/>
+                                <w:sz w:val="27"/>
+                                <w:szCs w:val="27"/>
+                                <w:shd w:val="clear" w:color="auto" w:fill="FFFFFF"/>
+                              </w:rPr>
+                              <w:t xml:space="preserve"> </w:t>
+                            </w:r>
+                            <w:r>
+                              <w:rPr>
+                                <w:rFonts w:ascii="Courier New" w:eastAsia="Times New Roman" w:hAnsi="Courier New" w:cs="Courier New"/>
+                                <w:color w:val="1C00CF"/>
+                                <w:sz w:val="27"/>
+                                <w:szCs w:val="27"/>
+                              </w:rPr>
+                              <w:t>0x01</w:t>
+                            </w:r>
+                          </w:p>
+                          <w:p>
+                            <w:pPr>
+                              <w:spacing w:after="0" w:line="240" w:lineRule="auto"/>
+                              <w:rPr>
+                                <w:rFonts w:ascii="Courier New" w:eastAsia="Times New Roman" w:hAnsi="Courier New" w:cs="Courier New"/>
+                                <w:color w:val="000000"/>
+                                <w:sz w:val="27"/>
+                                <w:szCs w:val="27"/>
+                                <w:shd w:val="clear" w:color="auto" w:fill="FFFFFF"/>
+                              </w:rPr>
+                            </w:pPr>
+                          </w:p>
+                          <w:p>
+                            <w:pPr>
+                              <w:spacing w:after="0" w:line="240" w:lineRule="auto"/>
+                              <w:rPr>
+                                <w:rFonts w:ascii="Courier New" w:eastAsia="Times New Roman" w:hAnsi="Courier New" w:cs="Courier New"/>
+                                <w:color w:val="000000"/>
+                                <w:sz w:val="27"/>
+                                <w:szCs w:val="27"/>
+                                <w:shd w:val="clear" w:color="auto" w:fill="FFFFFF"/>
+                              </w:rPr>
+                            </w:pPr>
+                            <w:r>
+                              <w:rPr>
+                                <w:rFonts w:ascii="Courier New" w:eastAsia="Times New Roman" w:hAnsi="Courier New" w:cs="Courier New"/>
+                                <w:color w:val="AA0D91"/>
+                                <w:sz w:val="27"/>
+                                <w:szCs w:val="27"/>
+                              </w:rPr>
+                              <w:t>OUT</w:t>
+                            </w:r>
+                            <w:r>
+                              <w:rPr>
+                                <w:rFonts w:ascii="Courier New" w:eastAsia="Times New Roman" w:hAnsi="Courier New" w:cs="Courier New"/>
+                                <w:color w:val="000000"/>
+                                <w:sz w:val="27"/>
+                                <w:szCs w:val="27"/>
+                                <w:shd w:val="clear" w:color="auto" w:fill="FFFFFF"/>
+                              </w:rPr>
+                              <w:t xml:space="preserve"> </w:t>
+                            </w:r>
+                            <w:r>
+                              <w:rPr>
+                                <w:rFonts w:ascii="Courier New" w:eastAsia="Times New Roman" w:hAnsi="Courier New" w:cs="Courier New"/>
+                                <w:color w:val="1C00CF"/>
+                                <w:sz w:val="27"/>
+                                <w:szCs w:val="27"/>
+                              </w:rPr>
+                              <w:t>0x0A</w:t>
+                            </w:r>
+                            <w:r>
+                              <w:rPr>
+                                <w:rFonts w:ascii="Courier New" w:eastAsia="Times New Roman" w:hAnsi="Courier New" w:cs="Courier New"/>
+                                <w:color w:val="000000"/>
+                                <w:sz w:val="27"/>
+                                <w:szCs w:val="27"/>
+                                <w:shd w:val="clear" w:color="auto" w:fill="FFFFFF"/>
+                              </w:rPr>
+                              <w:t>, SPEAKER_OUT</w:t>
+                            </w:r>
+                            <w:r>
+                              <w:rPr>
+                                <w:rFonts w:ascii="Courier New" w:eastAsia="Times New Roman" w:hAnsi="Courier New" w:cs="Courier New"/>
+                                <w:color w:val="000000"/>
+                                <w:sz w:val="27"/>
+                                <w:szCs w:val="27"/>
+                                <w:shd w:val="clear" w:color="auto" w:fill="FFFFFF"/>
+                              </w:rPr>
+                              <w:tab/>
+                            </w:r>
+                            <w:r>
+                              <w:rPr>
+                                <w:rFonts w:ascii="Courier New" w:eastAsia="Times New Roman" w:hAnsi="Courier New" w:cs="Courier New"/>
+                                <w:color w:val="000000"/>
+                                <w:sz w:val="27"/>
+                                <w:szCs w:val="27"/>
+                                <w:shd w:val="clear" w:color="auto" w:fill="FFFFFF"/>
+                              </w:rPr>
+                              <w:tab/>
+                            </w:r>
+                            <w:r>
+                              <w:rPr>
+                                <w:rFonts w:ascii="Courier New" w:eastAsia="Times New Roman" w:hAnsi="Courier New" w:cs="Courier New"/>
+                                <w:color w:val="000000"/>
+                                <w:sz w:val="27"/>
+                                <w:szCs w:val="27"/>
+                                <w:shd w:val="clear" w:color="auto" w:fill="FFFFFF"/>
+                              </w:rPr>
+                              <w:tab/>
+                            </w:r>
+                            <w:r>
+                              <w:rPr>
+                                <w:rFonts w:ascii="Courier New" w:eastAsia="Times New Roman" w:hAnsi="Courier New" w:cs="Courier New"/>
+                                <w:color w:val="006A00"/>
+                                <w:sz w:val="27"/>
+                                <w:szCs w:val="27"/>
+                              </w:rPr>
+                              <w:t>; A, 1/4 note</w:t>
+                            </w:r>
+                          </w:p>
+                          <w:p>
+                            <w:pPr>
+                              <w:spacing w:after="0" w:line="240" w:lineRule="auto"/>
+                              <w:rPr>
+                                <w:rFonts w:ascii="Courier New" w:eastAsia="Times New Roman" w:hAnsi="Courier New" w:cs="Courier New"/>
+                                <w:color w:val="000000"/>
+                                <w:sz w:val="27"/>
+                                <w:szCs w:val="27"/>
+                                <w:shd w:val="clear" w:color="auto" w:fill="FFFFFF"/>
+                              </w:rPr>
+                            </w:pPr>
+                            <w:proofErr w:type="gramStart"/>
+                            <w:r>
+                              <w:rPr>
+                                <w:rFonts w:ascii="Courier New" w:eastAsia="Times New Roman" w:hAnsi="Courier New" w:cs="Courier New"/>
+                                <w:color w:val="006A00"/>
+                                <w:sz w:val="27"/>
+                                <w:szCs w:val="27"/>
+                              </w:rPr>
+                              <w:t>;DELAY</w:t>
+                            </w:r>
+                            <w:proofErr w:type="gramEnd"/>
+                            <w:r>
+                              <w:rPr>
+                                <w:rFonts w:ascii="Courier New" w:eastAsia="Times New Roman" w:hAnsi="Courier New" w:cs="Courier New"/>
+                                <w:color w:val="006A00"/>
+                                <w:sz w:val="27"/>
+                                <w:szCs w:val="27"/>
+                              </w:rPr>
+                              <w:t xml:space="preserve"> FUNCTION .25 sec</w:t>
+                            </w:r>
+                          </w:p>
+                          <w:p>
+                            <w:pPr>
+                              <w:spacing w:after="0" w:line="240" w:lineRule="auto"/>
+                              <w:rPr>
+                                <w:rFonts w:ascii="Courier New" w:eastAsia="Times New Roman" w:hAnsi="Courier New" w:cs="Courier New"/>
+                                <w:color w:val="000000"/>
+                                <w:sz w:val="27"/>
+                                <w:szCs w:val="27"/>
+                                <w:shd w:val="clear" w:color="auto" w:fill="FFFFFF"/>
+                              </w:rPr>
+                            </w:pPr>
+                            <w:r>
+                              <w:rPr>
+                                <w:rFonts w:ascii="Courier New" w:eastAsia="Times New Roman" w:hAnsi="Courier New" w:cs="Courier New"/>
+                                <w:color w:val="AA0D91"/>
+                                <w:sz w:val="27"/>
+                                <w:szCs w:val="27"/>
+                              </w:rPr>
+                              <w:t>OUT</w:t>
+                            </w:r>
+                            <w:r>
+                              <w:rPr>
+                                <w:rFonts w:ascii="Courier New" w:eastAsia="Times New Roman" w:hAnsi="Courier New" w:cs="Courier New"/>
+                                <w:color w:val="000000"/>
+                                <w:sz w:val="27"/>
+                                <w:szCs w:val="27"/>
+                                <w:shd w:val="clear" w:color="auto" w:fill="FFFFFF"/>
+                              </w:rPr>
+                              <w:t xml:space="preserve"> </w:t>
+                            </w:r>
+                            <w:r>
+                              <w:rPr>
+                                <w:rFonts w:ascii="Courier New" w:eastAsia="Times New Roman" w:hAnsi="Courier New" w:cs="Courier New"/>
+                                <w:color w:val="1C00CF"/>
+                                <w:sz w:val="27"/>
+                                <w:szCs w:val="27"/>
+                              </w:rPr>
+                              <w:t>0x0A</w:t>
+                            </w:r>
+                            <w:r>
+                              <w:rPr>
+                                <w:rFonts w:ascii="Courier New" w:eastAsia="Times New Roman" w:hAnsi="Courier New" w:cs="Courier New"/>
+                                <w:color w:val="000000"/>
+                                <w:sz w:val="27"/>
+                                <w:szCs w:val="27"/>
+                                <w:shd w:val="clear" w:color="auto" w:fill="FFFFFF"/>
+                              </w:rPr>
+                              <w:t>, SPEAKER_OUT</w:t>
+                            </w:r>
+                            <w:r>
+                              <w:rPr>
+                                <w:rFonts w:ascii="Courier New" w:eastAsia="Times New Roman" w:hAnsi="Courier New" w:cs="Courier New"/>
+                                <w:color w:val="000000"/>
+                                <w:sz w:val="27"/>
+                                <w:szCs w:val="27"/>
+                                <w:shd w:val="clear" w:color="auto" w:fill="FFFFFF"/>
+                              </w:rPr>
+                              <w:tab/>
+                            </w:r>
+                            <w:r>
+                              <w:rPr>
+                                <w:rFonts w:ascii="Courier New" w:eastAsia="Times New Roman" w:hAnsi="Courier New" w:cs="Courier New"/>
+                                <w:color w:val="000000"/>
+                                <w:sz w:val="27"/>
+                                <w:szCs w:val="27"/>
+                                <w:shd w:val="clear" w:color="auto" w:fill="FFFFFF"/>
+                              </w:rPr>
+                              <w:tab/>
+                            </w:r>
+                            <w:r>
+                              <w:rPr>
+                                <w:rFonts w:ascii="Courier New" w:eastAsia="Times New Roman" w:hAnsi="Courier New" w:cs="Courier New"/>
+                                <w:color w:val="000000"/>
+                                <w:sz w:val="27"/>
+                                <w:szCs w:val="27"/>
+                                <w:shd w:val="clear" w:color="auto" w:fill="FFFFFF"/>
+                              </w:rPr>
+                              <w:tab/>
+                            </w:r>
+                            <w:r>
+                              <w:rPr>
+                                <w:rFonts w:ascii="Courier New" w:eastAsia="Times New Roman" w:hAnsi="Courier New" w:cs="Courier New"/>
+                                <w:color w:val="006A00"/>
+                                <w:sz w:val="27"/>
+                                <w:szCs w:val="27"/>
+                              </w:rPr>
+                              <w:t>; A, 1/8 note</w:t>
+                            </w:r>
+                          </w:p>
+                          <w:p>
+                            <w:pPr>
+                              <w:spacing w:after="0" w:line="240" w:lineRule="auto"/>
+                              <w:rPr>
+                                <w:rFonts w:ascii="Courier New" w:eastAsia="Times New Roman" w:hAnsi="Courier New" w:cs="Courier New"/>
+                                <w:color w:val="000000"/>
+                                <w:sz w:val="27"/>
+                                <w:szCs w:val="27"/>
+                                <w:shd w:val="clear" w:color="auto" w:fill="FFFFFF"/>
+                              </w:rPr>
+                            </w:pPr>
+                            <w:proofErr w:type="gramStart"/>
+                            <w:r>
+                              <w:rPr>
+                                <w:rFonts w:ascii="Courier New" w:eastAsia="Times New Roman" w:hAnsi="Courier New" w:cs="Courier New"/>
+                                <w:color w:val="006A00"/>
+                                <w:sz w:val="27"/>
+                                <w:szCs w:val="27"/>
+                              </w:rPr>
+                              <w:t>;DELAY</w:t>
+                            </w:r>
+                            <w:proofErr w:type="gramEnd"/>
+                            <w:r>
+                              <w:rPr>
+                                <w:rFonts w:ascii="Courier New" w:eastAsia="Times New Roman" w:hAnsi="Courier New" w:cs="Courier New"/>
+                                <w:color w:val="006A00"/>
+                                <w:sz w:val="27"/>
+                                <w:szCs w:val="27"/>
+                              </w:rPr>
+                              <w:t xml:space="preserve"> FUNCTION .125 sec</w:t>
+                            </w:r>
+                          </w:p>
+                          <w:p>
+                            <w:pPr>
+                              <w:spacing w:after="0" w:line="240" w:lineRule="auto"/>
+                              <w:rPr>
+                                <w:rFonts w:ascii="Courier New" w:eastAsia="Times New Roman" w:hAnsi="Courier New" w:cs="Courier New"/>
+                                <w:color w:val="000000"/>
+                                <w:sz w:val="27"/>
+                                <w:szCs w:val="27"/>
+                                <w:shd w:val="clear" w:color="auto" w:fill="FFFFFF"/>
+                              </w:rPr>
+                            </w:pPr>
+                            <w:r>
+                              <w:rPr>
+                                <w:rFonts w:ascii="Courier New" w:eastAsia="Times New Roman" w:hAnsi="Courier New" w:cs="Courier New"/>
+                                <w:color w:val="AA0D91"/>
+                                <w:sz w:val="27"/>
+                                <w:szCs w:val="27"/>
+                              </w:rPr>
+                              <w:t>OUT</w:t>
+                            </w:r>
+                            <w:r>
+                              <w:rPr>
+                                <w:rFonts w:ascii="Courier New" w:eastAsia="Times New Roman" w:hAnsi="Courier New" w:cs="Courier New"/>
+                                <w:color w:val="000000"/>
+                                <w:sz w:val="27"/>
+                                <w:szCs w:val="27"/>
+                                <w:shd w:val="clear" w:color="auto" w:fill="FFFFFF"/>
+                              </w:rPr>
+                              <w:t xml:space="preserve"> </w:t>
+                            </w:r>
+                            <w:r>
+                              <w:rPr>
+                                <w:rFonts w:ascii="Courier New" w:eastAsia="Times New Roman" w:hAnsi="Courier New" w:cs="Courier New"/>
+                                <w:color w:val="1C00CF"/>
+                                <w:sz w:val="27"/>
+                                <w:szCs w:val="27"/>
+                              </w:rPr>
+                              <w:t>0x0A</w:t>
+                            </w:r>
+                            <w:r>
+                              <w:rPr>
+                                <w:rFonts w:ascii="Courier New" w:eastAsia="Times New Roman" w:hAnsi="Courier New" w:cs="Courier New"/>
+                                <w:color w:val="000000"/>
+                                <w:sz w:val="27"/>
+                                <w:szCs w:val="27"/>
+                                <w:shd w:val="clear" w:color="auto" w:fill="FFFFFF"/>
+                              </w:rPr>
+                              <w:t>, SPEAKER_OUT</w:t>
+                            </w:r>
+                            <w:r>
+                              <w:rPr>
+                                <w:rFonts w:ascii="Courier New" w:eastAsia="Times New Roman" w:hAnsi="Courier New" w:cs="Courier New"/>
+                                <w:color w:val="000000"/>
+                                <w:sz w:val="27"/>
+                                <w:szCs w:val="27"/>
+                                <w:shd w:val="clear" w:color="auto" w:fill="FFFFFF"/>
+                              </w:rPr>
+                              <w:tab/>
+                            </w:r>
+                            <w:r>
+                              <w:rPr>
+                                <w:rFonts w:ascii="Courier New" w:eastAsia="Times New Roman" w:hAnsi="Courier New" w:cs="Courier New"/>
+                                <w:color w:val="000000"/>
+                                <w:sz w:val="27"/>
+                                <w:szCs w:val="27"/>
+                                <w:shd w:val="clear" w:color="auto" w:fill="FFFFFF"/>
+                              </w:rPr>
+                              <w:tab/>
+                            </w:r>
+                            <w:r>
+                              <w:rPr>
+                                <w:rFonts w:ascii="Courier New" w:eastAsia="Times New Roman" w:hAnsi="Courier New" w:cs="Courier New"/>
+                                <w:color w:val="000000"/>
+                                <w:sz w:val="27"/>
+                                <w:szCs w:val="27"/>
+                                <w:shd w:val="clear" w:color="auto" w:fill="FFFFFF"/>
+                              </w:rPr>
+                              <w:tab/>
+                            </w:r>
+                            <w:r>
+                              <w:rPr>
+                                <w:rFonts w:ascii="Courier New" w:eastAsia="Times New Roman" w:hAnsi="Courier New" w:cs="Courier New"/>
+                                <w:color w:val="006A00"/>
+                                <w:sz w:val="27"/>
+                                <w:szCs w:val="27"/>
+                              </w:rPr>
+                              <w:t>; A, 1/8 note</w:t>
+                            </w:r>
+                          </w:p>
+                          <w:p>
+                            <w:pPr>
+                              <w:spacing w:after="0" w:line="240" w:lineRule="auto"/>
+                              <w:rPr>
+                                <w:rFonts w:ascii="Courier New" w:eastAsia="Times New Roman" w:hAnsi="Courier New" w:cs="Courier New"/>
+                                <w:color w:val="000000"/>
+                                <w:sz w:val="27"/>
+                                <w:szCs w:val="27"/>
+                                <w:shd w:val="clear" w:color="auto" w:fill="FFFFFF"/>
+                              </w:rPr>
+                            </w:pPr>
+                            <w:proofErr w:type="gramStart"/>
+                            <w:r>
+                              <w:rPr>
+                                <w:rFonts w:ascii="Courier New" w:eastAsia="Times New Roman" w:hAnsi="Courier New" w:cs="Courier New"/>
+                                <w:color w:val="006A00"/>
+                                <w:sz w:val="27"/>
+                                <w:szCs w:val="27"/>
+                              </w:rPr>
+                              <w:t>;DELAY</w:t>
+                            </w:r>
+                            <w:proofErr w:type="gramEnd"/>
+                            <w:r>
+                              <w:rPr>
+                                <w:rFonts w:ascii="Courier New" w:eastAsia="Times New Roman" w:hAnsi="Courier New" w:cs="Courier New"/>
+                                <w:color w:val="006A00"/>
+                                <w:sz w:val="27"/>
+                                <w:szCs w:val="27"/>
+                              </w:rPr>
+                              <w:t xml:space="preserve"> FUNCTION .125 sec</w:t>
+                            </w:r>
+                          </w:p>
+                          <w:p>
+                            <w:pPr>
+                              <w:spacing w:after="0" w:line="240" w:lineRule="auto"/>
+                              <w:rPr>
+                                <w:rFonts w:ascii="Courier New" w:eastAsia="Times New Roman" w:hAnsi="Courier New" w:cs="Courier New"/>
+                                <w:color w:val="000000"/>
+                                <w:sz w:val="27"/>
+                                <w:szCs w:val="27"/>
+                                <w:shd w:val="clear" w:color="auto" w:fill="FFFFFF"/>
+                              </w:rPr>
+                            </w:pPr>
+                            <w:r>
+                              <w:rPr>
+                                <w:rFonts w:ascii="Courier New" w:eastAsia="Times New Roman" w:hAnsi="Courier New" w:cs="Courier New"/>
+                                <w:color w:val="AA0D91"/>
+                                <w:sz w:val="27"/>
+                                <w:szCs w:val="27"/>
+                              </w:rPr>
+                              <w:t>OUT</w:t>
+                            </w:r>
+                            <w:r>
+                              <w:rPr>
+                                <w:rFonts w:ascii="Courier New" w:eastAsia="Times New Roman" w:hAnsi="Courier New" w:cs="Courier New"/>
+                                <w:color w:val="000000"/>
+                                <w:sz w:val="27"/>
+                                <w:szCs w:val="27"/>
+                                <w:shd w:val="clear" w:color="auto" w:fill="FFFFFF"/>
+                              </w:rPr>
+                              <w:t xml:space="preserve"> </w:t>
+                            </w:r>
+                            <w:r>
+                              <w:rPr>
+                                <w:rFonts w:ascii="Courier New" w:eastAsia="Times New Roman" w:hAnsi="Courier New" w:cs="Courier New"/>
+                                <w:color w:val="1C00CF"/>
+                                <w:sz w:val="27"/>
+                                <w:szCs w:val="27"/>
+                              </w:rPr>
+                              <w:t>0x0A</w:t>
+                            </w:r>
+                            <w:r>
+                              <w:rPr>
+                                <w:rFonts w:ascii="Courier New" w:eastAsia="Times New Roman" w:hAnsi="Courier New" w:cs="Courier New"/>
+                                <w:color w:val="000000"/>
+                                <w:sz w:val="27"/>
+                                <w:szCs w:val="27"/>
+                                <w:shd w:val="clear" w:color="auto" w:fill="FFFFFF"/>
+                              </w:rPr>
+                              <w:t>, SPEAKER_OUT</w:t>
+                            </w:r>
+                            <w:r>
+                              <w:rPr>
+                                <w:rFonts w:ascii="Courier New" w:eastAsia="Times New Roman" w:hAnsi="Courier New" w:cs="Courier New"/>
+                                <w:color w:val="000000"/>
+                                <w:sz w:val="27"/>
+                                <w:szCs w:val="27"/>
+                                <w:shd w:val="clear" w:color="auto" w:fill="FFFFFF"/>
+                              </w:rPr>
+                              <w:tab/>
+                            </w:r>
+                            <w:r>
+                              <w:rPr>
+                                <w:rFonts w:ascii="Courier New" w:eastAsia="Times New Roman" w:hAnsi="Courier New" w:cs="Courier New"/>
+                                <w:color w:val="000000"/>
+                                <w:sz w:val="27"/>
+                                <w:szCs w:val="27"/>
+                                <w:shd w:val="clear" w:color="auto" w:fill="FFFFFF"/>
+                              </w:rPr>
+                              <w:tab/>
+                            </w:r>
+                            <w:r>
+                              <w:rPr>
+                                <w:rFonts w:ascii="Courier New" w:eastAsia="Times New Roman" w:hAnsi="Courier New" w:cs="Courier New"/>
+                                <w:color w:val="000000"/>
+                                <w:sz w:val="27"/>
+                                <w:szCs w:val="27"/>
+                                <w:shd w:val="clear" w:color="auto" w:fill="FFFFFF"/>
+                              </w:rPr>
+                              <w:tab/>
+                            </w:r>
+                            <w:r>
+                              <w:rPr>
+                                <w:rFonts w:ascii="Courier New" w:eastAsia="Times New Roman" w:hAnsi="Courier New" w:cs="Courier New"/>
+                                <w:color w:val="006A00"/>
+                                <w:sz w:val="27"/>
+                                <w:szCs w:val="27"/>
+                              </w:rPr>
+                              <w:t>; A, 1/4 note</w:t>
+                            </w:r>
+                          </w:p>
+                          <w:p>
+                            <w:pPr>
+                              <w:spacing w:after="0" w:line="240" w:lineRule="auto"/>
+                              <w:rPr>
+                                <w:rFonts w:ascii="Courier New" w:eastAsia="Times New Roman" w:hAnsi="Courier New" w:cs="Courier New"/>
+                                <w:color w:val="000000"/>
+                                <w:sz w:val="27"/>
+                                <w:szCs w:val="27"/>
+                                <w:shd w:val="clear" w:color="auto" w:fill="FFFFFF"/>
+                              </w:rPr>
+                            </w:pPr>
+                            <w:proofErr w:type="gramStart"/>
+                            <w:r>
+                              <w:rPr>
+                                <w:rFonts w:ascii="Courier New" w:eastAsia="Times New Roman" w:hAnsi="Courier New" w:cs="Courier New"/>
+                                <w:color w:val="006A00"/>
+                                <w:sz w:val="27"/>
+                                <w:szCs w:val="27"/>
+                              </w:rPr>
+                              <w:t>;DELAY</w:t>
+                            </w:r>
+                            <w:proofErr w:type="gramEnd"/>
+                            <w:r>
+                              <w:rPr>
+                                <w:rFonts w:ascii="Courier New" w:eastAsia="Times New Roman" w:hAnsi="Courier New" w:cs="Courier New"/>
+                                <w:color w:val="006A00"/>
+                                <w:sz w:val="27"/>
+                                <w:szCs w:val="27"/>
+                              </w:rPr>
+                              <w:t xml:space="preserve"> FUNCTION .25 sec</w:t>
+                            </w:r>
+                          </w:p>
+                          <w:p>
+                            <w:pPr>
+                              <w:spacing w:after="0" w:line="240" w:lineRule="auto"/>
+                              <w:rPr>
+                                <w:rFonts w:ascii="Courier New" w:eastAsia="Times New Roman" w:hAnsi="Courier New" w:cs="Courier New"/>
+                                <w:color w:val="000000"/>
+                                <w:sz w:val="27"/>
+                                <w:szCs w:val="27"/>
+                                <w:shd w:val="clear" w:color="auto" w:fill="FFFFFF"/>
+                              </w:rPr>
+                            </w:pPr>
+                            <w:r>
+                              <w:rPr>
+                                <w:rFonts w:ascii="Courier New" w:eastAsia="Times New Roman" w:hAnsi="Courier New" w:cs="Courier New"/>
+                                <w:color w:val="AA0D91"/>
+                                <w:sz w:val="27"/>
+                                <w:szCs w:val="27"/>
+                              </w:rPr>
+                              <w:t>OUT</w:t>
+                            </w:r>
+                            <w:r>
+                              <w:rPr>
+                                <w:rFonts w:ascii="Courier New" w:eastAsia="Times New Roman" w:hAnsi="Courier New" w:cs="Courier New"/>
+                                <w:color w:val="000000"/>
+                                <w:sz w:val="27"/>
+                                <w:szCs w:val="27"/>
+                                <w:shd w:val="clear" w:color="auto" w:fill="FFFFFF"/>
+                              </w:rPr>
+                              <w:t xml:space="preserve"> </w:t>
+                            </w:r>
+                            <w:r>
+                              <w:rPr>
+                                <w:rFonts w:ascii="Courier New" w:eastAsia="Times New Roman" w:hAnsi="Courier New" w:cs="Courier New"/>
+                                <w:color w:val="1C00CF"/>
+                                <w:sz w:val="27"/>
+                                <w:szCs w:val="27"/>
+                              </w:rPr>
+                              <w:t>0x0A</w:t>
+                            </w:r>
+                            <w:r>
+                              <w:rPr>
+                                <w:rFonts w:ascii="Courier New" w:eastAsia="Times New Roman" w:hAnsi="Courier New" w:cs="Courier New"/>
+                                <w:color w:val="000000"/>
+                                <w:sz w:val="27"/>
+                                <w:szCs w:val="27"/>
+                                <w:shd w:val="clear" w:color="auto" w:fill="FFFFFF"/>
+                              </w:rPr>
+                              <w:t>, SPEAKER_OUT</w:t>
+                            </w:r>
+                            <w:r>
+                              <w:rPr>
+                                <w:rFonts w:ascii="Courier New" w:eastAsia="Times New Roman" w:hAnsi="Courier New" w:cs="Courier New"/>
+                                <w:color w:val="000000"/>
+                                <w:sz w:val="27"/>
+                                <w:szCs w:val="27"/>
+                                <w:shd w:val="clear" w:color="auto" w:fill="FFFFFF"/>
+                              </w:rPr>
+                              <w:tab/>
+                            </w:r>
+                            <w:r>
+                              <w:rPr>
+                                <w:rFonts w:ascii="Courier New" w:eastAsia="Times New Roman" w:hAnsi="Courier New" w:cs="Courier New"/>
+                                <w:color w:val="000000"/>
+                                <w:sz w:val="27"/>
+                                <w:szCs w:val="27"/>
+                                <w:shd w:val="clear" w:color="auto" w:fill="FFFFFF"/>
+                              </w:rPr>
+                              <w:tab/>
+                            </w:r>
+                            <w:r>
+                              <w:rPr>
+                                <w:rFonts w:ascii="Courier New" w:eastAsia="Times New Roman" w:hAnsi="Courier New" w:cs="Courier New"/>
+                                <w:color w:val="000000"/>
+                                <w:sz w:val="27"/>
+                                <w:szCs w:val="27"/>
+                                <w:shd w:val="clear" w:color="auto" w:fill="FFFFFF"/>
+                              </w:rPr>
+                              <w:tab/>
+                            </w:r>
+                            <w:r>
+                              <w:rPr>
+                                <w:rFonts w:ascii="Courier New" w:eastAsia="Times New Roman" w:hAnsi="Courier New" w:cs="Courier New"/>
+                                <w:color w:val="006A00"/>
+                                <w:sz w:val="27"/>
+                                <w:szCs w:val="27"/>
+                              </w:rPr>
+                              <w:t>; A, 1/8 note</w:t>
+                            </w:r>
+                          </w:p>
+                          <w:p>
+                            <w:pPr>
+                              <w:spacing w:after="0" w:line="240" w:lineRule="auto"/>
+                              <w:rPr>
+                                <w:rFonts w:ascii="Courier New" w:eastAsia="Times New Roman" w:hAnsi="Courier New" w:cs="Courier New"/>
+                                <w:color w:val="000000"/>
+                                <w:sz w:val="27"/>
+                                <w:szCs w:val="27"/>
+                                <w:shd w:val="clear" w:color="auto" w:fill="FFFFFF"/>
+                              </w:rPr>
+                            </w:pPr>
+                            <w:proofErr w:type="gramStart"/>
+                            <w:r>
+                              <w:rPr>
+                                <w:rFonts w:ascii="Courier New" w:eastAsia="Times New Roman" w:hAnsi="Courier New" w:cs="Courier New"/>
+                                <w:color w:val="006A00"/>
+                                <w:sz w:val="27"/>
+                                <w:szCs w:val="27"/>
+                              </w:rPr>
+                              <w:t>;DELAY</w:t>
+                            </w:r>
+                            <w:proofErr w:type="gramEnd"/>
+                            <w:r>
+                              <w:rPr>
+                                <w:rFonts w:ascii="Courier New" w:eastAsia="Times New Roman" w:hAnsi="Courier New" w:cs="Courier New"/>
+                                <w:color w:val="006A00"/>
+                                <w:sz w:val="27"/>
+                                <w:szCs w:val="27"/>
+                              </w:rPr>
+                              <w:t xml:space="preserve"> FUNCTION .125 sec</w:t>
+                            </w:r>
+                          </w:p>
+                          <w:p>
+                            <w:pPr>
+                              <w:spacing w:after="0" w:line="240" w:lineRule="auto"/>
+                              <w:rPr>
+                                <w:rFonts w:ascii="Courier New" w:eastAsia="Times New Roman" w:hAnsi="Courier New" w:cs="Courier New"/>
+                                <w:color w:val="000000"/>
+                                <w:sz w:val="27"/>
+                                <w:szCs w:val="27"/>
+                                <w:shd w:val="clear" w:color="auto" w:fill="FFFFFF"/>
+                              </w:rPr>
+                            </w:pPr>
+                            <w:r>
+                              <w:rPr>
+                                <w:rFonts w:ascii="Courier New" w:eastAsia="Times New Roman" w:hAnsi="Courier New" w:cs="Courier New"/>
+                                <w:color w:val="AA0D91"/>
+                                <w:sz w:val="27"/>
+                                <w:szCs w:val="27"/>
+                              </w:rPr>
+                              <w:t>OUT</w:t>
+                            </w:r>
+                            <w:r>
+                              <w:rPr>
+                                <w:rFonts w:ascii="Courier New" w:eastAsia="Times New Roman" w:hAnsi="Courier New" w:cs="Courier New"/>
+                                <w:color w:val="000000"/>
+                                <w:sz w:val="27"/>
+                                <w:szCs w:val="27"/>
+                                <w:shd w:val="clear" w:color="auto" w:fill="FFFFFF"/>
+                              </w:rPr>
+                              <w:t xml:space="preserve"> </w:t>
+                            </w:r>
+                            <w:r>
+                              <w:rPr>
+                                <w:rFonts w:ascii="Courier New" w:eastAsia="Times New Roman" w:hAnsi="Courier New" w:cs="Courier New"/>
+                                <w:color w:val="1C00CF"/>
+                                <w:sz w:val="27"/>
+                                <w:szCs w:val="27"/>
+                              </w:rPr>
+                              <w:t>0x0A</w:t>
+                            </w:r>
+                            <w:r>
+                              <w:rPr>
+                                <w:rFonts w:ascii="Courier New" w:eastAsia="Times New Roman" w:hAnsi="Courier New" w:cs="Courier New"/>
+                                <w:color w:val="000000"/>
+                                <w:sz w:val="27"/>
+                                <w:szCs w:val="27"/>
+                                <w:shd w:val="clear" w:color="auto" w:fill="FFFFFF"/>
+                              </w:rPr>
+                              <w:t>, SPEAKER_OUT</w:t>
+                            </w:r>
+                            <w:r>
+                              <w:rPr>
+                                <w:rFonts w:ascii="Courier New" w:eastAsia="Times New Roman" w:hAnsi="Courier New" w:cs="Courier New"/>
+                                <w:color w:val="000000"/>
+                                <w:sz w:val="27"/>
+                                <w:szCs w:val="27"/>
+                                <w:shd w:val="clear" w:color="auto" w:fill="FFFFFF"/>
+                              </w:rPr>
+                              <w:tab/>
+                            </w:r>
+                            <w:r>
+                              <w:rPr>
+                                <w:rFonts w:ascii="Courier New" w:eastAsia="Times New Roman" w:hAnsi="Courier New" w:cs="Courier New"/>
+                                <w:color w:val="000000"/>
+                                <w:sz w:val="27"/>
+                                <w:szCs w:val="27"/>
+                                <w:shd w:val="clear" w:color="auto" w:fill="FFFFFF"/>
+                              </w:rPr>
+                              <w:tab/>
+                            </w:r>
+                            <w:r>
+                              <w:rPr>
+                                <w:rFonts w:ascii="Courier New" w:eastAsia="Times New Roman" w:hAnsi="Courier New" w:cs="Courier New"/>
+                                <w:color w:val="000000"/>
+                                <w:sz w:val="27"/>
+                                <w:szCs w:val="27"/>
+                                <w:shd w:val="clear" w:color="auto" w:fill="FFFFFF"/>
+                              </w:rPr>
+                              <w:tab/>
+                            </w:r>
+                            <w:r>
+                              <w:rPr>
+                                <w:rFonts w:ascii="Courier New" w:eastAsia="Times New Roman" w:hAnsi="Courier New" w:cs="Courier New"/>
+                                <w:color w:val="006A00"/>
+                                <w:sz w:val="27"/>
+                                <w:szCs w:val="27"/>
+                              </w:rPr>
+                              <w:t>; A, 1/8 note</w:t>
+                            </w:r>
+                          </w:p>
+                          <w:p>
+                            <w:pPr>
+                              <w:spacing w:after="0" w:line="240" w:lineRule="auto"/>
+                              <w:rPr>
+                                <w:rFonts w:ascii="Courier New" w:eastAsia="Times New Roman" w:hAnsi="Courier New" w:cs="Courier New"/>
+                                <w:color w:val="000000"/>
+                                <w:sz w:val="27"/>
+                                <w:szCs w:val="27"/>
+                                <w:shd w:val="clear" w:color="auto" w:fill="FFFFFF"/>
+                              </w:rPr>
+                            </w:pPr>
+                            <w:proofErr w:type="gramStart"/>
+                            <w:r>
+                              <w:rPr>
+                                <w:rFonts w:ascii="Courier New" w:eastAsia="Times New Roman" w:hAnsi="Courier New" w:cs="Courier New"/>
+                                <w:color w:val="006A00"/>
+                                <w:sz w:val="27"/>
+                                <w:szCs w:val="27"/>
+                              </w:rPr>
+                              <w:t>;DELAY</w:t>
+                            </w:r>
+                            <w:proofErr w:type="gramEnd"/>
+                            <w:r>
+                              <w:rPr>
+                                <w:rFonts w:ascii="Courier New" w:eastAsia="Times New Roman" w:hAnsi="Courier New" w:cs="Courier New"/>
+                                <w:color w:val="006A00"/>
+                                <w:sz w:val="27"/>
+                                <w:szCs w:val="27"/>
+                              </w:rPr>
+                              <w:t xml:space="preserve"> FUNCTION .125 sec</w:t>
+                            </w:r>
+                          </w:p>
+                          <w:p>
+                            <w:pPr>
+                              <w:spacing w:after="0" w:line="240" w:lineRule="auto"/>
+                              <w:rPr>
+                                <w:rFonts w:ascii="Courier New" w:eastAsia="Times New Roman" w:hAnsi="Courier New" w:cs="Courier New"/>
+                                <w:color w:val="000000"/>
+                                <w:sz w:val="27"/>
+                                <w:szCs w:val="27"/>
+                                <w:shd w:val="clear" w:color="auto" w:fill="FFFFFF"/>
+                              </w:rPr>
+                            </w:pPr>
+                            <w:r>
+                              <w:rPr>
+                                <w:rFonts w:ascii="Courier New" w:eastAsia="Times New Roman" w:hAnsi="Courier New" w:cs="Courier New"/>
+                                <w:color w:val="AA0D91"/>
+                                <w:sz w:val="27"/>
+                                <w:szCs w:val="27"/>
+                              </w:rPr>
+                              <w:t>OUT</w:t>
+                            </w:r>
+                            <w:r>
+                              <w:rPr>
+                                <w:rFonts w:ascii="Courier New" w:eastAsia="Times New Roman" w:hAnsi="Courier New" w:cs="Courier New"/>
+                                <w:color w:val="000000"/>
+                                <w:sz w:val="27"/>
+                                <w:szCs w:val="27"/>
+                                <w:shd w:val="clear" w:color="auto" w:fill="FFFFFF"/>
+                              </w:rPr>
+                              <w:t xml:space="preserve"> </w:t>
+                            </w:r>
+                            <w:r>
+                              <w:rPr>
+                                <w:rFonts w:ascii="Courier New" w:eastAsia="Times New Roman" w:hAnsi="Courier New" w:cs="Courier New"/>
+                                <w:color w:val="1C00CF"/>
+                                <w:sz w:val="27"/>
+                                <w:szCs w:val="27"/>
+                              </w:rPr>
+                              <w:t>0x0A</w:t>
+                            </w:r>
+                            <w:r>
+                              <w:rPr>
+                                <w:rFonts w:ascii="Courier New" w:eastAsia="Times New Roman" w:hAnsi="Courier New" w:cs="Courier New"/>
+                                <w:color w:val="000000"/>
+                                <w:sz w:val="27"/>
+                                <w:szCs w:val="27"/>
+                                <w:shd w:val="clear" w:color="auto" w:fill="FFFFFF"/>
+                              </w:rPr>
+                              <w:t>, SPEAKER_OUT</w:t>
+                            </w:r>
+                            <w:r>
+                              <w:rPr>
+                                <w:rFonts w:ascii="Courier New" w:eastAsia="Times New Roman" w:hAnsi="Courier New" w:cs="Courier New"/>
+                                <w:color w:val="000000"/>
+                                <w:sz w:val="27"/>
+                                <w:szCs w:val="27"/>
+                                <w:shd w:val="clear" w:color="auto" w:fill="FFFFFF"/>
+                              </w:rPr>
+                              <w:tab/>
+                            </w:r>
+                            <w:r>
+                              <w:rPr>
+                                <w:rFonts w:ascii="Courier New" w:eastAsia="Times New Roman" w:hAnsi="Courier New" w:cs="Courier New"/>
+                                <w:color w:val="000000"/>
+                                <w:sz w:val="27"/>
+                                <w:szCs w:val="27"/>
+                                <w:shd w:val="clear" w:color="auto" w:fill="FFFFFF"/>
+                              </w:rPr>
+                              <w:tab/>
+                            </w:r>
+                            <w:r>
+                              <w:rPr>
+                                <w:rFonts w:ascii="Courier New" w:eastAsia="Times New Roman" w:hAnsi="Courier New" w:cs="Courier New"/>
+                                <w:color w:val="000000"/>
+                                <w:sz w:val="27"/>
+                                <w:szCs w:val="27"/>
+                                <w:shd w:val="clear" w:color="auto" w:fill="FFFFFF"/>
+                              </w:rPr>
+                              <w:tab/>
+                            </w:r>
+                            <w:r>
+                              <w:rPr>
+                                <w:rFonts w:ascii="Courier New" w:eastAsia="Times New Roman" w:hAnsi="Courier New" w:cs="Courier New"/>
+                                <w:color w:val="006A00"/>
+                                <w:sz w:val="27"/>
+                                <w:szCs w:val="27"/>
+                              </w:rPr>
+                              <w:t>; A, 1/4 note</w:t>
+                            </w:r>
+                          </w:p>
+                          <w:p>
+                            <w:pPr>
+                              <w:spacing w:after="0" w:line="240" w:lineRule="auto"/>
+                              <w:rPr>
+                                <w:rFonts w:ascii="Courier New" w:eastAsia="Times New Roman" w:hAnsi="Courier New" w:cs="Courier New"/>
+                                <w:color w:val="000000"/>
+                                <w:sz w:val="27"/>
+                                <w:szCs w:val="27"/>
+                                <w:shd w:val="clear" w:color="auto" w:fill="FFFFFF"/>
+                              </w:rPr>
+                            </w:pPr>
+                            <w:proofErr w:type="gramStart"/>
+                            <w:r>
+                              <w:rPr>
+                                <w:rFonts w:ascii="Courier New" w:eastAsia="Times New Roman" w:hAnsi="Courier New" w:cs="Courier New"/>
+                                <w:color w:val="006A00"/>
+                                <w:sz w:val="27"/>
+                                <w:szCs w:val="27"/>
+                              </w:rPr>
+                              <w:t>;DELAY</w:t>
+                            </w:r>
+                            <w:proofErr w:type="gramEnd"/>
+                            <w:r>
+                              <w:rPr>
+                                <w:rFonts w:ascii="Courier New" w:eastAsia="Times New Roman" w:hAnsi="Courier New" w:cs="Courier New"/>
+                                <w:color w:val="006A00"/>
+                                <w:sz w:val="27"/>
+                                <w:szCs w:val="27"/>
+                              </w:rPr>
+                              <w:t xml:space="preserve"> FUNCTION .25 sec</w:t>
+                            </w:r>
+                          </w:p>
+                          <w:p>
+                            <w:pPr>
+                              <w:spacing w:after="0" w:line="240" w:lineRule="auto"/>
+                              <w:rPr>
+                                <w:rFonts w:ascii="Courier New" w:eastAsia="Times New Roman" w:hAnsi="Courier New" w:cs="Courier New"/>
+                                <w:color w:val="000000"/>
+                                <w:sz w:val="27"/>
+                                <w:szCs w:val="27"/>
+                                <w:shd w:val="clear" w:color="auto" w:fill="FFFFFF"/>
+                              </w:rPr>
+                            </w:pPr>
+                            <w:r>
+                              <w:rPr>
+                                <w:rFonts w:ascii="Courier New" w:eastAsia="Times New Roman" w:hAnsi="Courier New" w:cs="Courier New"/>
+                                <w:color w:val="AA0D91"/>
+                                <w:sz w:val="27"/>
+                                <w:szCs w:val="27"/>
+                              </w:rPr>
+                              <w:t>OUT</w:t>
+                            </w:r>
+                            <w:r>
+                              <w:rPr>
+                                <w:rFonts w:ascii="Courier New" w:eastAsia="Times New Roman" w:hAnsi="Courier New" w:cs="Courier New"/>
+                                <w:color w:val="000000"/>
+                                <w:sz w:val="27"/>
+                                <w:szCs w:val="27"/>
+                                <w:shd w:val="clear" w:color="auto" w:fill="FFFFFF"/>
+                              </w:rPr>
+                              <w:t xml:space="preserve"> </w:t>
+                            </w:r>
+                            <w:r>
+                              <w:rPr>
+                                <w:rFonts w:ascii="Courier New" w:eastAsia="Times New Roman" w:hAnsi="Courier New" w:cs="Courier New"/>
+                                <w:color w:val="1C00CF"/>
+                                <w:sz w:val="27"/>
+                                <w:szCs w:val="27"/>
+                              </w:rPr>
+                              <w:t>0x03</w:t>
+                            </w:r>
+                            <w:r>
+                              <w:rPr>
+                                <w:rFonts w:ascii="Courier New" w:eastAsia="Times New Roman" w:hAnsi="Courier New" w:cs="Courier New"/>
+                                <w:color w:val="000000"/>
+                                <w:sz w:val="27"/>
+                                <w:szCs w:val="27"/>
+                                <w:shd w:val="clear" w:color="auto" w:fill="FFFFFF"/>
+                              </w:rPr>
+                              <w:t>, SPEAKER_OUT</w:t>
+                            </w:r>
+                            <w:r>
+                              <w:rPr>
+                                <w:rFonts w:ascii="Courier New" w:eastAsia="Times New Roman" w:hAnsi="Courier New" w:cs="Courier New"/>
+                                <w:color w:val="000000"/>
+                                <w:sz w:val="27"/>
+                                <w:szCs w:val="27"/>
+                                <w:shd w:val="clear" w:color="auto" w:fill="FFFFFF"/>
+                              </w:rPr>
+                              <w:tab/>
+                            </w:r>
+                            <w:r>
+                              <w:rPr>
+                                <w:rFonts w:ascii="Courier New" w:eastAsia="Times New Roman" w:hAnsi="Courier New" w:cs="Courier New"/>
+                                <w:color w:val="000000"/>
+                                <w:sz w:val="27"/>
+                                <w:szCs w:val="27"/>
+                                <w:shd w:val="clear" w:color="auto" w:fill="FFFFFF"/>
+                              </w:rPr>
+                              <w:tab/>
+                            </w:r>
+                            <w:r>
+                              <w:rPr>
+                                <w:rFonts w:ascii="Courier New" w:eastAsia="Times New Roman" w:hAnsi="Courier New" w:cs="Courier New"/>
+                                <w:color w:val="000000"/>
+                                <w:sz w:val="27"/>
+                                <w:szCs w:val="27"/>
+                                <w:shd w:val="clear" w:color="auto" w:fill="FFFFFF"/>
+                              </w:rPr>
+                              <w:tab/>
+                            </w:r>
+                            <w:r>
+                              <w:rPr>
+                                <w:rFonts w:ascii="Courier New" w:eastAsia="Times New Roman" w:hAnsi="Courier New" w:cs="Courier New"/>
+                                <w:color w:val="006A00"/>
+                                <w:sz w:val="27"/>
+                                <w:szCs w:val="27"/>
+                              </w:rPr>
+                              <w:t>; D, 1/4 note</w:t>
+                            </w:r>
+                          </w:p>
+                          <w:p>
+                            <w:pPr>
+                              <w:spacing w:after="0" w:line="240" w:lineRule="auto"/>
+                              <w:rPr>
+                                <w:rFonts w:ascii="Courier New" w:eastAsia="Times New Roman" w:hAnsi="Courier New" w:cs="Courier New"/>
+                                <w:color w:val="000000"/>
+                                <w:sz w:val="27"/>
+                                <w:szCs w:val="27"/>
+                                <w:shd w:val="clear" w:color="auto" w:fill="FFFFFF"/>
+                              </w:rPr>
+                            </w:pPr>
+                            <w:proofErr w:type="gramStart"/>
+                            <w:r>
+                              <w:rPr>
+                                <w:rFonts w:ascii="Courier New" w:eastAsia="Times New Roman" w:hAnsi="Courier New" w:cs="Courier New"/>
+                                <w:color w:val="006A00"/>
+                                <w:sz w:val="27"/>
+                                <w:szCs w:val="27"/>
+                              </w:rPr>
+                              <w:t>;DELAY</w:t>
+                            </w:r>
+                            <w:proofErr w:type="gramEnd"/>
+                            <w:r>
+                              <w:rPr>
+                                <w:rFonts w:ascii="Courier New" w:eastAsia="Times New Roman" w:hAnsi="Courier New" w:cs="Courier New"/>
+                                <w:color w:val="006A00"/>
+                                <w:sz w:val="27"/>
+                                <w:szCs w:val="27"/>
+                              </w:rPr>
+                              <w:t xml:space="preserve"> FUNCTION .25 sec</w:t>
+                            </w:r>
+                          </w:p>
+                          <w:p>
+                            <w:pPr>
+                              <w:spacing w:after="0" w:line="240" w:lineRule="auto"/>
+                              <w:rPr>
+                                <w:rFonts w:ascii="Courier New" w:eastAsia="Times New Roman" w:hAnsi="Courier New" w:cs="Courier New"/>
+                                <w:color w:val="000000"/>
+                                <w:sz w:val="27"/>
+                                <w:szCs w:val="27"/>
+                                <w:shd w:val="clear" w:color="auto" w:fill="FFFFFF"/>
+                              </w:rPr>
+                            </w:pPr>
+                            <w:r>
+                              <w:rPr>
+                                <w:rFonts w:ascii="Courier New" w:eastAsia="Times New Roman" w:hAnsi="Courier New" w:cs="Courier New"/>
+                                <w:color w:val="AA0D91"/>
+                                <w:sz w:val="27"/>
+                                <w:szCs w:val="27"/>
+                              </w:rPr>
+                              <w:t>OUT</w:t>
+                            </w:r>
+                            <w:r>
+                              <w:rPr>
+                                <w:rFonts w:ascii="Courier New" w:eastAsia="Times New Roman" w:hAnsi="Courier New" w:cs="Courier New"/>
+                                <w:color w:val="000000"/>
+                                <w:sz w:val="27"/>
+                                <w:szCs w:val="27"/>
+                                <w:shd w:val="clear" w:color="auto" w:fill="FFFFFF"/>
+                              </w:rPr>
+                              <w:t xml:space="preserve"> </w:t>
+                            </w:r>
+                            <w:r>
+                              <w:rPr>
+                                <w:rFonts w:ascii="Courier New" w:eastAsia="Times New Roman" w:hAnsi="Courier New" w:cs="Courier New"/>
+                                <w:color w:val="1C00CF"/>
+                                <w:sz w:val="27"/>
+                                <w:szCs w:val="27"/>
+                              </w:rPr>
+                              <w:t>0x06</w:t>
+                            </w:r>
+                            <w:r>
+                              <w:rPr>
+                                <w:rFonts w:ascii="Courier New" w:eastAsia="Times New Roman" w:hAnsi="Courier New" w:cs="Courier New"/>
+                                <w:color w:val="000000"/>
+                                <w:sz w:val="27"/>
+                                <w:szCs w:val="27"/>
+                                <w:shd w:val="clear" w:color="auto" w:fill="FFFFFF"/>
+                              </w:rPr>
+                              <w:t>, SPEAKER_OUT</w:t>
+                            </w:r>
+                            <w:r>
+                              <w:rPr>
+                                <w:rFonts w:ascii="Courier New" w:eastAsia="Times New Roman" w:hAnsi="Courier New" w:cs="Courier New"/>
+                                <w:color w:val="000000"/>
+                                <w:sz w:val="27"/>
+                                <w:szCs w:val="27"/>
+                                <w:shd w:val="clear" w:color="auto" w:fill="FFFFFF"/>
+                              </w:rPr>
+                              <w:tab/>
+                            </w:r>
+                            <w:r>
+                              <w:rPr>
+                                <w:rFonts w:ascii="Courier New" w:eastAsia="Times New Roman" w:hAnsi="Courier New" w:cs="Courier New"/>
+                                <w:color w:val="000000"/>
+                                <w:sz w:val="27"/>
+                                <w:szCs w:val="27"/>
+                                <w:shd w:val="clear" w:color="auto" w:fill="FFFFFF"/>
+                              </w:rPr>
+                              <w:tab/>
+                            </w:r>
+                            <w:r>
+                              <w:rPr>
+                                <w:rFonts w:ascii="Courier New" w:eastAsia="Times New Roman" w:hAnsi="Courier New" w:cs="Courier New"/>
+                                <w:color w:val="000000"/>
+                                <w:sz w:val="27"/>
+                                <w:szCs w:val="27"/>
+                                <w:shd w:val="clear" w:color="auto" w:fill="FFFFFF"/>
+                              </w:rPr>
+                              <w:tab/>
+                            </w:r>
+                            <w:r>
+                              <w:rPr>
+                                <w:rFonts w:ascii="Courier New" w:eastAsia="Times New Roman" w:hAnsi="Courier New" w:cs="Courier New"/>
+                                <w:color w:val="006A00"/>
+                                <w:sz w:val="27"/>
+                                <w:szCs w:val="27"/>
+                              </w:rPr>
+                              <w:t>; F, 1/4 note</w:t>
+                            </w:r>
+                          </w:p>
+                          <w:p>
+                            <w:pPr>
+                              <w:spacing w:after="0" w:line="240" w:lineRule="auto"/>
+                              <w:rPr>
+                                <w:rFonts w:ascii="Courier New" w:eastAsia="Times New Roman" w:hAnsi="Courier New" w:cs="Courier New"/>
+                                <w:color w:val="000000"/>
+                                <w:sz w:val="27"/>
+                                <w:szCs w:val="27"/>
+                                <w:shd w:val="clear" w:color="auto" w:fill="FFFFFF"/>
+                              </w:rPr>
+                            </w:pPr>
+                            <w:proofErr w:type="gramStart"/>
+                            <w:r>
+                              <w:rPr>
+                                <w:rFonts w:ascii="Courier New" w:eastAsia="Times New Roman" w:hAnsi="Courier New" w:cs="Courier New"/>
+                                <w:color w:val="006A00"/>
+                                <w:sz w:val="27"/>
+                                <w:szCs w:val="27"/>
+                              </w:rPr>
+                              <w:t>;DELAY</w:t>
+                            </w:r>
+                            <w:proofErr w:type="gramEnd"/>
+                            <w:r>
+                              <w:rPr>
+                                <w:rFonts w:ascii="Courier New" w:eastAsia="Times New Roman" w:hAnsi="Courier New" w:cs="Courier New"/>
+                                <w:color w:val="006A00"/>
+                                <w:sz w:val="27"/>
+                                <w:szCs w:val="27"/>
+                              </w:rPr>
+                              <w:t xml:space="preserve"> FUNCTION .25 sec</w:t>
+                            </w:r>
+                          </w:p>
+                          <w:p>
+                            <w:pPr>
+                              <w:spacing w:after="0" w:line="240" w:lineRule="auto"/>
+                              <w:rPr>
+                                <w:rFonts w:ascii="Courier New" w:eastAsia="Times New Roman" w:hAnsi="Courier New" w:cs="Courier New"/>
+                                <w:color w:val="000000"/>
+                                <w:sz w:val="27"/>
+                                <w:szCs w:val="27"/>
+                                <w:shd w:val="clear" w:color="auto" w:fill="FFFFFF"/>
+                              </w:rPr>
+                            </w:pPr>
+                            <w:r>
+                              <w:rPr>
+                                <w:rFonts w:ascii="Courier New" w:eastAsia="Times New Roman" w:hAnsi="Courier New" w:cs="Courier New"/>
+                                <w:color w:val="AA0D91"/>
+                                <w:sz w:val="27"/>
+                                <w:szCs w:val="27"/>
+                              </w:rPr>
+                              <w:t>OUT</w:t>
+                            </w:r>
+                            <w:r>
+                              <w:rPr>
+                                <w:rFonts w:ascii="Courier New" w:eastAsia="Times New Roman" w:hAnsi="Courier New" w:cs="Courier New"/>
+                                <w:color w:val="000000"/>
+                                <w:sz w:val="27"/>
+                                <w:szCs w:val="27"/>
+                                <w:shd w:val="clear" w:color="auto" w:fill="FFFFFF"/>
+                              </w:rPr>
+                              <w:t xml:space="preserve"> </w:t>
+                            </w:r>
+                            <w:r>
+                              <w:rPr>
+                                <w:rFonts w:ascii="Courier New" w:eastAsia="Times New Roman" w:hAnsi="Courier New" w:cs="Courier New"/>
+                                <w:color w:val="1C00CF"/>
+                                <w:sz w:val="27"/>
+                                <w:szCs w:val="27"/>
+                              </w:rPr>
+                              <w:t>0x0A</w:t>
+                            </w:r>
+                            <w:r>
+                              <w:rPr>
+                                <w:rFonts w:ascii="Courier New" w:eastAsia="Times New Roman" w:hAnsi="Courier New" w:cs="Courier New"/>
+                                <w:color w:val="000000"/>
+                                <w:sz w:val="27"/>
+                                <w:szCs w:val="27"/>
+                                <w:shd w:val="clear" w:color="auto" w:fill="FFFFFF"/>
+                              </w:rPr>
+                              <w:t>, SPEAKER_OUT</w:t>
+                            </w:r>
+                            <w:r>
+                              <w:rPr>
+                                <w:rFonts w:ascii="Courier New" w:eastAsia="Times New Roman" w:hAnsi="Courier New" w:cs="Courier New"/>
+                                <w:color w:val="000000"/>
+                                <w:sz w:val="27"/>
+                                <w:szCs w:val="27"/>
+                                <w:shd w:val="clear" w:color="auto" w:fill="FFFFFF"/>
+                              </w:rPr>
+                              <w:tab/>
+                            </w:r>
+                            <w:r>
+                              <w:rPr>
+                                <w:rFonts w:ascii="Courier New" w:eastAsia="Times New Roman" w:hAnsi="Courier New" w:cs="Courier New"/>
+                                <w:color w:val="000000"/>
+                                <w:sz w:val="27"/>
+                                <w:szCs w:val="27"/>
+                                <w:shd w:val="clear" w:color="auto" w:fill="FFFFFF"/>
+                              </w:rPr>
+                              <w:tab/>
+                            </w:r>
+                            <w:r>
+                              <w:rPr>
+                                <w:rFonts w:ascii="Courier New" w:eastAsia="Times New Roman" w:hAnsi="Courier New" w:cs="Courier New"/>
+                                <w:color w:val="000000"/>
+                                <w:sz w:val="27"/>
+                                <w:szCs w:val="27"/>
+                                <w:shd w:val="clear" w:color="auto" w:fill="FFFFFF"/>
+                              </w:rPr>
+                              <w:tab/>
+                            </w:r>
+                            <w:r>
+                              <w:rPr>
+                                <w:rFonts w:ascii="Courier New" w:eastAsia="Times New Roman" w:hAnsi="Courier New" w:cs="Courier New"/>
+                                <w:color w:val="006A00"/>
+                                <w:sz w:val="27"/>
+                                <w:szCs w:val="27"/>
+                              </w:rPr>
+                              <w:t>; A, 1/4 note</w:t>
+                            </w:r>
+                          </w:p>
+                          <w:p>
+                            <w:pPr>
                               <w:rPr>
                                 <w:sz w:val="20"/>
                                 <w:szCs w:val="20"/>
                               </w:rPr>
                             </w:pPr>
+                            <w:proofErr w:type="gramStart"/>
+                            <w:r>
+                              <w:rPr>
+                                <w:rFonts w:ascii="Courier New" w:eastAsia="Times New Roman" w:hAnsi="Courier New" w:cs="Courier New"/>
+                                <w:color w:val="006A00"/>
+                                <w:sz w:val="27"/>
+                                <w:szCs w:val="27"/>
+                              </w:rPr>
+                              <w:t>;DELAY</w:t>
+                            </w:r>
+                            <w:proofErr w:type="gramEnd"/>
+                            <w:r>
+                              <w:rPr>
+                                <w:rFonts w:ascii="Courier New" w:eastAsia="Times New Roman" w:hAnsi="Courier New" w:cs="Courier New"/>
+                                <w:color w:val="006A00"/>
+                                <w:sz w:val="27"/>
+                                <w:szCs w:val="27"/>
+                              </w:rPr>
+                              <w:t xml:space="preserve"> FUNCTION .25 sec</w:t>
+                            </w:r>
                           </w:p>
                         </w:txbxContent>
                       </wps:txbx>
@@ -27515,20 +30073,1720 @@
           </mc:Choice>
           <mc:Fallback>
             <w:pict>
-              <v:shape w14:anchorId="4D08CF56" id="_x0000_s1031" type="#_x0000_t202" style="position:absolute;left:0;text-align:left;margin-left:0;margin-top:26.05pt;width:538.55pt;height:554.7pt;z-index:251673600;visibility:visible;mso-wrap-style:square;mso-width-percent:0;mso-height-percent:0;mso-wrap-distance-left:9pt;mso-wrap-distance-top:3.6pt;mso-wrap-distance-right:9pt;mso-wrap-distance-bottom:3.6pt;mso-position-horizontal:absolute;mso-position-horizontal-relative:margin;mso-position-vertical:absolute;mso-position-vertical-relative:text;mso-width-percent:0;mso-height-percent:0;mso-width-relative:margin;mso-height-relative:margin;v-text-anchor:top" o:gfxdata="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">
+              <v:shape w14:anchorId="4D08CF56" id="_x0000_s1031" type="#_x0000_t202" style="position:absolute;left:0;text-align:left;margin-left:523.1pt;margin-top:25.7pt;width:574.3pt;height:519.05pt;z-index:251673600;visibility:visible;mso-wrap-style:square;mso-width-percent:0;mso-height-percent:0;mso-wrap-distance-left:9pt;mso-wrap-distance-top:3.6pt;mso-wrap-distance-right:9pt;mso-wrap-distance-bottom:3.6pt;mso-position-horizontal:right;mso-position-horizontal-relative:page;mso-position-vertical:absolute;mso-position-vertical-relative:text;mso-width-percent:0;mso-height-percent:0;mso-width-relative:margin;mso-height-relative:margin;v-text-anchor:top" o:gfxdata="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">
                 <v:textbox>
                   <w:txbxContent>
                     <w:p>
                       <w:pPr>
+                        <w:spacing w:after="0" w:line="240" w:lineRule="auto"/>
+                        <w:rPr>
+                          <w:rFonts w:ascii="Courier New" w:eastAsia="Times New Roman" w:hAnsi="Courier New" w:cs="Courier New"/>
+                          <w:color w:val="000000"/>
+                          <w:sz w:val="27"/>
+                          <w:szCs w:val="27"/>
+                          <w:shd w:val="clear" w:color="auto" w:fill="FFFFFF"/>
+                        </w:rPr>
+                      </w:pPr>
+                      <w:r>
+                        <w:rPr>
+                          <w:rFonts w:ascii="Courier New" w:eastAsia="Times New Roman" w:hAnsi="Courier New" w:cs="Courier New"/>
+                          <w:color w:val="006A00"/>
+                          <w:sz w:val="27"/>
+                          <w:szCs w:val="27"/>
+                        </w:rPr>
+                        <w:t>;-----------------------------------------------------------------</w:t>
+                      </w:r>
+                    </w:p>
+                    <w:p>
+                      <w:pPr>
+                        <w:spacing w:after="0" w:line="240" w:lineRule="auto"/>
+                        <w:rPr>
+                          <w:rFonts w:ascii="Courier New" w:eastAsia="Times New Roman" w:hAnsi="Courier New" w:cs="Courier New"/>
+                          <w:color w:val="000000"/>
+                          <w:sz w:val="27"/>
+                          <w:szCs w:val="27"/>
+                          <w:shd w:val="clear" w:color="auto" w:fill="FFFFFF"/>
+                        </w:rPr>
+                      </w:pPr>
+                      <w:r>
+                        <w:rPr>
+                          <w:rFonts w:ascii="Courier New" w:eastAsia="Times New Roman" w:hAnsi="Courier New" w:cs="Courier New"/>
+                          <w:color w:val="006A00"/>
+                          <w:sz w:val="27"/>
+                          <w:szCs w:val="27"/>
+                        </w:rPr>
+                        <w:t xml:space="preserve">; </w:t>
+                      </w:r>
+                      <w:proofErr w:type="spellStart"/>
+                      <w:r>
+                        <w:rPr>
+                          <w:rFonts w:ascii="Courier New" w:eastAsia="Times New Roman" w:hAnsi="Courier New" w:cs="Courier New"/>
+                          <w:color w:val="006A00"/>
+                          <w:sz w:val="27"/>
+                          <w:szCs w:val="27"/>
+                        </w:rPr>
+                        <w:t>Peripheral_one</w:t>
+                      </w:r>
+                      <w:proofErr w:type="spellEnd"/>
+                    </w:p>
+                    <w:p>
+                      <w:pPr>
+                        <w:spacing w:after="0" w:line="240" w:lineRule="auto"/>
+                        <w:rPr>
+                          <w:rFonts w:ascii="Courier New" w:eastAsia="Times New Roman" w:hAnsi="Courier New" w:cs="Courier New"/>
+                          <w:color w:val="000000"/>
+                          <w:sz w:val="27"/>
+                          <w:szCs w:val="27"/>
+                          <w:shd w:val="clear" w:color="auto" w:fill="FFFFFF"/>
+                        </w:rPr>
+                      </w:pPr>
+                      <w:r>
+                        <w:rPr>
+                          <w:rFonts w:ascii="Courier New" w:eastAsia="Times New Roman" w:hAnsi="Courier New" w:cs="Courier New"/>
+                          <w:color w:val="006A00"/>
+                          <w:sz w:val="27"/>
+                          <w:szCs w:val="27"/>
+                        </w:rPr>
+                        <w:t xml:space="preserve">; by Luis Gomez, Jared </w:t>
+                      </w:r>
+                      <w:proofErr w:type="spellStart"/>
+                      <w:r>
+                        <w:rPr>
+                          <w:rFonts w:ascii="Courier New" w:eastAsia="Times New Roman" w:hAnsi="Courier New" w:cs="Courier New"/>
+                          <w:color w:val="006A00"/>
+                          <w:sz w:val="27"/>
+                          <w:szCs w:val="27"/>
+                        </w:rPr>
+                        <w:t>Roscha</w:t>
+                      </w:r>
+                      <w:proofErr w:type="spellEnd"/>
+                    </w:p>
+                    <w:p>
+                      <w:pPr>
+                        <w:spacing w:after="0" w:line="240" w:lineRule="auto"/>
+                        <w:rPr>
+                          <w:rFonts w:ascii="Courier New" w:eastAsia="Times New Roman" w:hAnsi="Courier New" w:cs="Courier New"/>
+                          <w:color w:val="000000"/>
+                          <w:sz w:val="27"/>
+                          <w:szCs w:val="27"/>
+                          <w:shd w:val="clear" w:color="auto" w:fill="FFFFFF"/>
+                        </w:rPr>
+                      </w:pPr>
+                      <w:r>
+                        <w:rPr>
+                          <w:rFonts w:ascii="Courier New" w:eastAsia="Times New Roman" w:hAnsi="Courier New" w:cs="Courier New"/>
+                          <w:color w:val="006A00"/>
+                          <w:sz w:val="27"/>
+                          <w:szCs w:val="27"/>
+                        </w:rPr>
+                        <w:t xml:space="preserve">; </w:t>
+                      </w:r>
+                      <w:proofErr w:type="gramStart"/>
+                      <w:r>
+                        <w:rPr>
+                          <w:rFonts w:ascii="Courier New" w:eastAsia="Times New Roman" w:hAnsi="Courier New" w:cs="Courier New"/>
+                          <w:color w:val="006A00"/>
+                          <w:sz w:val="27"/>
+                          <w:szCs w:val="27"/>
+                        </w:rPr>
+                        <w:t>date :</w:t>
+                      </w:r>
+                      <w:proofErr w:type="gramEnd"/>
+                      <w:r>
+                        <w:rPr>
+                          <w:rFonts w:ascii="Courier New" w:eastAsia="Times New Roman" w:hAnsi="Courier New" w:cs="Courier New"/>
+                          <w:color w:val="006A00"/>
+                          <w:sz w:val="27"/>
+                          <w:szCs w:val="27"/>
+                        </w:rPr>
+                        <w:t xml:space="preserve"> 1/28/19</w:t>
+                      </w:r>
+                    </w:p>
+                    <w:p>
+                      <w:pPr>
+                        <w:spacing w:after="0" w:line="240" w:lineRule="auto"/>
+                        <w:rPr>
+                          <w:rFonts w:ascii="Courier New" w:eastAsia="Times New Roman" w:hAnsi="Courier New" w:cs="Courier New"/>
+                          <w:color w:val="000000"/>
+                          <w:sz w:val="27"/>
+                          <w:szCs w:val="27"/>
+                          <w:shd w:val="clear" w:color="auto" w:fill="FFFFFF"/>
+                        </w:rPr>
+                      </w:pPr>
+                      <w:r>
+                        <w:rPr>
+                          <w:rFonts w:ascii="Courier New" w:eastAsia="Times New Roman" w:hAnsi="Courier New" w:cs="Courier New"/>
+                          <w:color w:val="006A00"/>
+                          <w:sz w:val="27"/>
+                          <w:szCs w:val="27"/>
+                        </w:rPr>
+                        <w:t>;</w:t>
+                      </w:r>
+                    </w:p>
+                    <w:p>
+                      <w:pPr>
+                        <w:spacing w:after="0" w:line="240" w:lineRule="auto"/>
+                        <w:rPr>
+                          <w:rFonts w:ascii="Courier New" w:eastAsia="Times New Roman" w:hAnsi="Courier New" w:cs="Courier New"/>
+                          <w:color w:val="000000"/>
+                          <w:sz w:val="27"/>
+                          <w:szCs w:val="27"/>
+                          <w:shd w:val="clear" w:color="auto" w:fill="FFFFFF"/>
+                        </w:rPr>
+                      </w:pPr>
+                      <w:r>
+                        <w:rPr>
+                          <w:rFonts w:ascii="Courier New" w:eastAsia="Times New Roman" w:hAnsi="Courier New" w:cs="Courier New"/>
+                          <w:color w:val="006A00"/>
+                          <w:sz w:val="27"/>
+                          <w:szCs w:val="27"/>
+                        </w:rPr>
+                        <w:t>;</w:t>
+                      </w:r>
+                      <w:r>
+                        <w:rPr>
+                          <w:rFonts w:ascii="Courier New" w:eastAsia="Times New Roman" w:hAnsi="Courier New" w:cs="Courier New"/>
+                          <w:color w:val="006A00"/>
+                          <w:sz w:val="27"/>
+                          <w:szCs w:val="27"/>
+                        </w:rPr>
+                        <w:t xml:space="preserve"> </w:t>
+                      </w:r>
+                      <w:r>
+                        <w:rPr>
+                          <w:rFonts w:ascii="Courier New" w:eastAsia="Times New Roman" w:hAnsi="Courier New" w:cs="Courier New"/>
+                          <w:color w:val="006A00"/>
+                          <w:sz w:val="27"/>
+                          <w:szCs w:val="27"/>
+                        </w:rPr>
+                        <w:t>Drunken Sailor:</w:t>
+                      </w:r>
+                      <w:r>
+                        <w:rPr>
+                          <w:rFonts w:ascii="Courier New" w:eastAsia="Times New Roman" w:hAnsi="Courier New" w:cs="Courier New"/>
+                          <w:color w:val="006A00"/>
+                          <w:sz w:val="27"/>
+                          <w:szCs w:val="27"/>
+                        </w:rPr>
+                        <w:t xml:space="preserve"> </w:t>
+                      </w:r>
+                      <w:proofErr w:type="gramStart"/>
+                      <w:r>
+                        <w:rPr>
+                          <w:rFonts w:ascii="Courier New" w:eastAsia="Times New Roman" w:hAnsi="Courier New" w:cs="Courier New"/>
+                          <w:color w:val="006A00"/>
+                          <w:sz w:val="27"/>
+                          <w:szCs w:val="27"/>
+                        </w:rPr>
+                        <w:t xml:space="preserve">A,   </w:t>
+                      </w:r>
+                      <w:proofErr w:type="gramEnd"/>
+                      <w:r>
+                        <w:rPr>
+                          <w:rFonts w:ascii="Courier New" w:eastAsia="Times New Roman" w:hAnsi="Courier New" w:cs="Courier New"/>
+                          <w:color w:val="006A00"/>
+                          <w:sz w:val="27"/>
+                          <w:szCs w:val="27"/>
+                        </w:rPr>
+                        <w:t xml:space="preserve"> A,    A,   A,    A,    A,   A,   D,   F,  A</w:t>
+                      </w:r>
+                    </w:p>
+                    <w:p>
+                      <w:pPr>
+                        <w:spacing w:after="0" w:line="240" w:lineRule="auto"/>
+                        <w:rPr>
+                          <w:rFonts w:ascii="Courier New" w:eastAsia="Times New Roman" w:hAnsi="Courier New" w:cs="Courier New"/>
+                          <w:color w:val="000000"/>
+                          <w:sz w:val="27"/>
+                          <w:szCs w:val="27"/>
+                          <w:shd w:val="clear" w:color="auto" w:fill="FFFFFF"/>
+                        </w:rPr>
+                      </w:pPr>
+                      <w:r>
+                        <w:rPr>
+                          <w:rFonts w:ascii="Courier New" w:eastAsia="Times New Roman" w:hAnsi="Courier New" w:cs="Courier New"/>
+                          <w:color w:val="006A00"/>
+                          <w:sz w:val="27"/>
+                          <w:szCs w:val="27"/>
+                        </w:rPr>
+                        <w:t>;</w:t>
+                      </w:r>
+                      <w:r>
+                        <w:rPr>
+                          <w:rFonts w:ascii="Courier New" w:eastAsia="Times New Roman" w:hAnsi="Courier New" w:cs="Courier New"/>
+                          <w:color w:val="006A00"/>
+                          <w:sz w:val="27"/>
+                          <w:szCs w:val="27"/>
+                        </w:rPr>
+                        <w:tab/>
+                      </w:r>
+                      <w:proofErr w:type="gramStart"/>
+                      <w:r>
+                        <w:rPr>
+                          <w:rFonts w:ascii="Courier New" w:eastAsia="Times New Roman" w:hAnsi="Courier New" w:cs="Courier New"/>
+                          <w:color w:val="006A00"/>
+                          <w:sz w:val="27"/>
+                          <w:szCs w:val="27"/>
+                        </w:rPr>
+                        <w:tab/>
+                      </w:r>
+                      <w:r>
+                        <w:rPr>
+                          <w:rFonts w:ascii="Courier New" w:eastAsia="Times New Roman" w:hAnsi="Courier New" w:cs="Courier New"/>
+                          <w:color w:val="006A00"/>
+                          <w:sz w:val="27"/>
+                          <w:szCs w:val="27"/>
+                        </w:rPr>
+                        <w:t xml:space="preserve">  </w:t>
+                      </w:r>
+                      <w:r>
+                        <w:rPr>
+                          <w:rFonts w:ascii="Courier New" w:eastAsia="Times New Roman" w:hAnsi="Courier New" w:cs="Courier New"/>
+                          <w:color w:val="006A00"/>
+                          <w:sz w:val="27"/>
+                          <w:szCs w:val="27"/>
+                        </w:rPr>
+                        <w:t>Beats</w:t>
+                      </w:r>
+                      <w:proofErr w:type="gramEnd"/>
+                      <w:r>
+                        <w:rPr>
+                          <w:rFonts w:ascii="Courier New" w:eastAsia="Times New Roman" w:hAnsi="Courier New" w:cs="Courier New"/>
+                          <w:color w:val="006A00"/>
+                          <w:sz w:val="27"/>
+                          <w:szCs w:val="27"/>
+                        </w:rPr>
+                        <w:t>:</w:t>
+                      </w:r>
+                      <w:r>
+                        <w:rPr>
+                          <w:rFonts w:ascii="Courier New" w:eastAsia="Times New Roman" w:hAnsi="Courier New" w:cs="Courier New"/>
+                          <w:color w:val="006A00"/>
+                          <w:sz w:val="27"/>
+                          <w:szCs w:val="27"/>
+                        </w:rPr>
+                        <w:tab/>
+                        <w:t>.25, .125, .125, .25, .125, .125, .25, .25, .25. 25</w:t>
+                      </w:r>
+                    </w:p>
+                    <w:p>
+                      <w:pPr>
+                        <w:spacing w:after="0" w:line="240" w:lineRule="auto"/>
+                        <w:rPr>
+                          <w:rFonts w:ascii="Courier New" w:eastAsia="Times New Roman" w:hAnsi="Courier New" w:cs="Courier New"/>
+                          <w:color w:val="000000"/>
+                          <w:sz w:val="27"/>
+                          <w:szCs w:val="27"/>
+                          <w:shd w:val="clear" w:color="auto" w:fill="FFFFFF"/>
+                        </w:rPr>
+                      </w:pPr>
+                      <w:r>
+                        <w:rPr>
+                          <w:rFonts w:ascii="Courier New" w:eastAsia="Times New Roman" w:hAnsi="Courier New" w:cs="Courier New"/>
+                          <w:color w:val="006A00"/>
+                          <w:sz w:val="27"/>
+                          <w:szCs w:val="27"/>
+                        </w:rPr>
+                        <w:t>;</w:t>
+                      </w:r>
+                      <w:r>
+                        <w:rPr>
+                          <w:rFonts w:ascii="Courier New" w:eastAsia="Times New Roman" w:hAnsi="Courier New" w:cs="Courier New"/>
+                          <w:color w:val="006A00"/>
+                          <w:sz w:val="27"/>
+                          <w:szCs w:val="27"/>
+                        </w:rPr>
+                        <w:tab/>
+                        <w:t>"What shall we do with the Drunken Sailor..."</w:t>
+                      </w:r>
+                    </w:p>
+                    <w:p>
+                      <w:pPr>
+                        <w:spacing w:after="0" w:line="240" w:lineRule="auto"/>
+                        <w:rPr>
+                          <w:rFonts w:ascii="Courier New" w:eastAsia="Times New Roman" w:hAnsi="Courier New" w:cs="Courier New"/>
+                          <w:color w:val="000000"/>
+                          <w:sz w:val="27"/>
+                          <w:szCs w:val="27"/>
+                          <w:shd w:val="clear" w:color="auto" w:fill="FFFFFF"/>
+                        </w:rPr>
+                      </w:pPr>
+                      <w:r>
+                        <w:rPr>
+                          <w:rFonts w:ascii="Courier New" w:eastAsia="Times New Roman" w:hAnsi="Courier New" w:cs="Courier New"/>
+                          <w:color w:val="006A00"/>
+                          <w:sz w:val="27"/>
+                          <w:szCs w:val="27"/>
+                        </w:rPr>
+                        <w:t>;-----------------------------------------------------------------</w:t>
+                      </w:r>
+                    </w:p>
+                    <w:p>
+                      <w:pPr>
+                        <w:spacing w:after="0" w:line="240" w:lineRule="auto"/>
+                        <w:rPr>
+                          <w:rFonts w:ascii="Courier New" w:eastAsia="Times New Roman" w:hAnsi="Courier New" w:cs="Courier New"/>
+                          <w:color w:val="000000"/>
+                          <w:sz w:val="27"/>
+                          <w:szCs w:val="27"/>
+                          <w:shd w:val="clear" w:color="auto" w:fill="FFFFFF"/>
+                        </w:rPr>
+                      </w:pPr>
+                      <w:proofErr w:type="gramStart"/>
+                      <w:r>
+                        <w:rPr>
+                          <w:rFonts w:ascii="Courier New" w:eastAsia="Times New Roman" w:hAnsi="Courier New" w:cs="Courier New"/>
+                          <w:color w:val="1C00CF"/>
+                          <w:sz w:val="27"/>
+                          <w:szCs w:val="27"/>
+                        </w:rPr>
+                        <w:t>.EQU</w:t>
+                      </w:r>
+                      <w:proofErr w:type="gramEnd"/>
+                      <w:r>
+                        <w:rPr>
+                          <w:rFonts w:ascii="Courier New" w:eastAsia="Times New Roman" w:hAnsi="Courier New" w:cs="Courier New"/>
+                          <w:color w:val="000000"/>
+                          <w:sz w:val="27"/>
+                          <w:szCs w:val="27"/>
+                          <w:shd w:val="clear" w:color="auto" w:fill="FFFFFF"/>
+                        </w:rPr>
+                        <w:t xml:space="preserve"> SPEAKER_OUT = </w:t>
+                      </w:r>
+                      <w:r>
+                        <w:rPr>
+                          <w:rFonts w:ascii="Courier New" w:eastAsia="Times New Roman" w:hAnsi="Courier New" w:cs="Courier New"/>
+                          <w:color w:val="1C00CF"/>
+                          <w:sz w:val="27"/>
+                          <w:szCs w:val="27"/>
+                        </w:rPr>
+                        <w:t>0x03</w:t>
+                      </w:r>
+                      <w:r>
+                        <w:rPr>
+                          <w:rFonts w:ascii="Courier New" w:eastAsia="Times New Roman" w:hAnsi="Courier New" w:cs="Courier New"/>
+                          <w:color w:val="000000"/>
+                          <w:sz w:val="27"/>
+                          <w:szCs w:val="27"/>
+                          <w:shd w:val="clear" w:color="auto" w:fill="FFFFFF"/>
+                        </w:rPr>
+                        <w:tab/>
+                      </w:r>
+                      <w:r>
+                        <w:rPr>
+                          <w:rFonts w:ascii="Courier New" w:eastAsia="Times New Roman" w:hAnsi="Courier New" w:cs="Courier New"/>
+                          <w:color w:val="000000"/>
+                          <w:sz w:val="27"/>
+                          <w:szCs w:val="27"/>
+                          <w:shd w:val="clear" w:color="auto" w:fill="FFFFFF"/>
+                        </w:rPr>
+                        <w:tab/>
+                      </w:r>
+                      <w:r>
+                        <w:rPr>
+                          <w:rFonts w:ascii="Courier New" w:eastAsia="Times New Roman" w:hAnsi="Courier New" w:cs="Courier New"/>
+                          <w:color w:val="006A00"/>
+                          <w:sz w:val="27"/>
+                          <w:szCs w:val="27"/>
+                        </w:rPr>
+                        <w:t xml:space="preserve">; speaker port on </w:t>
+                      </w:r>
+                      <w:proofErr w:type="spellStart"/>
+                      <w:r>
+                        <w:rPr>
+                          <w:rFonts w:ascii="Courier New" w:eastAsia="Times New Roman" w:hAnsi="Courier New" w:cs="Courier New"/>
+                          <w:color w:val="006A00"/>
+                          <w:sz w:val="27"/>
+                          <w:szCs w:val="27"/>
+                        </w:rPr>
+                        <w:t>fpga</w:t>
+                      </w:r>
+                      <w:proofErr w:type="spellEnd"/>
+                    </w:p>
+                    <w:p>
+                      <w:pPr>
+                        <w:spacing w:after="0" w:line="240" w:lineRule="auto"/>
+                        <w:rPr>
+                          <w:rFonts w:ascii="Courier New" w:eastAsia="Times New Roman" w:hAnsi="Courier New" w:cs="Courier New"/>
+                          <w:color w:val="000000"/>
+                          <w:sz w:val="27"/>
+                          <w:szCs w:val="27"/>
+                          <w:shd w:val="clear" w:color="auto" w:fill="FFFFFF"/>
+                        </w:rPr>
+                      </w:pPr>
+                      <w:proofErr w:type="gramStart"/>
+                      <w:r>
+                        <w:rPr>
+                          <w:rFonts w:ascii="Courier New" w:eastAsia="Times New Roman" w:hAnsi="Courier New" w:cs="Courier New"/>
+                          <w:color w:val="1C00CF"/>
+                          <w:sz w:val="27"/>
+                          <w:szCs w:val="27"/>
+                        </w:rPr>
+                        <w:t>.CSEG</w:t>
+                      </w:r>
+                      <w:proofErr w:type="gramEnd"/>
+                    </w:p>
+                    <w:p>
+                      <w:pPr>
+                        <w:spacing w:after="0" w:line="240" w:lineRule="auto"/>
+                        <w:rPr>
+                          <w:rFonts w:ascii="Courier New" w:eastAsia="Times New Roman" w:hAnsi="Courier New" w:cs="Courier New"/>
+                          <w:color w:val="000000"/>
+                          <w:sz w:val="27"/>
+                          <w:szCs w:val="27"/>
+                          <w:shd w:val="clear" w:color="auto" w:fill="FFFFFF"/>
+                        </w:rPr>
+                      </w:pPr>
+                      <w:r>
+                        <w:rPr>
+                          <w:rFonts w:ascii="Courier New" w:eastAsia="Times New Roman" w:hAnsi="Courier New" w:cs="Courier New"/>
+                          <w:color w:val="1C00CF"/>
+                          <w:sz w:val="27"/>
+                          <w:szCs w:val="27"/>
+                        </w:rPr>
+                        <w:t>.ORG</w:t>
+                      </w:r>
+                      <w:r>
+                        <w:rPr>
+                          <w:rFonts w:ascii="Courier New" w:eastAsia="Times New Roman" w:hAnsi="Courier New" w:cs="Courier New"/>
+                          <w:color w:val="000000"/>
+                          <w:sz w:val="27"/>
+                          <w:szCs w:val="27"/>
+                          <w:shd w:val="clear" w:color="auto" w:fill="FFFFFF"/>
+                        </w:rPr>
+                        <w:t xml:space="preserve"> </w:t>
+                      </w:r>
+                      <w:r>
+                        <w:rPr>
+                          <w:rFonts w:ascii="Courier New" w:eastAsia="Times New Roman" w:hAnsi="Courier New" w:cs="Courier New"/>
+                          <w:color w:val="1C00CF"/>
+                          <w:sz w:val="27"/>
+                          <w:szCs w:val="27"/>
+                        </w:rPr>
+                        <w:t>0x01</w:t>
+                      </w:r>
+                    </w:p>
+                    <w:p>
+                      <w:pPr>
+                        <w:spacing w:after="0" w:line="240" w:lineRule="auto"/>
+                        <w:rPr>
+                          <w:rFonts w:ascii="Courier New" w:eastAsia="Times New Roman" w:hAnsi="Courier New" w:cs="Courier New"/>
+                          <w:color w:val="000000"/>
+                          <w:sz w:val="27"/>
+                          <w:szCs w:val="27"/>
+                          <w:shd w:val="clear" w:color="auto" w:fill="FFFFFF"/>
+                        </w:rPr>
+                      </w:pPr>
+                    </w:p>
+                    <w:p>
+                      <w:pPr>
+                        <w:spacing w:after="0" w:line="240" w:lineRule="auto"/>
+                        <w:rPr>
+                          <w:rFonts w:ascii="Courier New" w:eastAsia="Times New Roman" w:hAnsi="Courier New" w:cs="Courier New"/>
+                          <w:color w:val="000000"/>
+                          <w:sz w:val="27"/>
+                          <w:szCs w:val="27"/>
+                          <w:shd w:val="clear" w:color="auto" w:fill="FFFFFF"/>
+                        </w:rPr>
+                      </w:pPr>
+                      <w:r>
+                        <w:rPr>
+                          <w:rFonts w:ascii="Courier New" w:eastAsia="Times New Roman" w:hAnsi="Courier New" w:cs="Courier New"/>
+                          <w:color w:val="AA0D91"/>
+                          <w:sz w:val="27"/>
+                          <w:szCs w:val="27"/>
+                        </w:rPr>
+                        <w:t>OUT</w:t>
+                      </w:r>
+                      <w:r>
+                        <w:rPr>
+                          <w:rFonts w:ascii="Courier New" w:eastAsia="Times New Roman" w:hAnsi="Courier New" w:cs="Courier New"/>
+                          <w:color w:val="000000"/>
+                          <w:sz w:val="27"/>
+                          <w:szCs w:val="27"/>
+                          <w:shd w:val="clear" w:color="auto" w:fill="FFFFFF"/>
+                        </w:rPr>
+                        <w:t xml:space="preserve"> </w:t>
+                      </w:r>
+                      <w:r>
+                        <w:rPr>
+                          <w:rFonts w:ascii="Courier New" w:eastAsia="Times New Roman" w:hAnsi="Courier New" w:cs="Courier New"/>
+                          <w:color w:val="1C00CF"/>
+                          <w:sz w:val="27"/>
+                          <w:szCs w:val="27"/>
+                        </w:rPr>
+                        <w:t>0x0A</w:t>
+                      </w:r>
+                      <w:r>
+                        <w:rPr>
+                          <w:rFonts w:ascii="Courier New" w:eastAsia="Times New Roman" w:hAnsi="Courier New" w:cs="Courier New"/>
+                          <w:color w:val="000000"/>
+                          <w:sz w:val="27"/>
+                          <w:szCs w:val="27"/>
+                          <w:shd w:val="clear" w:color="auto" w:fill="FFFFFF"/>
+                        </w:rPr>
+                        <w:t>, SPEAKER_OUT</w:t>
+                      </w:r>
+                      <w:r>
+                        <w:rPr>
+                          <w:rFonts w:ascii="Courier New" w:eastAsia="Times New Roman" w:hAnsi="Courier New" w:cs="Courier New"/>
+                          <w:color w:val="000000"/>
+                          <w:sz w:val="27"/>
+                          <w:szCs w:val="27"/>
+                          <w:shd w:val="clear" w:color="auto" w:fill="FFFFFF"/>
+                        </w:rPr>
+                        <w:tab/>
+                      </w:r>
+                      <w:r>
+                        <w:rPr>
+                          <w:rFonts w:ascii="Courier New" w:eastAsia="Times New Roman" w:hAnsi="Courier New" w:cs="Courier New"/>
+                          <w:color w:val="000000"/>
+                          <w:sz w:val="27"/>
+                          <w:szCs w:val="27"/>
+                          <w:shd w:val="clear" w:color="auto" w:fill="FFFFFF"/>
+                        </w:rPr>
+                        <w:tab/>
+                      </w:r>
+                      <w:r>
+                        <w:rPr>
+                          <w:rFonts w:ascii="Courier New" w:eastAsia="Times New Roman" w:hAnsi="Courier New" w:cs="Courier New"/>
+                          <w:color w:val="000000"/>
+                          <w:sz w:val="27"/>
+                          <w:szCs w:val="27"/>
+                          <w:shd w:val="clear" w:color="auto" w:fill="FFFFFF"/>
+                        </w:rPr>
+                        <w:tab/>
+                      </w:r>
+                      <w:r>
+                        <w:rPr>
+                          <w:rFonts w:ascii="Courier New" w:eastAsia="Times New Roman" w:hAnsi="Courier New" w:cs="Courier New"/>
+                          <w:color w:val="006A00"/>
+                          <w:sz w:val="27"/>
+                          <w:szCs w:val="27"/>
+                        </w:rPr>
+                        <w:t>; A, 1/4 note</w:t>
+                      </w:r>
+                    </w:p>
+                    <w:p>
+                      <w:pPr>
+                        <w:spacing w:after="0" w:line="240" w:lineRule="auto"/>
+                        <w:rPr>
+                          <w:rFonts w:ascii="Courier New" w:eastAsia="Times New Roman" w:hAnsi="Courier New" w:cs="Courier New"/>
+                          <w:color w:val="000000"/>
+                          <w:sz w:val="27"/>
+                          <w:szCs w:val="27"/>
+                          <w:shd w:val="clear" w:color="auto" w:fill="FFFFFF"/>
+                        </w:rPr>
+                      </w:pPr>
+                      <w:proofErr w:type="gramStart"/>
+                      <w:r>
+                        <w:rPr>
+                          <w:rFonts w:ascii="Courier New" w:eastAsia="Times New Roman" w:hAnsi="Courier New" w:cs="Courier New"/>
+                          <w:color w:val="006A00"/>
+                          <w:sz w:val="27"/>
+                          <w:szCs w:val="27"/>
+                        </w:rPr>
+                        <w:t>;DELAY</w:t>
+                      </w:r>
+                      <w:proofErr w:type="gramEnd"/>
+                      <w:r>
+                        <w:rPr>
+                          <w:rFonts w:ascii="Courier New" w:eastAsia="Times New Roman" w:hAnsi="Courier New" w:cs="Courier New"/>
+                          <w:color w:val="006A00"/>
+                          <w:sz w:val="27"/>
+                          <w:szCs w:val="27"/>
+                        </w:rPr>
+                        <w:t xml:space="preserve"> FUNCTION .25 sec</w:t>
+                      </w:r>
+                    </w:p>
+                    <w:p>
+                      <w:pPr>
+                        <w:spacing w:after="0" w:line="240" w:lineRule="auto"/>
+                        <w:rPr>
+                          <w:rFonts w:ascii="Courier New" w:eastAsia="Times New Roman" w:hAnsi="Courier New" w:cs="Courier New"/>
+                          <w:color w:val="000000"/>
+                          <w:sz w:val="27"/>
+                          <w:szCs w:val="27"/>
+                          <w:shd w:val="clear" w:color="auto" w:fill="FFFFFF"/>
+                        </w:rPr>
+                      </w:pPr>
+                      <w:r>
+                        <w:rPr>
+                          <w:rFonts w:ascii="Courier New" w:eastAsia="Times New Roman" w:hAnsi="Courier New" w:cs="Courier New"/>
+                          <w:color w:val="AA0D91"/>
+                          <w:sz w:val="27"/>
+                          <w:szCs w:val="27"/>
+                        </w:rPr>
+                        <w:t>OUT</w:t>
+                      </w:r>
+                      <w:r>
+                        <w:rPr>
+                          <w:rFonts w:ascii="Courier New" w:eastAsia="Times New Roman" w:hAnsi="Courier New" w:cs="Courier New"/>
+                          <w:color w:val="000000"/>
+                          <w:sz w:val="27"/>
+                          <w:szCs w:val="27"/>
+                          <w:shd w:val="clear" w:color="auto" w:fill="FFFFFF"/>
+                        </w:rPr>
+                        <w:t xml:space="preserve"> </w:t>
+                      </w:r>
+                      <w:r>
+                        <w:rPr>
+                          <w:rFonts w:ascii="Courier New" w:eastAsia="Times New Roman" w:hAnsi="Courier New" w:cs="Courier New"/>
+                          <w:color w:val="1C00CF"/>
+                          <w:sz w:val="27"/>
+                          <w:szCs w:val="27"/>
+                        </w:rPr>
+                        <w:t>0x0A</w:t>
+                      </w:r>
+                      <w:r>
+                        <w:rPr>
+                          <w:rFonts w:ascii="Courier New" w:eastAsia="Times New Roman" w:hAnsi="Courier New" w:cs="Courier New"/>
+                          <w:color w:val="000000"/>
+                          <w:sz w:val="27"/>
+                          <w:szCs w:val="27"/>
+                          <w:shd w:val="clear" w:color="auto" w:fill="FFFFFF"/>
+                        </w:rPr>
+                        <w:t>, SPEAKER_OUT</w:t>
+                      </w:r>
+                      <w:r>
+                        <w:rPr>
+                          <w:rFonts w:ascii="Courier New" w:eastAsia="Times New Roman" w:hAnsi="Courier New" w:cs="Courier New"/>
+                          <w:color w:val="000000"/>
+                          <w:sz w:val="27"/>
+                          <w:szCs w:val="27"/>
+                          <w:shd w:val="clear" w:color="auto" w:fill="FFFFFF"/>
+                        </w:rPr>
+                        <w:tab/>
+                      </w:r>
+                      <w:r>
+                        <w:rPr>
+                          <w:rFonts w:ascii="Courier New" w:eastAsia="Times New Roman" w:hAnsi="Courier New" w:cs="Courier New"/>
+                          <w:color w:val="000000"/>
+                          <w:sz w:val="27"/>
+                          <w:szCs w:val="27"/>
+                          <w:shd w:val="clear" w:color="auto" w:fill="FFFFFF"/>
+                        </w:rPr>
+                        <w:tab/>
+                      </w:r>
+                      <w:r>
+                        <w:rPr>
+                          <w:rFonts w:ascii="Courier New" w:eastAsia="Times New Roman" w:hAnsi="Courier New" w:cs="Courier New"/>
+                          <w:color w:val="000000"/>
+                          <w:sz w:val="27"/>
+                          <w:szCs w:val="27"/>
+                          <w:shd w:val="clear" w:color="auto" w:fill="FFFFFF"/>
+                        </w:rPr>
+                        <w:tab/>
+                      </w:r>
+                      <w:r>
+                        <w:rPr>
+                          <w:rFonts w:ascii="Courier New" w:eastAsia="Times New Roman" w:hAnsi="Courier New" w:cs="Courier New"/>
+                          <w:color w:val="006A00"/>
+                          <w:sz w:val="27"/>
+                          <w:szCs w:val="27"/>
+                        </w:rPr>
+                        <w:t>; A, 1/8 note</w:t>
+                      </w:r>
+                    </w:p>
+                    <w:p>
+                      <w:pPr>
+                        <w:spacing w:after="0" w:line="240" w:lineRule="auto"/>
+                        <w:rPr>
+                          <w:rFonts w:ascii="Courier New" w:eastAsia="Times New Roman" w:hAnsi="Courier New" w:cs="Courier New"/>
+                          <w:color w:val="000000"/>
+                          <w:sz w:val="27"/>
+                          <w:szCs w:val="27"/>
+                          <w:shd w:val="clear" w:color="auto" w:fill="FFFFFF"/>
+                        </w:rPr>
+                      </w:pPr>
+                      <w:proofErr w:type="gramStart"/>
+                      <w:r>
+                        <w:rPr>
+                          <w:rFonts w:ascii="Courier New" w:eastAsia="Times New Roman" w:hAnsi="Courier New" w:cs="Courier New"/>
+                          <w:color w:val="006A00"/>
+                          <w:sz w:val="27"/>
+                          <w:szCs w:val="27"/>
+                        </w:rPr>
+                        <w:t>;DELAY</w:t>
+                      </w:r>
+                      <w:proofErr w:type="gramEnd"/>
+                      <w:r>
+                        <w:rPr>
+                          <w:rFonts w:ascii="Courier New" w:eastAsia="Times New Roman" w:hAnsi="Courier New" w:cs="Courier New"/>
+                          <w:color w:val="006A00"/>
+                          <w:sz w:val="27"/>
+                          <w:szCs w:val="27"/>
+                        </w:rPr>
+                        <w:t xml:space="preserve"> FUNCTION .125 sec</w:t>
+                      </w:r>
+                    </w:p>
+                    <w:p>
+                      <w:pPr>
+                        <w:spacing w:after="0" w:line="240" w:lineRule="auto"/>
+                        <w:rPr>
+                          <w:rFonts w:ascii="Courier New" w:eastAsia="Times New Roman" w:hAnsi="Courier New" w:cs="Courier New"/>
+                          <w:color w:val="000000"/>
+                          <w:sz w:val="27"/>
+                          <w:szCs w:val="27"/>
+                          <w:shd w:val="clear" w:color="auto" w:fill="FFFFFF"/>
+                        </w:rPr>
+                      </w:pPr>
+                      <w:r>
+                        <w:rPr>
+                          <w:rFonts w:ascii="Courier New" w:eastAsia="Times New Roman" w:hAnsi="Courier New" w:cs="Courier New"/>
+                          <w:color w:val="AA0D91"/>
+                          <w:sz w:val="27"/>
+                          <w:szCs w:val="27"/>
+                        </w:rPr>
+                        <w:t>OUT</w:t>
+                      </w:r>
+                      <w:r>
+                        <w:rPr>
+                          <w:rFonts w:ascii="Courier New" w:eastAsia="Times New Roman" w:hAnsi="Courier New" w:cs="Courier New"/>
+                          <w:color w:val="000000"/>
+                          <w:sz w:val="27"/>
+                          <w:szCs w:val="27"/>
+                          <w:shd w:val="clear" w:color="auto" w:fill="FFFFFF"/>
+                        </w:rPr>
+                        <w:t xml:space="preserve"> </w:t>
+                      </w:r>
+                      <w:r>
+                        <w:rPr>
+                          <w:rFonts w:ascii="Courier New" w:eastAsia="Times New Roman" w:hAnsi="Courier New" w:cs="Courier New"/>
+                          <w:color w:val="1C00CF"/>
+                          <w:sz w:val="27"/>
+                          <w:szCs w:val="27"/>
+                        </w:rPr>
+                        <w:t>0x0A</w:t>
+                      </w:r>
+                      <w:r>
+                        <w:rPr>
+                          <w:rFonts w:ascii="Courier New" w:eastAsia="Times New Roman" w:hAnsi="Courier New" w:cs="Courier New"/>
+                          <w:color w:val="000000"/>
+                          <w:sz w:val="27"/>
+                          <w:szCs w:val="27"/>
+                          <w:shd w:val="clear" w:color="auto" w:fill="FFFFFF"/>
+                        </w:rPr>
+                        <w:t>, SPEAKER_OUT</w:t>
+                      </w:r>
+                      <w:r>
+                        <w:rPr>
+                          <w:rFonts w:ascii="Courier New" w:eastAsia="Times New Roman" w:hAnsi="Courier New" w:cs="Courier New"/>
+                          <w:color w:val="000000"/>
+                          <w:sz w:val="27"/>
+                          <w:szCs w:val="27"/>
+                          <w:shd w:val="clear" w:color="auto" w:fill="FFFFFF"/>
+                        </w:rPr>
+                        <w:tab/>
+                      </w:r>
+                      <w:r>
+                        <w:rPr>
+                          <w:rFonts w:ascii="Courier New" w:eastAsia="Times New Roman" w:hAnsi="Courier New" w:cs="Courier New"/>
+                          <w:color w:val="000000"/>
+                          <w:sz w:val="27"/>
+                          <w:szCs w:val="27"/>
+                          <w:shd w:val="clear" w:color="auto" w:fill="FFFFFF"/>
+                        </w:rPr>
+                        <w:tab/>
+                      </w:r>
+                      <w:r>
+                        <w:rPr>
+                          <w:rFonts w:ascii="Courier New" w:eastAsia="Times New Roman" w:hAnsi="Courier New" w:cs="Courier New"/>
+                          <w:color w:val="000000"/>
+                          <w:sz w:val="27"/>
+                          <w:szCs w:val="27"/>
+                          <w:shd w:val="clear" w:color="auto" w:fill="FFFFFF"/>
+                        </w:rPr>
+                        <w:tab/>
+                      </w:r>
+                      <w:r>
+                        <w:rPr>
+                          <w:rFonts w:ascii="Courier New" w:eastAsia="Times New Roman" w:hAnsi="Courier New" w:cs="Courier New"/>
+                          <w:color w:val="006A00"/>
+                          <w:sz w:val="27"/>
+                          <w:szCs w:val="27"/>
+                        </w:rPr>
+                        <w:t>; A, 1/8 note</w:t>
+                      </w:r>
+                    </w:p>
+                    <w:p>
+                      <w:pPr>
+                        <w:spacing w:after="0" w:line="240" w:lineRule="auto"/>
+                        <w:rPr>
+                          <w:rFonts w:ascii="Courier New" w:eastAsia="Times New Roman" w:hAnsi="Courier New" w:cs="Courier New"/>
+                          <w:color w:val="000000"/>
+                          <w:sz w:val="27"/>
+                          <w:szCs w:val="27"/>
+                          <w:shd w:val="clear" w:color="auto" w:fill="FFFFFF"/>
+                        </w:rPr>
+                      </w:pPr>
+                      <w:proofErr w:type="gramStart"/>
+                      <w:r>
+                        <w:rPr>
+                          <w:rFonts w:ascii="Courier New" w:eastAsia="Times New Roman" w:hAnsi="Courier New" w:cs="Courier New"/>
+                          <w:color w:val="006A00"/>
+                          <w:sz w:val="27"/>
+                          <w:szCs w:val="27"/>
+                        </w:rPr>
+                        <w:t>;DELAY</w:t>
+                      </w:r>
+                      <w:proofErr w:type="gramEnd"/>
+                      <w:r>
+                        <w:rPr>
+                          <w:rFonts w:ascii="Courier New" w:eastAsia="Times New Roman" w:hAnsi="Courier New" w:cs="Courier New"/>
+                          <w:color w:val="006A00"/>
+                          <w:sz w:val="27"/>
+                          <w:szCs w:val="27"/>
+                        </w:rPr>
+                        <w:t xml:space="preserve"> FUNCTION .125 sec</w:t>
+                      </w:r>
+                    </w:p>
+                    <w:p>
+                      <w:pPr>
+                        <w:spacing w:after="0" w:line="240" w:lineRule="auto"/>
+                        <w:rPr>
+                          <w:rFonts w:ascii="Courier New" w:eastAsia="Times New Roman" w:hAnsi="Courier New" w:cs="Courier New"/>
+                          <w:color w:val="000000"/>
+                          <w:sz w:val="27"/>
+                          <w:szCs w:val="27"/>
+                          <w:shd w:val="clear" w:color="auto" w:fill="FFFFFF"/>
+                        </w:rPr>
+                      </w:pPr>
+                      <w:r>
+                        <w:rPr>
+                          <w:rFonts w:ascii="Courier New" w:eastAsia="Times New Roman" w:hAnsi="Courier New" w:cs="Courier New"/>
+                          <w:color w:val="AA0D91"/>
+                          <w:sz w:val="27"/>
+                          <w:szCs w:val="27"/>
+                        </w:rPr>
+                        <w:t>OUT</w:t>
+                      </w:r>
+                      <w:r>
+                        <w:rPr>
+                          <w:rFonts w:ascii="Courier New" w:eastAsia="Times New Roman" w:hAnsi="Courier New" w:cs="Courier New"/>
+                          <w:color w:val="000000"/>
+                          <w:sz w:val="27"/>
+                          <w:szCs w:val="27"/>
+                          <w:shd w:val="clear" w:color="auto" w:fill="FFFFFF"/>
+                        </w:rPr>
+                        <w:t xml:space="preserve"> </w:t>
+                      </w:r>
+                      <w:r>
+                        <w:rPr>
+                          <w:rFonts w:ascii="Courier New" w:eastAsia="Times New Roman" w:hAnsi="Courier New" w:cs="Courier New"/>
+                          <w:color w:val="1C00CF"/>
+                          <w:sz w:val="27"/>
+                          <w:szCs w:val="27"/>
+                        </w:rPr>
+                        <w:t>0x0A</w:t>
+                      </w:r>
+                      <w:r>
+                        <w:rPr>
+                          <w:rFonts w:ascii="Courier New" w:eastAsia="Times New Roman" w:hAnsi="Courier New" w:cs="Courier New"/>
+                          <w:color w:val="000000"/>
+                          <w:sz w:val="27"/>
+                          <w:szCs w:val="27"/>
+                          <w:shd w:val="clear" w:color="auto" w:fill="FFFFFF"/>
+                        </w:rPr>
+                        <w:t>, SPEAKER_OUT</w:t>
+                      </w:r>
+                      <w:r>
+                        <w:rPr>
+                          <w:rFonts w:ascii="Courier New" w:eastAsia="Times New Roman" w:hAnsi="Courier New" w:cs="Courier New"/>
+                          <w:color w:val="000000"/>
+                          <w:sz w:val="27"/>
+                          <w:szCs w:val="27"/>
+                          <w:shd w:val="clear" w:color="auto" w:fill="FFFFFF"/>
+                        </w:rPr>
+                        <w:tab/>
+                      </w:r>
+                      <w:r>
+                        <w:rPr>
+                          <w:rFonts w:ascii="Courier New" w:eastAsia="Times New Roman" w:hAnsi="Courier New" w:cs="Courier New"/>
+                          <w:color w:val="000000"/>
+                          <w:sz w:val="27"/>
+                          <w:szCs w:val="27"/>
+                          <w:shd w:val="clear" w:color="auto" w:fill="FFFFFF"/>
+                        </w:rPr>
+                        <w:tab/>
+                      </w:r>
+                      <w:r>
+                        <w:rPr>
+                          <w:rFonts w:ascii="Courier New" w:eastAsia="Times New Roman" w:hAnsi="Courier New" w:cs="Courier New"/>
+                          <w:color w:val="000000"/>
+                          <w:sz w:val="27"/>
+                          <w:szCs w:val="27"/>
+                          <w:shd w:val="clear" w:color="auto" w:fill="FFFFFF"/>
+                        </w:rPr>
+                        <w:tab/>
+                      </w:r>
+                      <w:r>
+                        <w:rPr>
+                          <w:rFonts w:ascii="Courier New" w:eastAsia="Times New Roman" w:hAnsi="Courier New" w:cs="Courier New"/>
+                          <w:color w:val="006A00"/>
+                          <w:sz w:val="27"/>
+                          <w:szCs w:val="27"/>
+                        </w:rPr>
+                        <w:t>; A, 1/4 note</w:t>
+                      </w:r>
+                    </w:p>
+                    <w:p>
+                      <w:pPr>
+                        <w:spacing w:after="0" w:line="240" w:lineRule="auto"/>
+                        <w:rPr>
+                          <w:rFonts w:ascii="Courier New" w:eastAsia="Times New Roman" w:hAnsi="Courier New" w:cs="Courier New"/>
+                          <w:color w:val="000000"/>
+                          <w:sz w:val="27"/>
+                          <w:szCs w:val="27"/>
+                          <w:shd w:val="clear" w:color="auto" w:fill="FFFFFF"/>
+                        </w:rPr>
+                      </w:pPr>
+                      <w:proofErr w:type="gramStart"/>
+                      <w:r>
+                        <w:rPr>
+                          <w:rFonts w:ascii="Courier New" w:eastAsia="Times New Roman" w:hAnsi="Courier New" w:cs="Courier New"/>
+                          <w:color w:val="006A00"/>
+                          <w:sz w:val="27"/>
+                          <w:szCs w:val="27"/>
+                        </w:rPr>
+                        <w:t>;DELAY</w:t>
+                      </w:r>
+                      <w:proofErr w:type="gramEnd"/>
+                      <w:r>
+                        <w:rPr>
+                          <w:rFonts w:ascii="Courier New" w:eastAsia="Times New Roman" w:hAnsi="Courier New" w:cs="Courier New"/>
+                          <w:color w:val="006A00"/>
+                          <w:sz w:val="27"/>
+                          <w:szCs w:val="27"/>
+                        </w:rPr>
+                        <w:t xml:space="preserve"> FUNCTION .25 sec</w:t>
+                      </w:r>
+                    </w:p>
+                    <w:p>
+                      <w:pPr>
+                        <w:spacing w:after="0" w:line="240" w:lineRule="auto"/>
+                        <w:rPr>
+                          <w:rFonts w:ascii="Courier New" w:eastAsia="Times New Roman" w:hAnsi="Courier New" w:cs="Courier New"/>
+                          <w:color w:val="000000"/>
+                          <w:sz w:val="27"/>
+                          <w:szCs w:val="27"/>
+                          <w:shd w:val="clear" w:color="auto" w:fill="FFFFFF"/>
+                        </w:rPr>
+                      </w:pPr>
+                      <w:r>
+                        <w:rPr>
+                          <w:rFonts w:ascii="Courier New" w:eastAsia="Times New Roman" w:hAnsi="Courier New" w:cs="Courier New"/>
+                          <w:color w:val="AA0D91"/>
+                          <w:sz w:val="27"/>
+                          <w:szCs w:val="27"/>
+                        </w:rPr>
+                        <w:t>OUT</w:t>
+                      </w:r>
+                      <w:r>
+                        <w:rPr>
+                          <w:rFonts w:ascii="Courier New" w:eastAsia="Times New Roman" w:hAnsi="Courier New" w:cs="Courier New"/>
+                          <w:color w:val="000000"/>
+                          <w:sz w:val="27"/>
+                          <w:szCs w:val="27"/>
+                          <w:shd w:val="clear" w:color="auto" w:fill="FFFFFF"/>
+                        </w:rPr>
+                        <w:t xml:space="preserve"> </w:t>
+                      </w:r>
+                      <w:r>
+                        <w:rPr>
+                          <w:rFonts w:ascii="Courier New" w:eastAsia="Times New Roman" w:hAnsi="Courier New" w:cs="Courier New"/>
+                          <w:color w:val="1C00CF"/>
+                          <w:sz w:val="27"/>
+                          <w:szCs w:val="27"/>
+                        </w:rPr>
+                        <w:t>0x0A</w:t>
+                      </w:r>
+                      <w:r>
+                        <w:rPr>
+                          <w:rFonts w:ascii="Courier New" w:eastAsia="Times New Roman" w:hAnsi="Courier New" w:cs="Courier New"/>
+                          <w:color w:val="000000"/>
+                          <w:sz w:val="27"/>
+                          <w:szCs w:val="27"/>
+                          <w:shd w:val="clear" w:color="auto" w:fill="FFFFFF"/>
+                        </w:rPr>
+                        <w:t>, SPEAKER_OUT</w:t>
+                      </w:r>
+                      <w:r>
+                        <w:rPr>
+                          <w:rFonts w:ascii="Courier New" w:eastAsia="Times New Roman" w:hAnsi="Courier New" w:cs="Courier New"/>
+                          <w:color w:val="000000"/>
+                          <w:sz w:val="27"/>
+                          <w:szCs w:val="27"/>
+                          <w:shd w:val="clear" w:color="auto" w:fill="FFFFFF"/>
+                        </w:rPr>
+                        <w:tab/>
+                      </w:r>
+                      <w:r>
+                        <w:rPr>
+                          <w:rFonts w:ascii="Courier New" w:eastAsia="Times New Roman" w:hAnsi="Courier New" w:cs="Courier New"/>
+                          <w:color w:val="000000"/>
+                          <w:sz w:val="27"/>
+                          <w:szCs w:val="27"/>
+                          <w:shd w:val="clear" w:color="auto" w:fill="FFFFFF"/>
+                        </w:rPr>
+                        <w:tab/>
+                      </w:r>
+                      <w:r>
+                        <w:rPr>
+                          <w:rFonts w:ascii="Courier New" w:eastAsia="Times New Roman" w:hAnsi="Courier New" w:cs="Courier New"/>
+                          <w:color w:val="000000"/>
+                          <w:sz w:val="27"/>
+                          <w:szCs w:val="27"/>
+                          <w:shd w:val="clear" w:color="auto" w:fill="FFFFFF"/>
+                        </w:rPr>
+                        <w:tab/>
+                      </w:r>
+                      <w:r>
+                        <w:rPr>
+                          <w:rFonts w:ascii="Courier New" w:eastAsia="Times New Roman" w:hAnsi="Courier New" w:cs="Courier New"/>
+                          <w:color w:val="006A00"/>
+                          <w:sz w:val="27"/>
+                          <w:szCs w:val="27"/>
+                        </w:rPr>
+                        <w:t>; A, 1/8 note</w:t>
+                      </w:r>
+                    </w:p>
+                    <w:p>
+                      <w:pPr>
+                        <w:spacing w:after="0" w:line="240" w:lineRule="auto"/>
+                        <w:rPr>
+                          <w:rFonts w:ascii="Courier New" w:eastAsia="Times New Roman" w:hAnsi="Courier New" w:cs="Courier New"/>
+                          <w:color w:val="000000"/>
+                          <w:sz w:val="27"/>
+                          <w:szCs w:val="27"/>
+                          <w:shd w:val="clear" w:color="auto" w:fill="FFFFFF"/>
+                        </w:rPr>
+                      </w:pPr>
+                      <w:proofErr w:type="gramStart"/>
+                      <w:r>
+                        <w:rPr>
+                          <w:rFonts w:ascii="Courier New" w:eastAsia="Times New Roman" w:hAnsi="Courier New" w:cs="Courier New"/>
+                          <w:color w:val="006A00"/>
+                          <w:sz w:val="27"/>
+                          <w:szCs w:val="27"/>
+                        </w:rPr>
+                        <w:t>;DELAY</w:t>
+                      </w:r>
+                      <w:proofErr w:type="gramEnd"/>
+                      <w:r>
+                        <w:rPr>
+                          <w:rFonts w:ascii="Courier New" w:eastAsia="Times New Roman" w:hAnsi="Courier New" w:cs="Courier New"/>
+                          <w:color w:val="006A00"/>
+                          <w:sz w:val="27"/>
+                          <w:szCs w:val="27"/>
+                        </w:rPr>
+                        <w:t xml:space="preserve"> FUNCTION .125 sec</w:t>
+                      </w:r>
+                    </w:p>
+                    <w:p>
+                      <w:pPr>
+                        <w:spacing w:after="0" w:line="240" w:lineRule="auto"/>
+                        <w:rPr>
+                          <w:rFonts w:ascii="Courier New" w:eastAsia="Times New Roman" w:hAnsi="Courier New" w:cs="Courier New"/>
+                          <w:color w:val="000000"/>
+                          <w:sz w:val="27"/>
+                          <w:szCs w:val="27"/>
+                          <w:shd w:val="clear" w:color="auto" w:fill="FFFFFF"/>
+                        </w:rPr>
+                      </w:pPr>
+                      <w:r>
+                        <w:rPr>
+                          <w:rFonts w:ascii="Courier New" w:eastAsia="Times New Roman" w:hAnsi="Courier New" w:cs="Courier New"/>
+                          <w:color w:val="AA0D91"/>
+                          <w:sz w:val="27"/>
+                          <w:szCs w:val="27"/>
+                        </w:rPr>
+                        <w:t>OUT</w:t>
+                      </w:r>
+                      <w:r>
+                        <w:rPr>
+                          <w:rFonts w:ascii="Courier New" w:eastAsia="Times New Roman" w:hAnsi="Courier New" w:cs="Courier New"/>
+                          <w:color w:val="000000"/>
+                          <w:sz w:val="27"/>
+                          <w:szCs w:val="27"/>
+                          <w:shd w:val="clear" w:color="auto" w:fill="FFFFFF"/>
+                        </w:rPr>
+                        <w:t xml:space="preserve"> </w:t>
+                      </w:r>
+                      <w:r>
+                        <w:rPr>
+                          <w:rFonts w:ascii="Courier New" w:eastAsia="Times New Roman" w:hAnsi="Courier New" w:cs="Courier New"/>
+                          <w:color w:val="1C00CF"/>
+                          <w:sz w:val="27"/>
+                          <w:szCs w:val="27"/>
+                        </w:rPr>
+                        <w:t>0x0A</w:t>
+                      </w:r>
+                      <w:r>
+                        <w:rPr>
+                          <w:rFonts w:ascii="Courier New" w:eastAsia="Times New Roman" w:hAnsi="Courier New" w:cs="Courier New"/>
+                          <w:color w:val="000000"/>
+                          <w:sz w:val="27"/>
+                          <w:szCs w:val="27"/>
+                          <w:shd w:val="clear" w:color="auto" w:fill="FFFFFF"/>
+                        </w:rPr>
+                        <w:t>, SPEAKER_OUT</w:t>
+                      </w:r>
+                      <w:r>
+                        <w:rPr>
+                          <w:rFonts w:ascii="Courier New" w:eastAsia="Times New Roman" w:hAnsi="Courier New" w:cs="Courier New"/>
+                          <w:color w:val="000000"/>
+                          <w:sz w:val="27"/>
+                          <w:szCs w:val="27"/>
+                          <w:shd w:val="clear" w:color="auto" w:fill="FFFFFF"/>
+                        </w:rPr>
+                        <w:tab/>
+                      </w:r>
+                      <w:r>
+                        <w:rPr>
+                          <w:rFonts w:ascii="Courier New" w:eastAsia="Times New Roman" w:hAnsi="Courier New" w:cs="Courier New"/>
+                          <w:color w:val="000000"/>
+                          <w:sz w:val="27"/>
+                          <w:szCs w:val="27"/>
+                          <w:shd w:val="clear" w:color="auto" w:fill="FFFFFF"/>
+                        </w:rPr>
+                        <w:tab/>
+                      </w:r>
+                      <w:r>
+                        <w:rPr>
+                          <w:rFonts w:ascii="Courier New" w:eastAsia="Times New Roman" w:hAnsi="Courier New" w:cs="Courier New"/>
+                          <w:color w:val="000000"/>
+                          <w:sz w:val="27"/>
+                          <w:szCs w:val="27"/>
+                          <w:shd w:val="clear" w:color="auto" w:fill="FFFFFF"/>
+                        </w:rPr>
+                        <w:tab/>
+                      </w:r>
+                      <w:r>
+                        <w:rPr>
+                          <w:rFonts w:ascii="Courier New" w:eastAsia="Times New Roman" w:hAnsi="Courier New" w:cs="Courier New"/>
+                          <w:color w:val="006A00"/>
+                          <w:sz w:val="27"/>
+                          <w:szCs w:val="27"/>
+                        </w:rPr>
+                        <w:t>; A, 1/8 note</w:t>
+                      </w:r>
+                    </w:p>
+                    <w:p>
+                      <w:pPr>
+                        <w:spacing w:after="0" w:line="240" w:lineRule="auto"/>
+                        <w:rPr>
+                          <w:rFonts w:ascii="Courier New" w:eastAsia="Times New Roman" w:hAnsi="Courier New" w:cs="Courier New"/>
+                          <w:color w:val="000000"/>
+                          <w:sz w:val="27"/>
+                          <w:szCs w:val="27"/>
+                          <w:shd w:val="clear" w:color="auto" w:fill="FFFFFF"/>
+                        </w:rPr>
+                      </w:pPr>
+                      <w:proofErr w:type="gramStart"/>
+                      <w:r>
+                        <w:rPr>
+                          <w:rFonts w:ascii="Courier New" w:eastAsia="Times New Roman" w:hAnsi="Courier New" w:cs="Courier New"/>
+                          <w:color w:val="006A00"/>
+                          <w:sz w:val="27"/>
+                          <w:szCs w:val="27"/>
+                        </w:rPr>
+                        <w:t>;DELAY</w:t>
+                      </w:r>
+                      <w:proofErr w:type="gramEnd"/>
+                      <w:r>
+                        <w:rPr>
+                          <w:rFonts w:ascii="Courier New" w:eastAsia="Times New Roman" w:hAnsi="Courier New" w:cs="Courier New"/>
+                          <w:color w:val="006A00"/>
+                          <w:sz w:val="27"/>
+                          <w:szCs w:val="27"/>
+                        </w:rPr>
+                        <w:t xml:space="preserve"> FUNCTION .125 sec</w:t>
+                      </w:r>
+                    </w:p>
+                    <w:p>
+                      <w:pPr>
+                        <w:spacing w:after="0" w:line="240" w:lineRule="auto"/>
+                        <w:rPr>
+                          <w:rFonts w:ascii="Courier New" w:eastAsia="Times New Roman" w:hAnsi="Courier New" w:cs="Courier New"/>
+                          <w:color w:val="000000"/>
+                          <w:sz w:val="27"/>
+                          <w:szCs w:val="27"/>
+                          <w:shd w:val="clear" w:color="auto" w:fill="FFFFFF"/>
+                        </w:rPr>
+                      </w:pPr>
+                      <w:r>
+                        <w:rPr>
+                          <w:rFonts w:ascii="Courier New" w:eastAsia="Times New Roman" w:hAnsi="Courier New" w:cs="Courier New"/>
+                          <w:color w:val="AA0D91"/>
+                          <w:sz w:val="27"/>
+                          <w:szCs w:val="27"/>
+                        </w:rPr>
+                        <w:t>OUT</w:t>
+                      </w:r>
+                      <w:r>
+                        <w:rPr>
+                          <w:rFonts w:ascii="Courier New" w:eastAsia="Times New Roman" w:hAnsi="Courier New" w:cs="Courier New"/>
+                          <w:color w:val="000000"/>
+                          <w:sz w:val="27"/>
+                          <w:szCs w:val="27"/>
+                          <w:shd w:val="clear" w:color="auto" w:fill="FFFFFF"/>
+                        </w:rPr>
+                        <w:t xml:space="preserve"> </w:t>
+                      </w:r>
+                      <w:r>
+                        <w:rPr>
+                          <w:rFonts w:ascii="Courier New" w:eastAsia="Times New Roman" w:hAnsi="Courier New" w:cs="Courier New"/>
+                          <w:color w:val="1C00CF"/>
+                          <w:sz w:val="27"/>
+                          <w:szCs w:val="27"/>
+                        </w:rPr>
+                        <w:t>0x0A</w:t>
+                      </w:r>
+                      <w:r>
+                        <w:rPr>
+                          <w:rFonts w:ascii="Courier New" w:eastAsia="Times New Roman" w:hAnsi="Courier New" w:cs="Courier New"/>
+                          <w:color w:val="000000"/>
+                          <w:sz w:val="27"/>
+                          <w:szCs w:val="27"/>
+                          <w:shd w:val="clear" w:color="auto" w:fill="FFFFFF"/>
+                        </w:rPr>
+                        <w:t>, SPEAKER_OUT</w:t>
+                      </w:r>
+                      <w:r>
+                        <w:rPr>
+                          <w:rFonts w:ascii="Courier New" w:eastAsia="Times New Roman" w:hAnsi="Courier New" w:cs="Courier New"/>
+                          <w:color w:val="000000"/>
+                          <w:sz w:val="27"/>
+                          <w:szCs w:val="27"/>
+                          <w:shd w:val="clear" w:color="auto" w:fill="FFFFFF"/>
+                        </w:rPr>
+                        <w:tab/>
+                      </w:r>
+                      <w:r>
+                        <w:rPr>
+                          <w:rFonts w:ascii="Courier New" w:eastAsia="Times New Roman" w:hAnsi="Courier New" w:cs="Courier New"/>
+                          <w:color w:val="000000"/>
+                          <w:sz w:val="27"/>
+                          <w:szCs w:val="27"/>
+                          <w:shd w:val="clear" w:color="auto" w:fill="FFFFFF"/>
+                        </w:rPr>
+                        <w:tab/>
+                      </w:r>
+                      <w:r>
+                        <w:rPr>
+                          <w:rFonts w:ascii="Courier New" w:eastAsia="Times New Roman" w:hAnsi="Courier New" w:cs="Courier New"/>
+                          <w:color w:val="000000"/>
+                          <w:sz w:val="27"/>
+                          <w:szCs w:val="27"/>
+                          <w:shd w:val="clear" w:color="auto" w:fill="FFFFFF"/>
+                        </w:rPr>
+                        <w:tab/>
+                      </w:r>
+                      <w:r>
+                        <w:rPr>
+                          <w:rFonts w:ascii="Courier New" w:eastAsia="Times New Roman" w:hAnsi="Courier New" w:cs="Courier New"/>
+                          <w:color w:val="006A00"/>
+                          <w:sz w:val="27"/>
+                          <w:szCs w:val="27"/>
+                        </w:rPr>
+                        <w:t>; A, 1/4 note</w:t>
+                      </w:r>
+                    </w:p>
+                    <w:p>
+                      <w:pPr>
+                        <w:spacing w:after="0" w:line="240" w:lineRule="auto"/>
+                        <w:rPr>
+                          <w:rFonts w:ascii="Courier New" w:eastAsia="Times New Roman" w:hAnsi="Courier New" w:cs="Courier New"/>
+                          <w:color w:val="000000"/>
+                          <w:sz w:val="27"/>
+                          <w:szCs w:val="27"/>
+                          <w:shd w:val="clear" w:color="auto" w:fill="FFFFFF"/>
+                        </w:rPr>
+                      </w:pPr>
+                      <w:proofErr w:type="gramStart"/>
+                      <w:r>
+                        <w:rPr>
+                          <w:rFonts w:ascii="Courier New" w:eastAsia="Times New Roman" w:hAnsi="Courier New" w:cs="Courier New"/>
+                          <w:color w:val="006A00"/>
+                          <w:sz w:val="27"/>
+                          <w:szCs w:val="27"/>
+                        </w:rPr>
+                        <w:t>;DELAY</w:t>
+                      </w:r>
+                      <w:proofErr w:type="gramEnd"/>
+                      <w:r>
+                        <w:rPr>
+                          <w:rFonts w:ascii="Courier New" w:eastAsia="Times New Roman" w:hAnsi="Courier New" w:cs="Courier New"/>
+                          <w:color w:val="006A00"/>
+                          <w:sz w:val="27"/>
+                          <w:szCs w:val="27"/>
+                        </w:rPr>
+                        <w:t xml:space="preserve"> FUNCTION .25 sec</w:t>
+                      </w:r>
+                    </w:p>
+                    <w:p>
+                      <w:pPr>
+                        <w:spacing w:after="0" w:line="240" w:lineRule="auto"/>
+                        <w:rPr>
+                          <w:rFonts w:ascii="Courier New" w:eastAsia="Times New Roman" w:hAnsi="Courier New" w:cs="Courier New"/>
+                          <w:color w:val="000000"/>
+                          <w:sz w:val="27"/>
+                          <w:szCs w:val="27"/>
+                          <w:shd w:val="clear" w:color="auto" w:fill="FFFFFF"/>
+                        </w:rPr>
+                      </w:pPr>
+                      <w:r>
+                        <w:rPr>
+                          <w:rFonts w:ascii="Courier New" w:eastAsia="Times New Roman" w:hAnsi="Courier New" w:cs="Courier New"/>
+                          <w:color w:val="AA0D91"/>
+                          <w:sz w:val="27"/>
+                          <w:szCs w:val="27"/>
+                        </w:rPr>
+                        <w:t>OUT</w:t>
+                      </w:r>
+                      <w:r>
+                        <w:rPr>
+                          <w:rFonts w:ascii="Courier New" w:eastAsia="Times New Roman" w:hAnsi="Courier New" w:cs="Courier New"/>
+                          <w:color w:val="000000"/>
+                          <w:sz w:val="27"/>
+                          <w:szCs w:val="27"/>
+                          <w:shd w:val="clear" w:color="auto" w:fill="FFFFFF"/>
+                        </w:rPr>
+                        <w:t xml:space="preserve"> </w:t>
+                      </w:r>
+                      <w:r>
+                        <w:rPr>
+                          <w:rFonts w:ascii="Courier New" w:eastAsia="Times New Roman" w:hAnsi="Courier New" w:cs="Courier New"/>
+                          <w:color w:val="1C00CF"/>
+                          <w:sz w:val="27"/>
+                          <w:szCs w:val="27"/>
+                        </w:rPr>
+                        <w:t>0x03</w:t>
+                      </w:r>
+                      <w:r>
+                        <w:rPr>
+                          <w:rFonts w:ascii="Courier New" w:eastAsia="Times New Roman" w:hAnsi="Courier New" w:cs="Courier New"/>
+                          <w:color w:val="000000"/>
+                          <w:sz w:val="27"/>
+                          <w:szCs w:val="27"/>
+                          <w:shd w:val="clear" w:color="auto" w:fill="FFFFFF"/>
+                        </w:rPr>
+                        <w:t>, SPEAKER_OUT</w:t>
+                      </w:r>
+                      <w:r>
+                        <w:rPr>
+                          <w:rFonts w:ascii="Courier New" w:eastAsia="Times New Roman" w:hAnsi="Courier New" w:cs="Courier New"/>
+                          <w:color w:val="000000"/>
+                          <w:sz w:val="27"/>
+                          <w:szCs w:val="27"/>
+                          <w:shd w:val="clear" w:color="auto" w:fill="FFFFFF"/>
+                        </w:rPr>
+                        <w:tab/>
+                      </w:r>
+                      <w:r>
+                        <w:rPr>
+                          <w:rFonts w:ascii="Courier New" w:eastAsia="Times New Roman" w:hAnsi="Courier New" w:cs="Courier New"/>
+                          <w:color w:val="000000"/>
+                          <w:sz w:val="27"/>
+                          <w:szCs w:val="27"/>
+                          <w:shd w:val="clear" w:color="auto" w:fill="FFFFFF"/>
+                        </w:rPr>
+                        <w:tab/>
+                      </w:r>
+                      <w:r>
+                        <w:rPr>
+                          <w:rFonts w:ascii="Courier New" w:eastAsia="Times New Roman" w:hAnsi="Courier New" w:cs="Courier New"/>
+                          <w:color w:val="000000"/>
+                          <w:sz w:val="27"/>
+                          <w:szCs w:val="27"/>
+                          <w:shd w:val="clear" w:color="auto" w:fill="FFFFFF"/>
+                        </w:rPr>
+                        <w:tab/>
+                      </w:r>
+                      <w:r>
+                        <w:rPr>
+                          <w:rFonts w:ascii="Courier New" w:eastAsia="Times New Roman" w:hAnsi="Courier New" w:cs="Courier New"/>
+                          <w:color w:val="006A00"/>
+                          <w:sz w:val="27"/>
+                          <w:szCs w:val="27"/>
+                        </w:rPr>
+                        <w:t>; D, 1/4 note</w:t>
+                      </w:r>
+                    </w:p>
+                    <w:p>
+                      <w:pPr>
+                        <w:spacing w:after="0" w:line="240" w:lineRule="auto"/>
+                        <w:rPr>
+                          <w:rFonts w:ascii="Courier New" w:eastAsia="Times New Roman" w:hAnsi="Courier New" w:cs="Courier New"/>
+                          <w:color w:val="000000"/>
+                          <w:sz w:val="27"/>
+                          <w:szCs w:val="27"/>
+                          <w:shd w:val="clear" w:color="auto" w:fill="FFFFFF"/>
+                        </w:rPr>
+                      </w:pPr>
+                      <w:proofErr w:type="gramStart"/>
+                      <w:r>
+                        <w:rPr>
+                          <w:rFonts w:ascii="Courier New" w:eastAsia="Times New Roman" w:hAnsi="Courier New" w:cs="Courier New"/>
+                          <w:color w:val="006A00"/>
+                          <w:sz w:val="27"/>
+                          <w:szCs w:val="27"/>
+                        </w:rPr>
+                        <w:t>;DELAY</w:t>
+                      </w:r>
+                      <w:proofErr w:type="gramEnd"/>
+                      <w:r>
+                        <w:rPr>
+                          <w:rFonts w:ascii="Courier New" w:eastAsia="Times New Roman" w:hAnsi="Courier New" w:cs="Courier New"/>
+                          <w:color w:val="006A00"/>
+                          <w:sz w:val="27"/>
+                          <w:szCs w:val="27"/>
+                        </w:rPr>
+                        <w:t xml:space="preserve"> FUNCTION .25 sec</w:t>
+                      </w:r>
+                    </w:p>
+                    <w:p>
+                      <w:pPr>
+                        <w:spacing w:after="0" w:line="240" w:lineRule="auto"/>
+                        <w:rPr>
+                          <w:rFonts w:ascii="Courier New" w:eastAsia="Times New Roman" w:hAnsi="Courier New" w:cs="Courier New"/>
+                          <w:color w:val="000000"/>
+                          <w:sz w:val="27"/>
+                          <w:szCs w:val="27"/>
+                          <w:shd w:val="clear" w:color="auto" w:fill="FFFFFF"/>
+                        </w:rPr>
+                      </w:pPr>
+                      <w:r>
+                        <w:rPr>
+                          <w:rFonts w:ascii="Courier New" w:eastAsia="Times New Roman" w:hAnsi="Courier New" w:cs="Courier New"/>
+                          <w:color w:val="AA0D91"/>
+                          <w:sz w:val="27"/>
+                          <w:szCs w:val="27"/>
+                        </w:rPr>
+                        <w:t>OUT</w:t>
+                      </w:r>
+                      <w:r>
+                        <w:rPr>
+                          <w:rFonts w:ascii="Courier New" w:eastAsia="Times New Roman" w:hAnsi="Courier New" w:cs="Courier New"/>
+                          <w:color w:val="000000"/>
+                          <w:sz w:val="27"/>
+                          <w:szCs w:val="27"/>
+                          <w:shd w:val="clear" w:color="auto" w:fill="FFFFFF"/>
+                        </w:rPr>
+                        <w:t xml:space="preserve"> </w:t>
+                      </w:r>
+                      <w:r>
+                        <w:rPr>
+                          <w:rFonts w:ascii="Courier New" w:eastAsia="Times New Roman" w:hAnsi="Courier New" w:cs="Courier New"/>
+                          <w:color w:val="1C00CF"/>
+                          <w:sz w:val="27"/>
+                          <w:szCs w:val="27"/>
+                        </w:rPr>
+                        <w:t>0x06</w:t>
+                      </w:r>
+                      <w:r>
+                        <w:rPr>
+                          <w:rFonts w:ascii="Courier New" w:eastAsia="Times New Roman" w:hAnsi="Courier New" w:cs="Courier New"/>
+                          <w:color w:val="000000"/>
+                          <w:sz w:val="27"/>
+                          <w:szCs w:val="27"/>
+                          <w:shd w:val="clear" w:color="auto" w:fill="FFFFFF"/>
+                        </w:rPr>
+                        <w:t>, SPEAKER_OUT</w:t>
+                      </w:r>
+                      <w:r>
+                        <w:rPr>
+                          <w:rFonts w:ascii="Courier New" w:eastAsia="Times New Roman" w:hAnsi="Courier New" w:cs="Courier New"/>
+                          <w:color w:val="000000"/>
+                          <w:sz w:val="27"/>
+                          <w:szCs w:val="27"/>
+                          <w:shd w:val="clear" w:color="auto" w:fill="FFFFFF"/>
+                        </w:rPr>
+                        <w:tab/>
+                      </w:r>
+                      <w:r>
+                        <w:rPr>
+                          <w:rFonts w:ascii="Courier New" w:eastAsia="Times New Roman" w:hAnsi="Courier New" w:cs="Courier New"/>
+                          <w:color w:val="000000"/>
+                          <w:sz w:val="27"/>
+                          <w:szCs w:val="27"/>
+                          <w:shd w:val="clear" w:color="auto" w:fill="FFFFFF"/>
+                        </w:rPr>
+                        <w:tab/>
+                      </w:r>
+                      <w:r>
+                        <w:rPr>
+                          <w:rFonts w:ascii="Courier New" w:eastAsia="Times New Roman" w:hAnsi="Courier New" w:cs="Courier New"/>
+                          <w:color w:val="000000"/>
+                          <w:sz w:val="27"/>
+                          <w:szCs w:val="27"/>
+                          <w:shd w:val="clear" w:color="auto" w:fill="FFFFFF"/>
+                        </w:rPr>
+                        <w:tab/>
+                      </w:r>
+                      <w:r>
+                        <w:rPr>
+                          <w:rFonts w:ascii="Courier New" w:eastAsia="Times New Roman" w:hAnsi="Courier New" w:cs="Courier New"/>
+                          <w:color w:val="006A00"/>
+                          <w:sz w:val="27"/>
+                          <w:szCs w:val="27"/>
+                        </w:rPr>
+                        <w:t>; F, 1/4 note</w:t>
+                      </w:r>
+                    </w:p>
+                    <w:p>
+                      <w:pPr>
+                        <w:spacing w:after="0" w:line="240" w:lineRule="auto"/>
+                        <w:rPr>
+                          <w:rFonts w:ascii="Courier New" w:eastAsia="Times New Roman" w:hAnsi="Courier New" w:cs="Courier New"/>
+                          <w:color w:val="000000"/>
+                          <w:sz w:val="27"/>
+                          <w:szCs w:val="27"/>
+                          <w:shd w:val="clear" w:color="auto" w:fill="FFFFFF"/>
+                        </w:rPr>
+                      </w:pPr>
+                      <w:proofErr w:type="gramStart"/>
+                      <w:r>
+                        <w:rPr>
+                          <w:rFonts w:ascii="Courier New" w:eastAsia="Times New Roman" w:hAnsi="Courier New" w:cs="Courier New"/>
+                          <w:color w:val="006A00"/>
+                          <w:sz w:val="27"/>
+                          <w:szCs w:val="27"/>
+                        </w:rPr>
+                        <w:t>;DELAY</w:t>
+                      </w:r>
+                      <w:proofErr w:type="gramEnd"/>
+                      <w:r>
+                        <w:rPr>
+                          <w:rFonts w:ascii="Courier New" w:eastAsia="Times New Roman" w:hAnsi="Courier New" w:cs="Courier New"/>
+                          <w:color w:val="006A00"/>
+                          <w:sz w:val="27"/>
+                          <w:szCs w:val="27"/>
+                        </w:rPr>
+                        <w:t xml:space="preserve"> FUNCTION .25 sec</w:t>
+                      </w:r>
+                    </w:p>
+                    <w:p>
+                      <w:pPr>
+                        <w:spacing w:after="0" w:line="240" w:lineRule="auto"/>
+                        <w:rPr>
+                          <w:rFonts w:ascii="Courier New" w:eastAsia="Times New Roman" w:hAnsi="Courier New" w:cs="Courier New"/>
+                          <w:color w:val="000000"/>
+                          <w:sz w:val="27"/>
+                          <w:szCs w:val="27"/>
+                          <w:shd w:val="clear" w:color="auto" w:fill="FFFFFF"/>
+                        </w:rPr>
+                      </w:pPr>
+                      <w:r>
+                        <w:rPr>
+                          <w:rFonts w:ascii="Courier New" w:eastAsia="Times New Roman" w:hAnsi="Courier New" w:cs="Courier New"/>
+                          <w:color w:val="AA0D91"/>
+                          <w:sz w:val="27"/>
+                          <w:szCs w:val="27"/>
+                        </w:rPr>
+                        <w:t>OUT</w:t>
+                      </w:r>
+                      <w:r>
+                        <w:rPr>
+                          <w:rFonts w:ascii="Courier New" w:eastAsia="Times New Roman" w:hAnsi="Courier New" w:cs="Courier New"/>
+                          <w:color w:val="000000"/>
+                          <w:sz w:val="27"/>
+                          <w:szCs w:val="27"/>
+                          <w:shd w:val="clear" w:color="auto" w:fill="FFFFFF"/>
+                        </w:rPr>
+                        <w:t xml:space="preserve"> </w:t>
+                      </w:r>
+                      <w:r>
+                        <w:rPr>
+                          <w:rFonts w:ascii="Courier New" w:eastAsia="Times New Roman" w:hAnsi="Courier New" w:cs="Courier New"/>
+                          <w:color w:val="1C00CF"/>
+                          <w:sz w:val="27"/>
+                          <w:szCs w:val="27"/>
+                        </w:rPr>
+                        <w:t>0x0A</w:t>
+                      </w:r>
+                      <w:r>
+                        <w:rPr>
+                          <w:rFonts w:ascii="Courier New" w:eastAsia="Times New Roman" w:hAnsi="Courier New" w:cs="Courier New"/>
+                          <w:color w:val="000000"/>
+                          <w:sz w:val="27"/>
+                          <w:szCs w:val="27"/>
+                          <w:shd w:val="clear" w:color="auto" w:fill="FFFFFF"/>
+                        </w:rPr>
+                        <w:t>, SPEAKER_OUT</w:t>
+                      </w:r>
+                      <w:r>
+                        <w:rPr>
+                          <w:rFonts w:ascii="Courier New" w:eastAsia="Times New Roman" w:hAnsi="Courier New" w:cs="Courier New"/>
+                          <w:color w:val="000000"/>
+                          <w:sz w:val="27"/>
+                          <w:szCs w:val="27"/>
+                          <w:shd w:val="clear" w:color="auto" w:fill="FFFFFF"/>
+                        </w:rPr>
+                        <w:tab/>
+                      </w:r>
+                      <w:r>
+                        <w:rPr>
+                          <w:rFonts w:ascii="Courier New" w:eastAsia="Times New Roman" w:hAnsi="Courier New" w:cs="Courier New"/>
+                          <w:color w:val="000000"/>
+                          <w:sz w:val="27"/>
+                          <w:szCs w:val="27"/>
+                          <w:shd w:val="clear" w:color="auto" w:fill="FFFFFF"/>
+                        </w:rPr>
+                        <w:tab/>
+                      </w:r>
+                      <w:r>
+                        <w:rPr>
+                          <w:rFonts w:ascii="Courier New" w:eastAsia="Times New Roman" w:hAnsi="Courier New" w:cs="Courier New"/>
+                          <w:color w:val="000000"/>
+                          <w:sz w:val="27"/>
+                          <w:szCs w:val="27"/>
+                          <w:shd w:val="clear" w:color="auto" w:fill="FFFFFF"/>
+                        </w:rPr>
+                        <w:tab/>
+                      </w:r>
+                      <w:r>
+                        <w:rPr>
+                          <w:rFonts w:ascii="Courier New" w:eastAsia="Times New Roman" w:hAnsi="Courier New" w:cs="Courier New"/>
+                          <w:color w:val="006A00"/>
+                          <w:sz w:val="27"/>
+                          <w:szCs w:val="27"/>
+                        </w:rPr>
+                        <w:t>; A, 1/4 note</w:t>
+                      </w:r>
+                    </w:p>
+                    <w:p>
+                      <w:pPr>
                         <w:rPr>
                           <w:sz w:val="20"/>
                           <w:szCs w:val="20"/>
                         </w:rPr>
                       </w:pPr>
+                      <w:proofErr w:type="gramStart"/>
+                      <w:r>
+                        <w:rPr>
+                          <w:rFonts w:ascii="Courier New" w:eastAsia="Times New Roman" w:hAnsi="Courier New" w:cs="Courier New"/>
+                          <w:color w:val="006A00"/>
+                          <w:sz w:val="27"/>
+                          <w:szCs w:val="27"/>
+                        </w:rPr>
+                        <w:t>;DELAY</w:t>
+                      </w:r>
+                      <w:proofErr w:type="gramEnd"/>
+                      <w:r>
+                        <w:rPr>
+                          <w:rFonts w:ascii="Courier New" w:eastAsia="Times New Roman" w:hAnsi="Courier New" w:cs="Courier New"/>
+                          <w:color w:val="006A00"/>
+                          <w:sz w:val="27"/>
+                          <w:szCs w:val="27"/>
+                        </w:rPr>
+                        <w:t xml:space="preserve"> FUNCTION .25 sec</w:t>
+                      </w:r>
                     </w:p>
                   </w:txbxContent>
                 </v:textbox>
-                <w10:wrap type="square" anchorx="margin"/>
+                <w10:wrap type="square" anchorx="page"/>
               </v:shape>
             </w:pict>
           </mc:Fallback>
@@ -28697,7 +32955,7 @@
 </file>
 
 <file path=customXml/itemProps1.xml><?xml version="1.0" encoding="utf-8"?>
-<ds:datastoreItem xmlns:ds="http://schemas.openxmlformats.org/officeDocument/2006/customXml" ds:itemID="{DB2128E0-0772-4FD9-B0CE-5018147E47D3}">
+<ds:datastoreItem xmlns:ds="http://schemas.openxmlformats.org/officeDocument/2006/customXml" ds:itemID="{83C2FA73-737B-4B20-BD89-4DDF42D6F605}">
   <ds:schemaRefs>
     <ds:schemaRef ds:uri="http://schemas.openxmlformats.org/officeDocument/2006/bibliography"/>
   </ds:schemaRefs>

</xml_diff>